<commit_message>
bugfixes to plots and tables
</commit_message>
<xml_diff>
--- a/results/table1/Table1_MIMIC.docx
+++ b/results/table1/Table1_MIMIC.docx
@@ -18,9 +18,9 @@
       </w:tblPr>
       <w:tblGrid>
         <w:gridCol w:w="3578"/>
-        <w:gridCol w:w="2062"/>
-        <w:gridCol w:w="2062"/>
-        <w:gridCol w:w="2062"/>
+        <w:gridCol w:w="2001"/>
+        <w:gridCol w:w="2001"/>
+        <w:gridCol w:w="2001"/>
       </w:tblGrid>
       <w:tr>
         <w:trPr>
@@ -6103,7 +6103,7 @@
       </w:tr>
       <w:tr>
         <w:trPr>
-          <w:trHeight w:val="613" w:hRule="auto"/>
+          <w:trHeight w:val="616" w:hRule="auto"/>
         </w:trPr>
         body33
         <w:tc>
@@ -6146,139 +6146,139 @@
                 <w:szCs w:val="22"/>
                 <w:color w:val="000000"/>
               </w:rPr>
-              <w:t xml:space="preserve">  Median [Min, Max]</w:t>
-            </w:r>
-          </w:p>
-        </w:tc>
-        <w:tc>
-          <w:tcPr>
-            <w:tcBorders>
-              <w:bottom w:val="none" w:sz="0" w:space="0" w:color="000000"/>
-              <w:top w:val="none" w:sz="0" w:space="0" w:color="000000"/>
-              <w:left w:val="none" w:sz="0" w:space="0" w:color="000000"/>
-              <w:right w:val="none" w:sz="0" w:space="0" w:color="000000"/>
-            </w:tcBorders>
-            <w:shd w:val="clear" w:color="auto" w:fill="FFFFFF"/>
-            <w:tcMar>
-              <w:top w:w="0" w:type="dxa"/>
-              <w:bottom w:w="0" w:type="dxa"/>
-              <w:left w:w="0" w:type="dxa"/>
-              <w:right w:w="0" w:type="dxa"/>
-            </w:tcMar>
-            <w:vAlign w:val="center"/>
-          </w:tcPr>
-          <w:p>
-            <w:pPr>
-              <w:pStyle w:val="Normal"/>
-              <w:jc w:val="center"/>
-              <w:pBdr>
-                <w:bottom w:val="none" w:sz="0" w:space="0" w:color="000000"/>
-                <w:top w:val="none" w:sz="0" w:space="0" w:color="000000"/>
-                <w:left w:val="none" w:sz="0" w:space="0" w:color="000000"/>
-                <w:right w:val="none" w:sz="0" w:space="0" w:color="000000"/>
-              </w:pBdr>
-              <w:spacing w:after="100" w:before="100" w:line="240"/>
-              <w:ind w:firstLine="0" w:left="100" w:right="100"/>
-            </w:pPr>
-            <w:r>
-              <w:rPr>
-                <w:rFonts w:ascii="Helvetica" w:hAnsi="Helvetica" w:eastAsia="Helvetica" w:cs="Helvetica"/>
-                <w:i w:val="false"/>
-                <w:b w:val="false"/>
-                <w:u w:val="none"/>
-                <w:sz w:val="22"/>
-                <w:szCs w:val="22"/>
-                <w:color w:val="000000"/>
-              </w:rPr>
-              <w:t xml:space="preserve">62.0 [18.0, 91.0]</w:t>
-            </w:r>
-          </w:p>
-        </w:tc>
-        <w:tc>
-          <w:tcPr>
-            <w:tcBorders>
-              <w:bottom w:val="none" w:sz="0" w:space="0" w:color="000000"/>
-              <w:top w:val="none" w:sz="0" w:space="0" w:color="000000"/>
-              <w:left w:val="none" w:sz="0" w:space="0" w:color="000000"/>
-              <w:right w:val="none" w:sz="0" w:space="0" w:color="000000"/>
-            </w:tcBorders>
-            <w:shd w:val="clear" w:color="auto" w:fill="FFFFFF"/>
-            <w:tcMar>
-              <w:top w:w="0" w:type="dxa"/>
-              <w:bottom w:w="0" w:type="dxa"/>
-              <w:left w:w="0" w:type="dxa"/>
-              <w:right w:w="0" w:type="dxa"/>
-            </w:tcMar>
-            <w:vAlign w:val="center"/>
-          </w:tcPr>
-          <w:p>
-            <w:pPr>
-              <w:pStyle w:val="Normal"/>
-              <w:jc w:val="center"/>
-              <w:pBdr>
-                <w:bottom w:val="none" w:sz="0" w:space="0" w:color="000000"/>
-                <w:top w:val="none" w:sz="0" w:space="0" w:color="000000"/>
-                <w:left w:val="none" w:sz="0" w:space="0" w:color="000000"/>
-                <w:right w:val="none" w:sz="0" w:space="0" w:color="000000"/>
-              </w:pBdr>
-              <w:spacing w:after="100" w:before="100" w:line="240"/>
-              <w:ind w:firstLine="0" w:left="100" w:right="100"/>
-            </w:pPr>
-            <w:r>
-              <w:rPr>
-                <w:rFonts w:ascii="Helvetica" w:hAnsi="Helvetica" w:eastAsia="Helvetica" w:cs="Helvetica"/>
-                <w:i w:val="false"/>
-                <w:b w:val="false"/>
-                <w:u w:val="none"/>
-                <w:sz w:val="22"/>
-                <w:szCs w:val="22"/>
-                <w:color w:val="000000"/>
-              </w:rPr>
-              <w:t xml:space="preserve">68.0 [18.0, 91.0]</w:t>
-            </w:r>
-          </w:p>
-        </w:tc>
-        <w:tc>
-          <w:tcPr>
-            <w:tcBorders>
-              <w:bottom w:val="none" w:sz="0" w:space="0" w:color="000000"/>
-              <w:top w:val="none" w:sz="0" w:space="0" w:color="000000"/>
-              <w:left w:val="none" w:sz="0" w:space="0" w:color="000000"/>
-              <w:right w:val="none" w:sz="0" w:space="0" w:color="000000"/>
-            </w:tcBorders>
-            <w:shd w:val="clear" w:color="auto" w:fill="FFFFFF"/>
-            <w:tcMar>
-              <w:top w:w="0" w:type="dxa"/>
-              <w:bottom w:w="0" w:type="dxa"/>
-              <w:left w:w="0" w:type="dxa"/>
-              <w:right w:w="0" w:type="dxa"/>
-            </w:tcMar>
-            <w:vAlign w:val="center"/>
-          </w:tcPr>
-          <w:p>
-            <w:pPr>
-              <w:pStyle w:val="Normal"/>
-              <w:jc w:val="center"/>
-              <w:pBdr>
-                <w:bottom w:val="none" w:sz="0" w:space="0" w:color="000000"/>
-                <w:top w:val="none" w:sz="0" w:space="0" w:color="000000"/>
-                <w:left w:val="none" w:sz="0" w:space="0" w:color="000000"/>
-                <w:right w:val="none" w:sz="0" w:space="0" w:color="000000"/>
-              </w:pBdr>
-              <w:spacing w:after="100" w:before="100" w:line="240"/>
-              <w:ind w:firstLine="0" w:left="100" w:right="100"/>
-            </w:pPr>
-            <w:r>
-              <w:rPr>
-                <w:rFonts w:ascii="Helvetica" w:hAnsi="Helvetica" w:eastAsia="Helvetica" w:cs="Helvetica"/>
-                <w:i w:val="false"/>
-                <w:b w:val="false"/>
-                <w:u w:val="none"/>
-                <w:sz w:val="22"/>
-                <w:szCs w:val="22"/>
-                <w:color w:val="000000"/>
-              </w:rPr>
-              <w:t xml:space="preserve">67.0 [18.0, 91.0]</w:t>
+              <w:t xml:space="preserve">  Median [Q2, Q3]</w:t>
+            </w:r>
+          </w:p>
+        </w:tc>
+        <w:tc>
+          <w:tcPr>
+            <w:tcBorders>
+              <w:bottom w:val="none" w:sz="0" w:space="0" w:color="000000"/>
+              <w:top w:val="none" w:sz="0" w:space="0" w:color="000000"/>
+              <w:left w:val="none" w:sz="0" w:space="0" w:color="000000"/>
+              <w:right w:val="none" w:sz="0" w:space="0" w:color="000000"/>
+            </w:tcBorders>
+            <w:shd w:val="clear" w:color="auto" w:fill="FFFFFF"/>
+            <w:tcMar>
+              <w:top w:w="0" w:type="dxa"/>
+              <w:bottom w:w="0" w:type="dxa"/>
+              <w:left w:w="0" w:type="dxa"/>
+              <w:right w:w="0" w:type="dxa"/>
+            </w:tcMar>
+            <w:vAlign w:val="center"/>
+          </w:tcPr>
+          <w:p>
+            <w:pPr>
+              <w:pStyle w:val="Normal"/>
+              <w:jc w:val="center"/>
+              <w:pBdr>
+                <w:bottom w:val="none" w:sz="0" w:space="0" w:color="000000"/>
+                <w:top w:val="none" w:sz="0" w:space="0" w:color="000000"/>
+                <w:left w:val="none" w:sz="0" w:space="0" w:color="000000"/>
+                <w:right w:val="none" w:sz="0" w:space="0" w:color="000000"/>
+              </w:pBdr>
+              <w:spacing w:after="100" w:before="100" w:line="240"/>
+              <w:ind w:firstLine="0" w:left="100" w:right="100"/>
+            </w:pPr>
+            <w:r>
+              <w:rPr>
+                <w:rFonts w:ascii="Helvetica" w:hAnsi="Helvetica" w:eastAsia="Helvetica" w:cs="Helvetica"/>
+                <w:i w:val="false"/>
+                <w:b w:val="false"/>
+                <w:u w:val="none"/>
+                <w:sz w:val="22"/>
+                <w:szCs w:val="22"/>
+                <w:color w:val="000000"/>
+              </w:rPr>
+              <w:t xml:space="preserve">62.0 [62.0, 74.0]</w:t>
+            </w:r>
+          </w:p>
+        </w:tc>
+        <w:tc>
+          <w:tcPr>
+            <w:tcBorders>
+              <w:bottom w:val="none" w:sz="0" w:space="0" w:color="000000"/>
+              <w:top w:val="none" w:sz="0" w:space="0" w:color="000000"/>
+              <w:left w:val="none" w:sz="0" w:space="0" w:color="000000"/>
+              <w:right w:val="none" w:sz="0" w:space="0" w:color="000000"/>
+            </w:tcBorders>
+            <w:shd w:val="clear" w:color="auto" w:fill="FFFFFF"/>
+            <w:tcMar>
+              <w:top w:w="0" w:type="dxa"/>
+              <w:bottom w:w="0" w:type="dxa"/>
+              <w:left w:w="0" w:type="dxa"/>
+              <w:right w:w="0" w:type="dxa"/>
+            </w:tcMar>
+            <w:vAlign w:val="center"/>
+          </w:tcPr>
+          <w:p>
+            <w:pPr>
+              <w:pStyle w:val="Normal"/>
+              <w:jc w:val="center"/>
+              <w:pBdr>
+                <w:bottom w:val="none" w:sz="0" w:space="0" w:color="000000"/>
+                <w:top w:val="none" w:sz="0" w:space="0" w:color="000000"/>
+                <w:left w:val="none" w:sz="0" w:space="0" w:color="000000"/>
+                <w:right w:val="none" w:sz="0" w:space="0" w:color="000000"/>
+              </w:pBdr>
+              <w:spacing w:after="100" w:before="100" w:line="240"/>
+              <w:ind w:firstLine="0" w:left="100" w:right="100"/>
+            </w:pPr>
+            <w:r>
+              <w:rPr>
+                <w:rFonts w:ascii="Helvetica" w:hAnsi="Helvetica" w:eastAsia="Helvetica" w:cs="Helvetica"/>
+                <w:i w:val="false"/>
+                <w:b w:val="false"/>
+                <w:u w:val="none"/>
+                <w:sz w:val="22"/>
+                <w:szCs w:val="22"/>
+                <w:color w:val="000000"/>
+              </w:rPr>
+              <w:t xml:space="preserve">68.0 [68.0, 79.0]</w:t>
+            </w:r>
+          </w:p>
+        </w:tc>
+        <w:tc>
+          <w:tcPr>
+            <w:tcBorders>
+              <w:bottom w:val="none" w:sz="0" w:space="0" w:color="000000"/>
+              <w:top w:val="none" w:sz="0" w:space="0" w:color="000000"/>
+              <w:left w:val="none" w:sz="0" w:space="0" w:color="000000"/>
+              <w:right w:val="none" w:sz="0" w:space="0" w:color="000000"/>
+            </w:tcBorders>
+            <w:shd w:val="clear" w:color="auto" w:fill="FFFFFF"/>
+            <w:tcMar>
+              <w:top w:w="0" w:type="dxa"/>
+              <w:bottom w:w="0" w:type="dxa"/>
+              <w:left w:w="0" w:type="dxa"/>
+              <w:right w:w="0" w:type="dxa"/>
+            </w:tcMar>
+            <w:vAlign w:val="center"/>
+          </w:tcPr>
+          <w:p>
+            <w:pPr>
+              <w:pStyle w:val="Normal"/>
+              <w:jc w:val="center"/>
+              <w:pBdr>
+                <w:bottom w:val="none" w:sz="0" w:space="0" w:color="000000"/>
+                <w:top w:val="none" w:sz="0" w:space="0" w:color="000000"/>
+                <w:left w:val="none" w:sz="0" w:space="0" w:color="000000"/>
+                <w:right w:val="none" w:sz="0" w:space="0" w:color="000000"/>
+              </w:pBdr>
+              <w:spacing w:after="100" w:before="100" w:line="240"/>
+              <w:ind w:firstLine="0" w:left="100" w:right="100"/>
+            </w:pPr>
+            <w:r>
+              <w:rPr>
+                <w:rFonts w:ascii="Helvetica" w:hAnsi="Helvetica" w:eastAsia="Helvetica" w:cs="Helvetica"/>
+                <w:i w:val="false"/>
+                <w:b w:val="false"/>
+                <w:u w:val="none"/>
+                <w:sz w:val="22"/>
+                <w:szCs w:val="22"/>
+                <w:color w:val="000000"/>
+              </w:rPr>
+              <w:t xml:space="preserve">67.0 [67.0, 78.0]</w:t>
             </w:r>
           </w:p>
         </w:tc>
@@ -8105,7 +8105,7 @@
       </w:tr>
       <w:tr>
         <w:trPr>
-          <w:trHeight w:val="613" w:hRule="auto"/>
+          <w:trHeight w:val="616" w:hRule="auto"/>
         </w:trPr>
         body44
         <w:tc>
@@ -8148,139 +8148,139 @@
                 <w:szCs w:val="22"/>
                 <w:color w:val="000000"/>
               </w:rPr>
-              <w:t xml:space="preserve">  Median [Min, Max]</w:t>
-            </w:r>
-          </w:p>
-        </w:tc>
-        <w:tc>
-          <w:tcPr>
-            <w:tcBorders>
-              <w:bottom w:val="none" w:sz="0" w:space="0" w:color="000000"/>
-              <w:top w:val="none" w:sz="0" w:space="0" w:color="000000"/>
-              <w:left w:val="none" w:sz="0" w:space="0" w:color="000000"/>
-              <w:right w:val="none" w:sz="0" w:space="0" w:color="000000"/>
-            </w:tcBorders>
-            <w:shd w:val="clear" w:color="auto" w:fill="FFFFFF"/>
-            <w:tcMar>
-              <w:top w:w="0" w:type="dxa"/>
-              <w:bottom w:w="0" w:type="dxa"/>
-              <w:left w:w="0" w:type="dxa"/>
-              <w:right w:w="0" w:type="dxa"/>
-            </w:tcMar>
-            <w:vAlign w:val="center"/>
-          </w:tcPr>
-          <w:p>
-            <w:pPr>
-              <w:pStyle w:val="Normal"/>
-              <w:jc w:val="center"/>
-              <w:pBdr>
-                <w:bottom w:val="none" w:sz="0" w:space="0" w:color="000000"/>
-                <w:top w:val="none" w:sz="0" w:space="0" w:color="000000"/>
-                <w:left w:val="none" w:sz="0" w:space="0" w:color="000000"/>
-                <w:right w:val="none" w:sz="0" w:space="0" w:color="000000"/>
-              </w:pBdr>
-              <w:spacing w:after="100" w:before="100" w:line="240"/>
-              <w:ind w:firstLine="0" w:left="100" w:right="100"/>
-            </w:pPr>
-            <w:r>
-              <w:rPr>
-                <w:rFonts w:ascii="Helvetica" w:hAnsi="Helvetica" w:eastAsia="Helvetica" w:cs="Helvetica"/>
-                <w:i w:val="false"/>
-                <w:b w:val="false"/>
-                <w:u w:val="none"/>
-                <w:sz w:val="22"/>
-                <w:szCs w:val="22"/>
-                <w:color w:val="000000"/>
-              </w:rPr>
-              <w:t xml:space="preserve">6.00 [0, 22.0]</w:t>
-            </w:r>
-          </w:p>
-        </w:tc>
-        <w:tc>
-          <w:tcPr>
-            <w:tcBorders>
-              <w:bottom w:val="none" w:sz="0" w:space="0" w:color="000000"/>
-              <w:top w:val="none" w:sz="0" w:space="0" w:color="000000"/>
-              <w:left w:val="none" w:sz="0" w:space="0" w:color="000000"/>
-              <w:right w:val="none" w:sz="0" w:space="0" w:color="000000"/>
-            </w:tcBorders>
-            <w:shd w:val="clear" w:color="auto" w:fill="FFFFFF"/>
-            <w:tcMar>
-              <w:top w:w="0" w:type="dxa"/>
-              <w:bottom w:w="0" w:type="dxa"/>
-              <w:left w:w="0" w:type="dxa"/>
-              <w:right w:w="0" w:type="dxa"/>
-            </w:tcMar>
-            <w:vAlign w:val="center"/>
-          </w:tcPr>
-          <w:p>
-            <w:pPr>
-              <w:pStyle w:val="Normal"/>
-              <w:jc w:val="center"/>
-              <w:pBdr>
-                <w:bottom w:val="none" w:sz="0" w:space="0" w:color="000000"/>
-                <w:top w:val="none" w:sz="0" w:space="0" w:color="000000"/>
-                <w:left w:val="none" w:sz="0" w:space="0" w:color="000000"/>
-                <w:right w:val="none" w:sz="0" w:space="0" w:color="000000"/>
-              </w:pBdr>
-              <w:spacing w:after="100" w:before="100" w:line="240"/>
-              <w:ind w:firstLine="0" w:left="100" w:right="100"/>
-            </w:pPr>
-            <w:r>
-              <w:rPr>
-                <w:rFonts w:ascii="Helvetica" w:hAnsi="Helvetica" w:eastAsia="Helvetica" w:cs="Helvetica"/>
-                <w:i w:val="false"/>
-                <w:b w:val="false"/>
-                <w:u w:val="none"/>
-                <w:sz w:val="22"/>
-                <w:szCs w:val="22"/>
-                <w:color w:val="000000"/>
-              </w:rPr>
-              <w:t xml:space="preserve">5.00 [0, 23.0]</w:t>
-            </w:r>
-          </w:p>
-        </w:tc>
-        <w:tc>
-          <w:tcPr>
-            <w:tcBorders>
-              <w:bottom w:val="none" w:sz="0" w:space="0" w:color="000000"/>
-              <w:top w:val="none" w:sz="0" w:space="0" w:color="000000"/>
-              <w:left w:val="none" w:sz="0" w:space="0" w:color="000000"/>
-              <w:right w:val="none" w:sz="0" w:space="0" w:color="000000"/>
-            </w:tcBorders>
-            <w:shd w:val="clear" w:color="auto" w:fill="FFFFFF"/>
-            <w:tcMar>
-              <w:top w:w="0" w:type="dxa"/>
-              <w:bottom w:w="0" w:type="dxa"/>
-              <w:left w:w="0" w:type="dxa"/>
-              <w:right w:w="0" w:type="dxa"/>
-            </w:tcMar>
-            <w:vAlign w:val="center"/>
-          </w:tcPr>
-          <w:p>
-            <w:pPr>
-              <w:pStyle w:val="Normal"/>
-              <w:jc w:val="center"/>
-              <w:pBdr>
-                <w:bottom w:val="none" w:sz="0" w:space="0" w:color="000000"/>
-                <w:top w:val="none" w:sz="0" w:space="0" w:color="000000"/>
-                <w:left w:val="none" w:sz="0" w:space="0" w:color="000000"/>
-                <w:right w:val="none" w:sz="0" w:space="0" w:color="000000"/>
-              </w:pBdr>
-              <w:spacing w:after="100" w:before="100" w:line="240"/>
-              <w:ind w:firstLine="0" w:left="100" w:right="100"/>
-            </w:pPr>
-            <w:r>
-              <w:rPr>
-                <w:rFonts w:ascii="Helvetica" w:hAnsi="Helvetica" w:eastAsia="Helvetica" w:cs="Helvetica"/>
-                <w:i w:val="false"/>
-                <w:b w:val="false"/>
-                <w:u w:val="none"/>
-                <w:sz w:val="22"/>
-                <w:szCs w:val="22"/>
-                <w:color w:val="000000"/>
-              </w:rPr>
-              <w:t xml:space="preserve">5.00 [0, 23.0]</w:t>
+              <w:t xml:space="preserve">  Median [Q2, Q3]</w:t>
+            </w:r>
+          </w:p>
+        </w:tc>
+        <w:tc>
+          <w:tcPr>
+            <w:tcBorders>
+              <w:bottom w:val="none" w:sz="0" w:space="0" w:color="000000"/>
+              <w:top w:val="none" w:sz="0" w:space="0" w:color="000000"/>
+              <w:left w:val="none" w:sz="0" w:space="0" w:color="000000"/>
+              <w:right w:val="none" w:sz="0" w:space="0" w:color="000000"/>
+            </w:tcBorders>
+            <w:shd w:val="clear" w:color="auto" w:fill="FFFFFF"/>
+            <w:tcMar>
+              <w:top w:w="0" w:type="dxa"/>
+              <w:bottom w:w="0" w:type="dxa"/>
+              <w:left w:w="0" w:type="dxa"/>
+              <w:right w:w="0" w:type="dxa"/>
+            </w:tcMar>
+            <w:vAlign w:val="center"/>
+          </w:tcPr>
+          <w:p>
+            <w:pPr>
+              <w:pStyle w:val="Normal"/>
+              <w:jc w:val="center"/>
+              <w:pBdr>
+                <w:bottom w:val="none" w:sz="0" w:space="0" w:color="000000"/>
+                <w:top w:val="none" w:sz="0" w:space="0" w:color="000000"/>
+                <w:left w:val="none" w:sz="0" w:space="0" w:color="000000"/>
+                <w:right w:val="none" w:sz="0" w:space="0" w:color="000000"/>
+              </w:pBdr>
+              <w:spacing w:after="100" w:before="100" w:line="240"/>
+              <w:ind w:firstLine="0" w:left="100" w:right="100"/>
+            </w:pPr>
+            <w:r>
+              <w:rPr>
+                <w:rFonts w:ascii="Helvetica" w:hAnsi="Helvetica" w:eastAsia="Helvetica" w:cs="Helvetica"/>
+                <w:i w:val="false"/>
+                <w:b w:val="false"/>
+                <w:u w:val="none"/>
+                <w:sz w:val="22"/>
+                <w:szCs w:val="22"/>
+                <w:color w:val="000000"/>
+              </w:rPr>
+              <w:t xml:space="preserve">6.00 [6.00, 8.00]</w:t>
+            </w:r>
+          </w:p>
+        </w:tc>
+        <w:tc>
+          <w:tcPr>
+            <w:tcBorders>
+              <w:bottom w:val="none" w:sz="0" w:space="0" w:color="000000"/>
+              <w:top w:val="none" w:sz="0" w:space="0" w:color="000000"/>
+              <w:left w:val="none" w:sz="0" w:space="0" w:color="000000"/>
+              <w:right w:val="none" w:sz="0" w:space="0" w:color="000000"/>
+            </w:tcBorders>
+            <w:shd w:val="clear" w:color="auto" w:fill="FFFFFF"/>
+            <w:tcMar>
+              <w:top w:w="0" w:type="dxa"/>
+              <w:bottom w:w="0" w:type="dxa"/>
+              <w:left w:w="0" w:type="dxa"/>
+              <w:right w:w="0" w:type="dxa"/>
+            </w:tcMar>
+            <w:vAlign w:val="center"/>
+          </w:tcPr>
+          <w:p>
+            <w:pPr>
+              <w:pStyle w:val="Normal"/>
+              <w:jc w:val="center"/>
+              <w:pBdr>
+                <w:bottom w:val="none" w:sz="0" w:space="0" w:color="000000"/>
+                <w:top w:val="none" w:sz="0" w:space="0" w:color="000000"/>
+                <w:left w:val="none" w:sz="0" w:space="0" w:color="000000"/>
+                <w:right w:val="none" w:sz="0" w:space="0" w:color="000000"/>
+              </w:pBdr>
+              <w:spacing w:after="100" w:before="100" w:line="240"/>
+              <w:ind w:firstLine="0" w:left="100" w:right="100"/>
+            </w:pPr>
+            <w:r>
+              <w:rPr>
+                <w:rFonts w:ascii="Helvetica" w:hAnsi="Helvetica" w:eastAsia="Helvetica" w:cs="Helvetica"/>
+                <w:i w:val="false"/>
+                <w:b w:val="false"/>
+                <w:u w:val="none"/>
+                <w:sz w:val="22"/>
+                <w:szCs w:val="22"/>
+                <w:color w:val="000000"/>
+              </w:rPr>
+              <w:t xml:space="preserve">5.00 [5.00, 8.00]</w:t>
+            </w:r>
+          </w:p>
+        </w:tc>
+        <w:tc>
+          <w:tcPr>
+            <w:tcBorders>
+              <w:bottom w:val="none" w:sz="0" w:space="0" w:color="000000"/>
+              <w:top w:val="none" w:sz="0" w:space="0" w:color="000000"/>
+              <w:left w:val="none" w:sz="0" w:space="0" w:color="000000"/>
+              <w:right w:val="none" w:sz="0" w:space="0" w:color="000000"/>
+            </w:tcBorders>
+            <w:shd w:val="clear" w:color="auto" w:fill="FFFFFF"/>
+            <w:tcMar>
+              <w:top w:w="0" w:type="dxa"/>
+              <w:bottom w:w="0" w:type="dxa"/>
+              <w:left w:w="0" w:type="dxa"/>
+              <w:right w:w="0" w:type="dxa"/>
+            </w:tcMar>
+            <w:vAlign w:val="center"/>
+          </w:tcPr>
+          <w:p>
+            <w:pPr>
+              <w:pStyle w:val="Normal"/>
+              <w:jc w:val="center"/>
+              <w:pBdr>
+                <w:bottom w:val="none" w:sz="0" w:space="0" w:color="000000"/>
+                <w:top w:val="none" w:sz="0" w:space="0" w:color="000000"/>
+                <w:left w:val="none" w:sz="0" w:space="0" w:color="000000"/>
+                <w:right w:val="none" w:sz="0" w:space="0" w:color="000000"/>
+              </w:pBdr>
+              <w:spacing w:after="100" w:before="100" w:line="240"/>
+              <w:ind w:firstLine="0" w:left="100" w:right="100"/>
+            </w:pPr>
+            <w:r>
+              <w:rPr>
+                <w:rFonts w:ascii="Helvetica" w:hAnsi="Helvetica" w:eastAsia="Helvetica" w:cs="Helvetica"/>
+                <w:i w:val="false"/>
+                <w:b w:val="false"/>
+                <w:u w:val="none"/>
+                <w:sz w:val="22"/>
+                <w:szCs w:val="22"/>
+                <w:color w:val="000000"/>
+              </w:rPr>
+              <w:t xml:space="preserve">5.00 [5.00, 8.00]</w:t>
             </w:r>
           </w:p>
         </w:tc>
@@ -9561,7 +9561,7 @@
       </w:tr>
       <w:tr>
         <w:trPr>
-          <w:trHeight w:val="613" w:hRule="auto"/>
+          <w:trHeight w:val="616" w:hRule="auto"/>
         </w:trPr>
         body52
         <w:tc>
@@ -9604,139 +9604,139 @@
                 <w:szCs w:val="22"/>
                 <w:color w:val="000000"/>
               </w:rPr>
-              <w:t xml:space="preserve">  Median [Min, Max]</w:t>
-            </w:r>
-          </w:p>
-        </w:tc>
-        <w:tc>
-          <w:tcPr>
-            <w:tcBorders>
-              <w:bottom w:val="none" w:sz="0" w:space="0" w:color="000000"/>
-              <w:top w:val="none" w:sz="0" w:space="0" w:color="000000"/>
-              <w:left w:val="none" w:sz="0" w:space="0" w:color="000000"/>
-              <w:right w:val="none" w:sz="0" w:space="0" w:color="000000"/>
-            </w:tcBorders>
-            <w:shd w:val="clear" w:color="auto" w:fill="FFFFFF"/>
-            <w:tcMar>
-              <w:top w:w="0" w:type="dxa"/>
-              <w:bottom w:w="0" w:type="dxa"/>
-              <w:left w:w="0" w:type="dxa"/>
-              <w:right w:w="0" w:type="dxa"/>
-            </w:tcMar>
-            <w:vAlign w:val="center"/>
-          </w:tcPr>
-          <w:p>
-            <w:pPr>
-              <w:pStyle w:val="Normal"/>
-              <w:jc w:val="center"/>
-              <w:pBdr>
-                <w:bottom w:val="none" w:sz="0" w:space="0" w:color="000000"/>
-                <w:top w:val="none" w:sz="0" w:space="0" w:color="000000"/>
-                <w:left w:val="none" w:sz="0" w:space="0" w:color="000000"/>
-                <w:right w:val="none" w:sz="0" w:space="0" w:color="000000"/>
-              </w:pBdr>
-              <w:spacing w:after="100" w:before="100" w:line="240"/>
-              <w:ind w:firstLine="0" w:left="100" w:right="100"/>
-            </w:pPr>
-            <w:r>
-              <w:rPr>
-                <w:rFonts w:ascii="Helvetica" w:hAnsi="Helvetica" w:eastAsia="Helvetica" w:cs="Helvetica"/>
-                <w:i w:val="false"/>
-                <w:b w:val="false"/>
-                <w:u w:val="none"/>
-                <w:sz w:val="22"/>
-                <w:szCs w:val="22"/>
-                <w:color w:val="000000"/>
-              </w:rPr>
-              <w:t xml:space="preserve">33.0 [10.0, 65.0]</w:t>
-            </w:r>
-          </w:p>
-        </w:tc>
-        <w:tc>
-          <w:tcPr>
-            <w:tcBorders>
-              <w:bottom w:val="none" w:sz="0" w:space="0" w:color="000000"/>
-              <w:top w:val="none" w:sz="0" w:space="0" w:color="000000"/>
-              <w:left w:val="none" w:sz="0" w:space="0" w:color="000000"/>
-              <w:right w:val="none" w:sz="0" w:space="0" w:color="000000"/>
-            </w:tcBorders>
-            <w:shd w:val="clear" w:color="auto" w:fill="FFFFFF"/>
-            <w:tcMar>
-              <w:top w:w="0" w:type="dxa"/>
-              <w:bottom w:w="0" w:type="dxa"/>
-              <w:left w:w="0" w:type="dxa"/>
-              <w:right w:w="0" w:type="dxa"/>
-            </w:tcMar>
-            <w:vAlign w:val="center"/>
-          </w:tcPr>
-          <w:p>
-            <w:pPr>
-              <w:pStyle w:val="Normal"/>
-              <w:jc w:val="center"/>
-              <w:pBdr>
-                <w:bottom w:val="none" w:sz="0" w:space="0" w:color="000000"/>
-                <w:top w:val="none" w:sz="0" w:space="0" w:color="000000"/>
-                <w:left w:val="none" w:sz="0" w:space="0" w:color="000000"/>
-                <w:right w:val="none" w:sz="0" w:space="0" w:color="000000"/>
-              </w:pBdr>
-              <w:spacing w:after="100" w:before="100" w:line="240"/>
-              <w:ind w:firstLine="0" w:left="100" w:right="100"/>
-            </w:pPr>
-            <w:r>
-              <w:rPr>
-                <w:rFonts w:ascii="Helvetica" w:hAnsi="Helvetica" w:eastAsia="Helvetica" w:cs="Helvetica"/>
-                <w:i w:val="false"/>
-                <w:b w:val="false"/>
-                <w:u w:val="none"/>
-                <w:sz w:val="22"/>
-                <w:szCs w:val="22"/>
-                <w:color w:val="000000"/>
-              </w:rPr>
-              <w:t xml:space="preserve">33.0 [7.00, 69.0]</w:t>
-            </w:r>
-          </w:p>
-        </w:tc>
-        <w:tc>
-          <w:tcPr>
-            <w:tcBorders>
-              <w:bottom w:val="none" w:sz="0" w:space="0" w:color="000000"/>
-              <w:top w:val="none" w:sz="0" w:space="0" w:color="000000"/>
-              <w:left w:val="none" w:sz="0" w:space="0" w:color="000000"/>
-              <w:right w:val="none" w:sz="0" w:space="0" w:color="000000"/>
-            </w:tcBorders>
-            <w:shd w:val="clear" w:color="auto" w:fill="FFFFFF"/>
-            <w:tcMar>
-              <w:top w:w="0" w:type="dxa"/>
-              <w:bottom w:w="0" w:type="dxa"/>
-              <w:left w:w="0" w:type="dxa"/>
-              <w:right w:w="0" w:type="dxa"/>
-            </w:tcMar>
-            <w:vAlign w:val="center"/>
-          </w:tcPr>
-          <w:p>
-            <w:pPr>
-              <w:pStyle w:val="Normal"/>
-              <w:jc w:val="center"/>
-              <w:pBdr>
-                <w:bottom w:val="none" w:sz="0" w:space="0" w:color="000000"/>
-                <w:top w:val="none" w:sz="0" w:space="0" w:color="000000"/>
-                <w:left w:val="none" w:sz="0" w:space="0" w:color="000000"/>
-                <w:right w:val="none" w:sz="0" w:space="0" w:color="000000"/>
-              </w:pBdr>
-              <w:spacing w:after="100" w:before="100" w:line="240"/>
-              <w:ind w:firstLine="0" w:left="100" w:right="100"/>
-            </w:pPr>
-            <w:r>
-              <w:rPr>
-                <w:rFonts w:ascii="Helvetica" w:hAnsi="Helvetica" w:eastAsia="Helvetica" w:cs="Helvetica"/>
-                <w:i w:val="false"/>
-                <w:b w:val="false"/>
-                <w:u w:val="none"/>
-                <w:sz w:val="22"/>
-                <w:szCs w:val="22"/>
-                <w:color w:val="000000"/>
-              </w:rPr>
-              <w:t xml:space="preserve">33.0 [7.00, 69.0]</w:t>
+              <w:t xml:space="preserve">  Median [Q2, Q3]</w:t>
+            </w:r>
+          </w:p>
+        </w:tc>
+        <w:tc>
+          <w:tcPr>
+            <w:tcBorders>
+              <w:bottom w:val="none" w:sz="0" w:space="0" w:color="000000"/>
+              <w:top w:val="none" w:sz="0" w:space="0" w:color="000000"/>
+              <w:left w:val="none" w:sz="0" w:space="0" w:color="000000"/>
+              <w:right w:val="none" w:sz="0" w:space="0" w:color="000000"/>
+            </w:tcBorders>
+            <w:shd w:val="clear" w:color="auto" w:fill="FFFFFF"/>
+            <w:tcMar>
+              <w:top w:w="0" w:type="dxa"/>
+              <w:bottom w:w="0" w:type="dxa"/>
+              <w:left w:w="0" w:type="dxa"/>
+              <w:right w:w="0" w:type="dxa"/>
+            </w:tcMar>
+            <w:vAlign w:val="center"/>
+          </w:tcPr>
+          <w:p>
+            <w:pPr>
+              <w:pStyle w:val="Normal"/>
+              <w:jc w:val="center"/>
+              <w:pBdr>
+                <w:bottom w:val="none" w:sz="0" w:space="0" w:color="000000"/>
+                <w:top w:val="none" w:sz="0" w:space="0" w:color="000000"/>
+                <w:left w:val="none" w:sz="0" w:space="0" w:color="000000"/>
+                <w:right w:val="none" w:sz="0" w:space="0" w:color="000000"/>
+              </w:pBdr>
+              <w:spacing w:after="100" w:before="100" w:line="240"/>
+              <w:ind w:firstLine="0" w:left="100" w:right="100"/>
+            </w:pPr>
+            <w:r>
+              <w:rPr>
+                <w:rFonts w:ascii="Helvetica" w:hAnsi="Helvetica" w:eastAsia="Helvetica" w:cs="Helvetica"/>
+                <w:i w:val="false"/>
+                <w:b w:val="false"/>
+                <w:u w:val="none"/>
+                <w:sz w:val="22"/>
+                <w:szCs w:val="22"/>
+                <w:color w:val="000000"/>
+              </w:rPr>
+              <w:t xml:space="preserve">33.0 [33.0, 40.0]</w:t>
+            </w:r>
+          </w:p>
+        </w:tc>
+        <w:tc>
+          <w:tcPr>
+            <w:tcBorders>
+              <w:bottom w:val="none" w:sz="0" w:space="0" w:color="000000"/>
+              <w:top w:val="none" w:sz="0" w:space="0" w:color="000000"/>
+              <w:left w:val="none" w:sz="0" w:space="0" w:color="000000"/>
+              <w:right w:val="none" w:sz="0" w:space="0" w:color="000000"/>
+            </w:tcBorders>
+            <w:shd w:val="clear" w:color="auto" w:fill="FFFFFF"/>
+            <w:tcMar>
+              <w:top w:w="0" w:type="dxa"/>
+              <w:bottom w:w="0" w:type="dxa"/>
+              <w:left w:w="0" w:type="dxa"/>
+              <w:right w:w="0" w:type="dxa"/>
+            </w:tcMar>
+            <w:vAlign w:val="center"/>
+          </w:tcPr>
+          <w:p>
+            <w:pPr>
+              <w:pStyle w:val="Normal"/>
+              <w:jc w:val="center"/>
+              <w:pBdr>
+                <w:bottom w:val="none" w:sz="0" w:space="0" w:color="000000"/>
+                <w:top w:val="none" w:sz="0" w:space="0" w:color="000000"/>
+                <w:left w:val="none" w:sz="0" w:space="0" w:color="000000"/>
+                <w:right w:val="none" w:sz="0" w:space="0" w:color="000000"/>
+              </w:pBdr>
+              <w:spacing w:after="100" w:before="100" w:line="240"/>
+              <w:ind w:firstLine="0" w:left="100" w:right="100"/>
+            </w:pPr>
+            <w:r>
+              <w:rPr>
+                <w:rFonts w:ascii="Helvetica" w:hAnsi="Helvetica" w:eastAsia="Helvetica" w:cs="Helvetica"/>
+                <w:i w:val="false"/>
+                <w:b w:val="false"/>
+                <w:u w:val="none"/>
+                <w:sz w:val="22"/>
+                <w:szCs w:val="22"/>
+                <w:color w:val="000000"/>
+              </w:rPr>
+              <w:t xml:space="preserve">33.0 [33.0, 40.0]</w:t>
+            </w:r>
+          </w:p>
+        </w:tc>
+        <w:tc>
+          <w:tcPr>
+            <w:tcBorders>
+              <w:bottom w:val="none" w:sz="0" w:space="0" w:color="000000"/>
+              <w:top w:val="none" w:sz="0" w:space="0" w:color="000000"/>
+              <w:left w:val="none" w:sz="0" w:space="0" w:color="000000"/>
+              <w:right w:val="none" w:sz="0" w:space="0" w:color="000000"/>
+            </w:tcBorders>
+            <w:shd w:val="clear" w:color="auto" w:fill="FFFFFF"/>
+            <w:tcMar>
+              <w:top w:w="0" w:type="dxa"/>
+              <w:bottom w:w="0" w:type="dxa"/>
+              <w:left w:w="0" w:type="dxa"/>
+              <w:right w:w="0" w:type="dxa"/>
+            </w:tcMar>
+            <w:vAlign w:val="center"/>
+          </w:tcPr>
+          <w:p>
+            <w:pPr>
+              <w:pStyle w:val="Normal"/>
+              <w:jc w:val="center"/>
+              <w:pBdr>
+                <w:bottom w:val="none" w:sz="0" w:space="0" w:color="000000"/>
+                <w:top w:val="none" w:sz="0" w:space="0" w:color="000000"/>
+                <w:left w:val="none" w:sz="0" w:space="0" w:color="000000"/>
+                <w:right w:val="none" w:sz="0" w:space="0" w:color="000000"/>
+              </w:pBdr>
+              <w:spacing w:after="100" w:before="100" w:line="240"/>
+              <w:ind w:firstLine="0" w:left="100" w:right="100"/>
+            </w:pPr>
+            <w:r>
+              <w:rPr>
+                <w:rFonts w:ascii="Helvetica" w:hAnsi="Helvetica" w:eastAsia="Helvetica" w:cs="Helvetica"/>
+                <w:i w:val="false"/>
+                <w:b w:val="false"/>
+                <w:u w:val="none"/>
+                <w:sz w:val="22"/>
+                <w:szCs w:val="22"/>
+                <w:color w:val="000000"/>
+              </w:rPr>
+              <w:t xml:space="preserve">33.0 [33.0, 40.0]</w:t>
             </w:r>
           </w:p>
         </w:tc>
@@ -10107,7 +10107,7 @@
       </w:tr>
       <w:tr>
         <w:trPr>
-          <w:trHeight w:val="613" w:hRule="auto"/>
+          <w:trHeight w:val="616" w:hRule="auto"/>
         </w:trPr>
         body55
         <w:tc>
@@ -10150,139 +10150,139 @@
                 <w:szCs w:val="22"/>
                 <w:color w:val="000000"/>
               </w:rPr>
-              <w:t xml:space="preserve">  Median [Min, Max]</w:t>
-            </w:r>
-          </w:p>
-        </w:tc>
-        <w:tc>
-          <w:tcPr>
-            <w:tcBorders>
-              <w:bottom w:val="none" w:sz="0" w:space="0" w:color="000000"/>
-              <w:top w:val="none" w:sz="0" w:space="0" w:color="000000"/>
-              <w:left w:val="none" w:sz="0" w:space="0" w:color="000000"/>
-              <w:right w:val="none" w:sz="0" w:space="0" w:color="000000"/>
-            </w:tcBorders>
-            <w:shd w:val="clear" w:color="auto" w:fill="FFFFFF"/>
-            <w:tcMar>
-              <w:top w:w="0" w:type="dxa"/>
-              <w:bottom w:w="0" w:type="dxa"/>
-              <w:left w:w="0" w:type="dxa"/>
-              <w:right w:w="0" w:type="dxa"/>
-            </w:tcMar>
-            <w:vAlign w:val="center"/>
-          </w:tcPr>
-          <w:p>
-            <w:pPr>
-              <w:pStyle w:val="Normal"/>
-              <w:jc w:val="center"/>
-              <w:pBdr>
-                <w:bottom w:val="none" w:sz="0" w:space="0" w:color="000000"/>
-                <w:top w:val="none" w:sz="0" w:space="0" w:color="000000"/>
-                <w:left w:val="none" w:sz="0" w:space="0" w:color="000000"/>
-                <w:right w:val="none" w:sz="0" w:space="0" w:color="000000"/>
-              </w:pBdr>
-              <w:spacing w:after="100" w:before="100" w:line="240"/>
-              <w:ind w:firstLine="0" w:left="100" w:right="100"/>
-            </w:pPr>
-            <w:r>
-              <w:rPr>
-                <w:rFonts w:ascii="Helvetica" w:hAnsi="Helvetica" w:eastAsia="Helvetica" w:cs="Helvetica"/>
-                <w:i w:val="false"/>
-                <w:b w:val="false"/>
-                <w:u w:val="none"/>
-                <w:sz w:val="22"/>
-                <w:szCs w:val="22"/>
-                <w:color w:val="000000"/>
-              </w:rPr>
-              <w:t xml:space="preserve">8.83 [0, 250]</w:t>
-            </w:r>
-          </w:p>
-        </w:tc>
-        <w:tc>
-          <w:tcPr>
-            <w:tcBorders>
-              <w:bottom w:val="none" w:sz="0" w:space="0" w:color="000000"/>
-              <w:top w:val="none" w:sz="0" w:space="0" w:color="000000"/>
-              <w:left w:val="none" w:sz="0" w:space="0" w:color="000000"/>
-              <w:right w:val="none" w:sz="0" w:space="0" w:color="000000"/>
-            </w:tcBorders>
-            <w:shd w:val="clear" w:color="auto" w:fill="FFFFFF"/>
-            <w:tcMar>
-              <w:top w:w="0" w:type="dxa"/>
-              <w:bottom w:w="0" w:type="dxa"/>
-              <w:left w:w="0" w:type="dxa"/>
-              <w:right w:w="0" w:type="dxa"/>
-            </w:tcMar>
-            <w:vAlign w:val="center"/>
-          </w:tcPr>
-          <w:p>
-            <w:pPr>
-              <w:pStyle w:val="Normal"/>
-              <w:jc w:val="center"/>
-              <w:pBdr>
-                <w:bottom w:val="none" w:sz="0" w:space="0" w:color="000000"/>
-                <w:top w:val="none" w:sz="0" w:space="0" w:color="000000"/>
-                <w:left w:val="none" w:sz="0" w:space="0" w:color="000000"/>
-                <w:right w:val="none" w:sz="0" w:space="0" w:color="000000"/>
-              </w:pBdr>
-              <w:spacing w:after="100" w:before="100" w:line="240"/>
-              <w:ind w:firstLine="0" w:left="100" w:right="100"/>
-            </w:pPr>
-            <w:r>
-              <w:rPr>
-                <w:rFonts w:ascii="Helvetica" w:hAnsi="Helvetica" w:eastAsia="Helvetica" w:cs="Helvetica"/>
-                <w:i w:val="false"/>
-                <w:b w:val="false"/>
-                <w:u w:val="none"/>
-                <w:sz w:val="22"/>
-                <w:szCs w:val="22"/>
-                <w:color w:val="000000"/>
-              </w:rPr>
-              <w:t xml:space="preserve">8.66 [0, 249]</w:t>
-            </w:r>
-          </w:p>
-        </w:tc>
-        <w:tc>
-          <w:tcPr>
-            <w:tcBorders>
-              <w:bottom w:val="none" w:sz="0" w:space="0" w:color="000000"/>
-              <w:top w:val="none" w:sz="0" w:space="0" w:color="000000"/>
-              <w:left w:val="none" w:sz="0" w:space="0" w:color="000000"/>
-              <w:right w:val="none" w:sz="0" w:space="0" w:color="000000"/>
-            </w:tcBorders>
-            <w:shd w:val="clear" w:color="auto" w:fill="FFFFFF"/>
-            <w:tcMar>
-              <w:top w:w="0" w:type="dxa"/>
-              <w:bottom w:w="0" w:type="dxa"/>
-              <w:left w:w="0" w:type="dxa"/>
-              <w:right w:w="0" w:type="dxa"/>
-            </w:tcMar>
-            <w:vAlign w:val="center"/>
-          </w:tcPr>
-          <w:p>
-            <w:pPr>
-              <w:pStyle w:val="Normal"/>
-              <w:jc w:val="center"/>
-              <w:pBdr>
-                <w:bottom w:val="none" w:sz="0" w:space="0" w:color="000000"/>
-                <w:top w:val="none" w:sz="0" w:space="0" w:color="000000"/>
-                <w:left w:val="none" w:sz="0" w:space="0" w:color="000000"/>
-                <w:right w:val="none" w:sz="0" w:space="0" w:color="000000"/>
-              </w:pBdr>
-              <w:spacing w:after="100" w:before="100" w:line="240"/>
-              <w:ind w:firstLine="0" w:left="100" w:right="100"/>
-            </w:pPr>
-            <w:r>
-              <w:rPr>
-                <w:rFonts w:ascii="Helvetica" w:hAnsi="Helvetica" w:eastAsia="Helvetica" w:cs="Helvetica"/>
-                <w:i w:val="false"/>
-                <w:b w:val="false"/>
-                <w:u w:val="none"/>
-                <w:sz w:val="22"/>
-                <w:szCs w:val="22"/>
-                <w:color w:val="000000"/>
-              </w:rPr>
-              <w:t xml:space="preserve">8.68 [0, 250]</w:t>
+              <w:t xml:space="preserve">  Median [Q2, Q3]</w:t>
+            </w:r>
+          </w:p>
+        </w:tc>
+        <w:tc>
+          <w:tcPr>
+            <w:tcBorders>
+              <w:bottom w:val="none" w:sz="0" w:space="0" w:color="000000"/>
+              <w:top w:val="none" w:sz="0" w:space="0" w:color="000000"/>
+              <w:left w:val="none" w:sz="0" w:space="0" w:color="000000"/>
+              <w:right w:val="none" w:sz="0" w:space="0" w:color="000000"/>
+            </w:tcBorders>
+            <w:shd w:val="clear" w:color="auto" w:fill="FFFFFF"/>
+            <w:tcMar>
+              <w:top w:w="0" w:type="dxa"/>
+              <w:bottom w:w="0" w:type="dxa"/>
+              <w:left w:w="0" w:type="dxa"/>
+              <w:right w:w="0" w:type="dxa"/>
+            </w:tcMar>
+            <w:vAlign w:val="center"/>
+          </w:tcPr>
+          <w:p>
+            <w:pPr>
+              <w:pStyle w:val="Normal"/>
+              <w:jc w:val="center"/>
+              <w:pBdr>
+                <w:bottom w:val="none" w:sz="0" w:space="0" w:color="000000"/>
+                <w:top w:val="none" w:sz="0" w:space="0" w:color="000000"/>
+                <w:left w:val="none" w:sz="0" w:space="0" w:color="000000"/>
+                <w:right w:val="none" w:sz="0" w:space="0" w:color="000000"/>
+              </w:pBdr>
+              <w:spacing w:after="100" w:before="100" w:line="240"/>
+              <w:ind w:firstLine="0" w:left="100" w:right="100"/>
+            </w:pPr>
+            <w:r>
+              <w:rPr>
+                <w:rFonts w:ascii="Helvetica" w:hAnsi="Helvetica" w:eastAsia="Helvetica" w:cs="Helvetica"/>
+                <w:i w:val="false"/>
+                <w:b w:val="false"/>
+                <w:u w:val="none"/>
+                <w:sz w:val="22"/>
+                <w:szCs w:val="22"/>
+                <w:color w:val="000000"/>
+              </w:rPr>
+              <w:t xml:space="preserve">8.83 [8.83, 16.5]</w:t>
+            </w:r>
+          </w:p>
+        </w:tc>
+        <w:tc>
+          <w:tcPr>
+            <w:tcBorders>
+              <w:bottom w:val="none" w:sz="0" w:space="0" w:color="000000"/>
+              <w:top w:val="none" w:sz="0" w:space="0" w:color="000000"/>
+              <w:left w:val="none" w:sz="0" w:space="0" w:color="000000"/>
+              <w:right w:val="none" w:sz="0" w:space="0" w:color="000000"/>
+            </w:tcBorders>
+            <w:shd w:val="clear" w:color="auto" w:fill="FFFFFF"/>
+            <w:tcMar>
+              <w:top w:w="0" w:type="dxa"/>
+              <w:bottom w:w="0" w:type="dxa"/>
+              <w:left w:w="0" w:type="dxa"/>
+              <w:right w:w="0" w:type="dxa"/>
+            </w:tcMar>
+            <w:vAlign w:val="center"/>
+          </w:tcPr>
+          <w:p>
+            <w:pPr>
+              <w:pStyle w:val="Normal"/>
+              <w:jc w:val="center"/>
+              <w:pBdr>
+                <w:bottom w:val="none" w:sz="0" w:space="0" w:color="000000"/>
+                <w:top w:val="none" w:sz="0" w:space="0" w:color="000000"/>
+                <w:left w:val="none" w:sz="0" w:space="0" w:color="000000"/>
+                <w:right w:val="none" w:sz="0" w:space="0" w:color="000000"/>
+              </w:pBdr>
+              <w:spacing w:after="100" w:before="100" w:line="240"/>
+              <w:ind w:firstLine="0" w:left="100" w:right="100"/>
+            </w:pPr>
+            <w:r>
+              <w:rPr>
+                <w:rFonts w:ascii="Helvetica" w:hAnsi="Helvetica" w:eastAsia="Helvetica" w:cs="Helvetica"/>
+                <w:i w:val="false"/>
+                <w:b w:val="false"/>
+                <w:u w:val="none"/>
+                <w:sz w:val="22"/>
+                <w:szCs w:val="22"/>
+                <w:color w:val="000000"/>
+              </w:rPr>
+              <w:t xml:space="preserve">8.66 [8.66, 14.7]</w:t>
+            </w:r>
+          </w:p>
+        </w:tc>
+        <w:tc>
+          <w:tcPr>
+            <w:tcBorders>
+              <w:bottom w:val="none" w:sz="0" w:space="0" w:color="000000"/>
+              <w:top w:val="none" w:sz="0" w:space="0" w:color="000000"/>
+              <w:left w:val="none" w:sz="0" w:space="0" w:color="000000"/>
+              <w:right w:val="none" w:sz="0" w:space="0" w:color="000000"/>
+            </w:tcBorders>
+            <w:shd w:val="clear" w:color="auto" w:fill="FFFFFF"/>
+            <w:tcMar>
+              <w:top w:w="0" w:type="dxa"/>
+              <w:bottom w:w="0" w:type="dxa"/>
+              <w:left w:w="0" w:type="dxa"/>
+              <w:right w:w="0" w:type="dxa"/>
+            </w:tcMar>
+            <w:vAlign w:val="center"/>
+          </w:tcPr>
+          <w:p>
+            <w:pPr>
+              <w:pStyle w:val="Normal"/>
+              <w:jc w:val="center"/>
+              <w:pBdr>
+                <w:bottom w:val="none" w:sz="0" w:space="0" w:color="000000"/>
+                <w:top w:val="none" w:sz="0" w:space="0" w:color="000000"/>
+                <w:left w:val="none" w:sz="0" w:space="0" w:color="000000"/>
+                <w:right w:val="none" w:sz="0" w:space="0" w:color="000000"/>
+              </w:pBdr>
+              <w:spacing w:after="100" w:before="100" w:line="240"/>
+              <w:ind w:firstLine="0" w:left="100" w:right="100"/>
+            </w:pPr>
+            <w:r>
+              <w:rPr>
+                <w:rFonts w:ascii="Helvetica" w:hAnsi="Helvetica" w:eastAsia="Helvetica" w:cs="Helvetica"/>
+                <w:i w:val="false"/>
+                <w:b w:val="false"/>
+                <w:u w:val="none"/>
+                <w:sz w:val="22"/>
+                <w:szCs w:val="22"/>
+                <w:color w:val="000000"/>
+              </w:rPr>
+              <w:t xml:space="preserve">8.68 [8.68, 14.8]</w:t>
             </w:r>
           </w:p>
         </w:tc>
@@ -10653,7 +10653,7 @@
       </w:tr>
       <w:tr>
         <w:trPr>
-          <w:trHeight w:val="613" w:hRule="auto"/>
+          <w:trHeight w:val="616" w:hRule="auto"/>
         </w:trPr>
         body58
         <w:tc>
@@ -10696,139 +10696,139 @@
                 <w:szCs w:val="22"/>
                 <w:color w:val="000000"/>
               </w:rPr>
-              <w:t xml:space="preserve">  Median [Min, Max]</w:t>
-            </w:r>
-          </w:p>
-        </w:tc>
-        <w:tc>
-          <w:tcPr>
-            <w:tcBorders>
-              <w:bottom w:val="none" w:sz="0" w:space="0" w:color="000000"/>
-              <w:top w:val="none" w:sz="0" w:space="0" w:color="000000"/>
-              <w:left w:val="none" w:sz="0" w:space="0" w:color="000000"/>
-              <w:right w:val="none" w:sz="0" w:space="0" w:color="000000"/>
-            </w:tcBorders>
-            <w:shd w:val="clear" w:color="auto" w:fill="FFFFFF"/>
-            <w:tcMar>
-              <w:top w:w="0" w:type="dxa"/>
-              <w:bottom w:w="0" w:type="dxa"/>
-              <w:left w:w="0" w:type="dxa"/>
-              <w:right w:w="0" w:type="dxa"/>
-            </w:tcMar>
-            <w:vAlign w:val="center"/>
-          </w:tcPr>
-          <w:p>
-            <w:pPr>
-              <w:pStyle w:val="Normal"/>
-              <w:jc w:val="center"/>
-              <w:pBdr>
-                <w:bottom w:val="none" w:sz="0" w:space="0" w:color="000000"/>
-                <w:top w:val="none" w:sz="0" w:space="0" w:color="000000"/>
-                <w:left w:val="none" w:sz="0" w:space="0" w:color="000000"/>
-                <w:right w:val="none" w:sz="0" w:space="0" w:color="000000"/>
-              </w:pBdr>
-              <w:spacing w:after="100" w:before="100" w:line="240"/>
-              <w:ind w:firstLine="0" w:left="100" w:right="100"/>
-            </w:pPr>
-            <w:r>
-              <w:rPr>
-                <w:rFonts w:ascii="Helvetica" w:hAnsi="Helvetica" w:eastAsia="Helvetica" w:cs="Helvetica"/>
-                <w:i w:val="false"/>
-                <w:b w:val="false"/>
-                <w:u w:val="none"/>
-                <w:sz w:val="22"/>
-                <w:szCs w:val="22"/>
-                <w:color w:val="000000"/>
-              </w:rPr>
-              <w:t xml:space="preserve">8.76 [0.487, 250]</w:t>
-            </w:r>
-          </w:p>
-        </w:tc>
-        <w:tc>
-          <w:tcPr>
-            <w:tcBorders>
-              <w:bottom w:val="none" w:sz="0" w:space="0" w:color="000000"/>
-              <w:top w:val="none" w:sz="0" w:space="0" w:color="000000"/>
-              <w:left w:val="none" w:sz="0" w:space="0" w:color="000000"/>
-              <w:right w:val="none" w:sz="0" w:space="0" w:color="000000"/>
-            </w:tcBorders>
-            <w:shd w:val="clear" w:color="auto" w:fill="FFFFFF"/>
-            <w:tcMar>
-              <w:top w:w="0" w:type="dxa"/>
-              <w:bottom w:w="0" w:type="dxa"/>
-              <w:left w:w="0" w:type="dxa"/>
-              <w:right w:w="0" w:type="dxa"/>
-            </w:tcMar>
-            <w:vAlign w:val="center"/>
-          </w:tcPr>
-          <w:p>
-            <w:pPr>
-              <w:pStyle w:val="Normal"/>
-              <w:jc w:val="center"/>
-              <w:pBdr>
-                <w:bottom w:val="none" w:sz="0" w:space="0" w:color="000000"/>
-                <w:top w:val="none" w:sz="0" w:space="0" w:color="000000"/>
-                <w:left w:val="none" w:sz="0" w:space="0" w:color="000000"/>
-                <w:right w:val="none" w:sz="0" w:space="0" w:color="000000"/>
-              </w:pBdr>
-              <w:spacing w:after="100" w:before="100" w:line="240"/>
-              <w:ind w:firstLine="0" w:left="100" w:right="100"/>
-            </w:pPr>
-            <w:r>
-              <w:rPr>
-                <w:rFonts w:ascii="Helvetica" w:hAnsi="Helvetica" w:eastAsia="Helvetica" w:cs="Helvetica"/>
-                <w:i w:val="false"/>
-                <w:b w:val="false"/>
-                <w:u w:val="none"/>
-                <w:sz w:val="22"/>
-                <w:szCs w:val="22"/>
-                <w:color w:val="000000"/>
-              </w:rPr>
-              <w:t xml:space="preserve">8.56 [0.585, 179]</w:t>
-            </w:r>
-          </w:p>
-        </w:tc>
-        <w:tc>
-          <w:tcPr>
-            <w:tcBorders>
-              <w:bottom w:val="none" w:sz="0" w:space="0" w:color="000000"/>
-              <w:top w:val="none" w:sz="0" w:space="0" w:color="000000"/>
-              <w:left w:val="none" w:sz="0" w:space="0" w:color="000000"/>
-              <w:right w:val="none" w:sz="0" w:space="0" w:color="000000"/>
-            </w:tcBorders>
-            <w:shd w:val="clear" w:color="auto" w:fill="FFFFFF"/>
-            <w:tcMar>
-              <w:top w:w="0" w:type="dxa"/>
-              <w:bottom w:w="0" w:type="dxa"/>
-              <w:left w:w="0" w:type="dxa"/>
-              <w:right w:w="0" w:type="dxa"/>
-            </w:tcMar>
-            <w:vAlign w:val="center"/>
-          </w:tcPr>
-          <w:p>
-            <w:pPr>
-              <w:pStyle w:val="Normal"/>
-              <w:jc w:val="center"/>
-              <w:pBdr>
-                <w:bottom w:val="none" w:sz="0" w:space="0" w:color="000000"/>
-                <w:top w:val="none" w:sz="0" w:space="0" w:color="000000"/>
-                <w:left w:val="none" w:sz="0" w:space="0" w:color="000000"/>
-                <w:right w:val="none" w:sz="0" w:space="0" w:color="000000"/>
-              </w:pBdr>
-              <w:spacing w:after="100" w:before="100" w:line="240"/>
-              <w:ind w:firstLine="0" w:left="100" w:right="100"/>
-            </w:pPr>
-            <w:r>
-              <w:rPr>
-                <w:rFonts w:ascii="Helvetica" w:hAnsi="Helvetica" w:eastAsia="Helvetica" w:cs="Helvetica"/>
-                <w:i w:val="false"/>
-                <w:b w:val="false"/>
-                <w:u w:val="none"/>
-                <w:sz w:val="22"/>
-                <w:szCs w:val="22"/>
-                <w:color w:val="000000"/>
-              </w:rPr>
-              <w:t xml:space="preserve">8.59 [0.487, 250]</w:t>
+              <w:t xml:space="preserve">  Median [Q2, Q3]</w:t>
+            </w:r>
+          </w:p>
+        </w:tc>
+        <w:tc>
+          <w:tcPr>
+            <w:tcBorders>
+              <w:bottom w:val="none" w:sz="0" w:space="0" w:color="000000"/>
+              <w:top w:val="none" w:sz="0" w:space="0" w:color="000000"/>
+              <w:left w:val="none" w:sz="0" w:space="0" w:color="000000"/>
+              <w:right w:val="none" w:sz="0" w:space="0" w:color="000000"/>
+            </w:tcBorders>
+            <w:shd w:val="clear" w:color="auto" w:fill="FFFFFF"/>
+            <w:tcMar>
+              <w:top w:w="0" w:type="dxa"/>
+              <w:bottom w:w="0" w:type="dxa"/>
+              <w:left w:w="0" w:type="dxa"/>
+              <w:right w:w="0" w:type="dxa"/>
+            </w:tcMar>
+            <w:vAlign w:val="center"/>
+          </w:tcPr>
+          <w:p>
+            <w:pPr>
+              <w:pStyle w:val="Normal"/>
+              <w:jc w:val="center"/>
+              <w:pBdr>
+                <w:bottom w:val="none" w:sz="0" w:space="0" w:color="000000"/>
+                <w:top w:val="none" w:sz="0" w:space="0" w:color="000000"/>
+                <w:left w:val="none" w:sz="0" w:space="0" w:color="000000"/>
+                <w:right w:val="none" w:sz="0" w:space="0" w:color="000000"/>
+              </w:pBdr>
+              <w:spacing w:after="100" w:before="100" w:line="240"/>
+              <w:ind w:firstLine="0" w:left="100" w:right="100"/>
+            </w:pPr>
+            <w:r>
+              <w:rPr>
+                <w:rFonts w:ascii="Helvetica" w:hAnsi="Helvetica" w:eastAsia="Helvetica" w:cs="Helvetica"/>
+                <w:i w:val="false"/>
+                <w:b w:val="false"/>
+                <w:u w:val="none"/>
+                <w:sz w:val="22"/>
+                <w:szCs w:val="22"/>
+                <w:color w:val="000000"/>
+              </w:rPr>
+              <w:t xml:space="preserve">8.76 [8.76, 16.5]</w:t>
+            </w:r>
+          </w:p>
+        </w:tc>
+        <w:tc>
+          <w:tcPr>
+            <w:tcBorders>
+              <w:bottom w:val="none" w:sz="0" w:space="0" w:color="000000"/>
+              <w:top w:val="none" w:sz="0" w:space="0" w:color="000000"/>
+              <w:left w:val="none" w:sz="0" w:space="0" w:color="000000"/>
+              <w:right w:val="none" w:sz="0" w:space="0" w:color="000000"/>
+            </w:tcBorders>
+            <w:shd w:val="clear" w:color="auto" w:fill="FFFFFF"/>
+            <w:tcMar>
+              <w:top w:w="0" w:type="dxa"/>
+              <w:bottom w:w="0" w:type="dxa"/>
+              <w:left w:w="0" w:type="dxa"/>
+              <w:right w:w="0" w:type="dxa"/>
+            </w:tcMar>
+            <w:vAlign w:val="center"/>
+          </w:tcPr>
+          <w:p>
+            <w:pPr>
+              <w:pStyle w:val="Normal"/>
+              <w:jc w:val="center"/>
+              <w:pBdr>
+                <w:bottom w:val="none" w:sz="0" w:space="0" w:color="000000"/>
+                <w:top w:val="none" w:sz="0" w:space="0" w:color="000000"/>
+                <w:left w:val="none" w:sz="0" w:space="0" w:color="000000"/>
+                <w:right w:val="none" w:sz="0" w:space="0" w:color="000000"/>
+              </w:pBdr>
+              <w:spacing w:after="100" w:before="100" w:line="240"/>
+              <w:ind w:firstLine="0" w:left="100" w:right="100"/>
+            </w:pPr>
+            <w:r>
+              <w:rPr>
+                <w:rFonts w:ascii="Helvetica" w:hAnsi="Helvetica" w:eastAsia="Helvetica" w:cs="Helvetica"/>
+                <w:i w:val="false"/>
+                <w:b w:val="false"/>
+                <w:u w:val="none"/>
+                <w:sz w:val="22"/>
+                <w:szCs w:val="22"/>
+                <w:color w:val="000000"/>
+              </w:rPr>
+              <w:t xml:space="preserve">8.56 [8.56, 13.7]</w:t>
+            </w:r>
+          </w:p>
+        </w:tc>
+        <w:tc>
+          <w:tcPr>
+            <w:tcBorders>
+              <w:bottom w:val="none" w:sz="0" w:space="0" w:color="000000"/>
+              <w:top w:val="none" w:sz="0" w:space="0" w:color="000000"/>
+              <w:left w:val="none" w:sz="0" w:space="0" w:color="000000"/>
+              <w:right w:val="none" w:sz="0" w:space="0" w:color="000000"/>
+            </w:tcBorders>
+            <w:shd w:val="clear" w:color="auto" w:fill="FFFFFF"/>
+            <w:tcMar>
+              <w:top w:w="0" w:type="dxa"/>
+              <w:bottom w:w="0" w:type="dxa"/>
+              <w:left w:w="0" w:type="dxa"/>
+              <w:right w:w="0" w:type="dxa"/>
+            </w:tcMar>
+            <w:vAlign w:val="center"/>
+          </w:tcPr>
+          <w:p>
+            <w:pPr>
+              <w:pStyle w:val="Normal"/>
+              <w:jc w:val="center"/>
+              <w:pBdr>
+                <w:bottom w:val="none" w:sz="0" w:space="0" w:color="000000"/>
+                <w:top w:val="none" w:sz="0" w:space="0" w:color="000000"/>
+                <w:left w:val="none" w:sz="0" w:space="0" w:color="000000"/>
+                <w:right w:val="none" w:sz="0" w:space="0" w:color="000000"/>
+              </w:pBdr>
+              <w:spacing w:after="100" w:before="100" w:line="240"/>
+              <w:ind w:firstLine="0" w:left="100" w:right="100"/>
+            </w:pPr>
+            <w:r>
+              <w:rPr>
+                <w:rFonts w:ascii="Helvetica" w:hAnsi="Helvetica" w:eastAsia="Helvetica" w:cs="Helvetica"/>
+                <w:i w:val="false"/>
+                <w:b w:val="false"/>
+                <w:u w:val="none"/>
+                <w:sz w:val="22"/>
+                <w:szCs w:val="22"/>
+                <w:color w:val="000000"/>
+              </w:rPr>
+              <w:t xml:space="preserve">8.59 [8.59, 14.5]</w:t>
             </w:r>
           </w:p>
         </w:tc>
@@ -11381,7 +11381,7 @@
       </w:tr>
       <w:tr>
         <w:trPr>
-          <w:trHeight w:val="613" w:hRule="auto"/>
+          <w:trHeight w:val="616" w:hRule="auto"/>
         </w:trPr>
         body62
         <w:tc>
@@ -11424,139 +11424,139 @@
                 <w:szCs w:val="22"/>
                 <w:color w:val="000000"/>
               </w:rPr>
-              <w:t xml:space="preserve">  Median [Min, Max]</w:t>
-            </w:r>
-          </w:p>
-        </w:tc>
-        <w:tc>
-          <w:tcPr>
-            <w:tcBorders>
-              <w:bottom w:val="none" w:sz="0" w:space="0" w:color="000000"/>
-              <w:top w:val="none" w:sz="0" w:space="0" w:color="000000"/>
-              <w:left w:val="none" w:sz="0" w:space="0" w:color="000000"/>
-              <w:right w:val="none" w:sz="0" w:space="0" w:color="000000"/>
-            </w:tcBorders>
-            <w:shd w:val="clear" w:color="auto" w:fill="FFFFFF"/>
-            <w:tcMar>
-              <w:top w:w="0" w:type="dxa"/>
-              <w:bottom w:w="0" w:type="dxa"/>
-              <w:left w:w="0" w:type="dxa"/>
-              <w:right w:w="0" w:type="dxa"/>
-            </w:tcMar>
-            <w:vAlign w:val="center"/>
-          </w:tcPr>
-          <w:p>
-            <w:pPr>
-              <w:pStyle w:val="Normal"/>
-              <w:jc w:val="center"/>
-              <w:pBdr>
-                <w:bottom w:val="none" w:sz="0" w:space="0" w:color="000000"/>
-                <w:top w:val="none" w:sz="0" w:space="0" w:color="000000"/>
-                <w:left w:val="none" w:sz="0" w:space="0" w:color="000000"/>
-                <w:right w:val="none" w:sz="0" w:space="0" w:color="000000"/>
-              </w:pBdr>
-              <w:spacing w:after="100" w:before="100" w:line="240"/>
-              <w:ind w:firstLine="0" w:left="100" w:right="100"/>
-            </w:pPr>
-            <w:r>
-              <w:rPr>
-                <w:rFonts w:ascii="Helvetica" w:hAnsi="Helvetica" w:eastAsia="Helvetica" w:cs="Helvetica"/>
-                <w:i w:val="false"/>
-                <w:b w:val="false"/>
-                <w:u w:val="none"/>
-                <w:sz w:val="22"/>
-                <w:szCs w:val="22"/>
-                <w:color w:val="000000"/>
-              </w:rPr>
-              <w:t xml:space="preserve">9.10 [0, 149]</w:t>
-            </w:r>
-          </w:p>
-        </w:tc>
-        <w:tc>
-          <w:tcPr>
-            <w:tcBorders>
-              <w:bottom w:val="none" w:sz="0" w:space="0" w:color="000000"/>
-              <w:top w:val="none" w:sz="0" w:space="0" w:color="000000"/>
-              <w:left w:val="none" w:sz="0" w:space="0" w:color="000000"/>
-              <w:right w:val="none" w:sz="0" w:space="0" w:color="000000"/>
-            </w:tcBorders>
-            <w:shd w:val="clear" w:color="auto" w:fill="FFFFFF"/>
-            <w:tcMar>
-              <w:top w:w="0" w:type="dxa"/>
-              <w:bottom w:w="0" w:type="dxa"/>
-              <w:left w:w="0" w:type="dxa"/>
-              <w:right w:w="0" w:type="dxa"/>
-            </w:tcMar>
-            <w:vAlign w:val="center"/>
-          </w:tcPr>
-          <w:p>
-            <w:pPr>
-              <w:pStyle w:val="Normal"/>
-              <w:jc w:val="center"/>
-              <w:pBdr>
-                <w:bottom w:val="none" w:sz="0" w:space="0" w:color="000000"/>
-                <w:top w:val="none" w:sz="0" w:space="0" w:color="000000"/>
-                <w:left w:val="none" w:sz="0" w:space="0" w:color="000000"/>
-                <w:right w:val="none" w:sz="0" w:space="0" w:color="000000"/>
-              </w:pBdr>
-              <w:spacing w:after="100" w:before="100" w:line="240"/>
-              <w:ind w:firstLine="0" w:left="100" w:right="100"/>
-            </w:pPr>
-            <w:r>
-              <w:rPr>
-                <w:rFonts w:ascii="Helvetica" w:hAnsi="Helvetica" w:eastAsia="Helvetica" w:cs="Helvetica"/>
-                <w:i w:val="false"/>
-                <w:b w:val="false"/>
-                <w:u w:val="none"/>
-                <w:sz w:val="22"/>
-                <w:szCs w:val="22"/>
-                <w:color w:val="000000"/>
-              </w:rPr>
-              <w:t xml:space="preserve">9.56 [0, 249]</w:t>
-            </w:r>
-          </w:p>
-        </w:tc>
-        <w:tc>
-          <w:tcPr>
-            <w:tcBorders>
-              <w:bottom w:val="none" w:sz="0" w:space="0" w:color="000000"/>
-              <w:top w:val="none" w:sz="0" w:space="0" w:color="000000"/>
-              <w:left w:val="none" w:sz="0" w:space="0" w:color="000000"/>
-              <w:right w:val="none" w:sz="0" w:space="0" w:color="000000"/>
-            </w:tcBorders>
-            <w:shd w:val="clear" w:color="auto" w:fill="FFFFFF"/>
-            <w:tcMar>
-              <w:top w:w="0" w:type="dxa"/>
-              <w:bottom w:w="0" w:type="dxa"/>
-              <w:left w:w="0" w:type="dxa"/>
-              <w:right w:w="0" w:type="dxa"/>
-            </w:tcMar>
-            <w:vAlign w:val="center"/>
-          </w:tcPr>
-          <w:p>
-            <w:pPr>
-              <w:pStyle w:val="Normal"/>
-              <w:jc w:val="center"/>
-              <w:pBdr>
-                <w:bottom w:val="none" w:sz="0" w:space="0" w:color="000000"/>
-                <w:top w:val="none" w:sz="0" w:space="0" w:color="000000"/>
-                <w:left w:val="none" w:sz="0" w:space="0" w:color="000000"/>
-                <w:right w:val="none" w:sz="0" w:space="0" w:color="000000"/>
-              </w:pBdr>
-              <w:spacing w:after="100" w:before="100" w:line="240"/>
-              <w:ind w:firstLine="0" w:left="100" w:right="100"/>
-            </w:pPr>
-            <w:r>
-              <w:rPr>
-                <w:rFonts w:ascii="Helvetica" w:hAnsi="Helvetica" w:eastAsia="Helvetica" w:cs="Helvetica"/>
-                <w:i w:val="false"/>
-                <w:b w:val="false"/>
-                <w:u w:val="none"/>
-                <w:sz w:val="22"/>
-                <w:szCs w:val="22"/>
-                <w:color w:val="000000"/>
-              </w:rPr>
-              <w:t xml:space="preserve">9.53 [0, 249]</w:t>
+              <w:t xml:space="preserve">  Median [Q2, Q3]</w:t>
+            </w:r>
+          </w:p>
+        </w:tc>
+        <w:tc>
+          <w:tcPr>
+            <w:tcBorders>
+              <w:bottom w:val="none" w:sz="0" w:space="0" w:color="000000"/>
+              <w:top w:val="none" w:sz="0" w:space="0" w:color="000000"/>
+              <w:left w:val="none" w:sz="0" w:space="0" w:color="000000"/>
+              <w:right w:val="none" w:sz="0" w:space="0" w:color="000000"/>
+            </w:tcBorders>
+            <w:shd w:val="clear" w:color="auto" w:fill="FFFFFF"/>
+            <w:tcMar>
+              <w:top w:w="0" w:type="dxa"/>
+              <w:bottom w:w="0" w:type="dxa"/>
+              <w:left w:w="0" w:type="dxa"/>
+              <w:right w:w="0" w:type="dxa"/>
+            </w:tcMar>
+            <w:vAlign w:val="center"/>
+          </w:tcPr>
+          <w:p>
+            <w:pPr>
+              <w:pStyle w:val="Normal"/>
+              <w:jc w:val="center"/>
+              <w:pBdr>
+                <w:bottom w:val="none" w:sz="0" w:space="0" w:color="000000"/>
+                <w:top w:val="none" w:sz="0" w:space="0" w:color="000000"/>
+                <w:left w:val="none" w:sz="0" w:space="0" w:color="000000"/>
+                <w:right w:val="none" w:sz="0" w:space="0" w:color="000000"/>
+              </w:pBdr>
+              <w:spacing w:after="100" w:before="100" w:line="240"/>
+              <w:ind w:firstLine="0" w:left="100" w:right="100"/>
+            </w:pPr>
+            <w:r>
+              <w:rPr>
+                <w:rFonts w:ascii="Helvetica" w:hAnsi="Helvetica" w:eastAsia="Helvetica" w:cs="Helvetica"/>
+                <w:i w:val="false"/>
+                <w:b w:val="false"/>
+                <w:u w:val="none"/>
+                <w:sz w:val="22"/>
+                <w:szCs w:val="22"/>
+                <w:color w:val="000000"/>
+              </w:rPr>
+              <w:t xml:space="preserve">9.10 [9.10, 16.5]</w:t>
+            </w:r>
+          </w:p>
+        </w:tc>
+        <w:tc>
+          <w:tcPr>
+            <w:tcBorders>
+              <w:bottom w:val="none" w:sz="0" w:space="0" w:color="000000"/>
+              <w:top w:val="none" w:sz="0" w:space="0" w:color="000000"/>
+              <w:left w:val="none" w:sz="0" w:space="0" w:color="000000"/>
+              <w:right w:val="none" w:sz="0" w:space="0" w:color="000000"/>
+            </w:tcBorders>
+            <w:shd w:val="clear" w:color="auto" w:fill="FFFFFF"/>
+            <w:tcMar>
+              <w:top w:w="0" w:type="dxa"/>
+              <w:bottom w:w="0" w:type="dxa"/>
+              <w:left w:w="0" w:type="dxa"/>
+              <w:right w:w="0" w:type="dxa"/>
+            </w:tcMar>
+            <w:vAlign w:val="center"/>
+          </w:tcPr>
+          <w:p>
+            <w:pPr>
+              <w:pStyle w:val="Normal"/>
+              <w:jc w:val="center"/>
+              <w:pBdr>
+                <w:bottom w:val="none" w:sz="0" w:space="0" w:color="000000"/>
+                <w:top w:val="none" w:sz="0" w:space="0" w:color="000000"/>
+                <w:left w:val="none" w:sz="0" w:space="0" w:color="000000"/>
+                <w:right w:val="none" w:sz="0" w:space="0" w:color="000000"/>
+              </w:pBdr>
+              <w:spacing w:after="100" w:before="100" w:line="240"/>
+              <w:ind w:firstLine="0" w:left="100" w:right="100"/>
+            </w:pPr>
+            <w:r>
+              <w:rPr>
+                <w:rFonts w:ascii="Helvetica" w:hAnsi="Helvetica" w:eastAsia="Helvetica" w:cs="Helvetica"/>
+                <w:i w:val="false"/>
+                <w:b w:val="false"/>
+                <w:u w:val="none"/>
+                <w:sz w:val="22"/>
+                <w:szCs w:val="22"/>
+                <w:color w:val="000000"/>
+              </w:rPr>
+              <w:t xml:space="preserve">9.56 [9.56, 16.1]</w:t>
+            </w:r>
+          </w:p>
+        </w:tc>
+        <w:tc>
+          <w:tcPr>
+            <w:tcBorders>
+              <w:bottom w:val="none" w:sz="0" w:space="0" w:color="000000"/>
+              <w:top w:val="none" w:sz="0" w:space="0" w:color="000000"/>
+              <w:left w:val="none" w:sz="0" w:space="0" w:color="000000"/>
+              <w:right w:val="none" w:sz="0" w:space="0" w:color="000000"/>
+            </w:tcBorders>
+            <w:shd w:val="clear" w:color="auto" w:fill="FFFFFF"/>
+            <w:tcMar>
+              <w:top w:w="0" w:type="dxa"/>
+              <w:bottom w:w="0" w:type="dxa"/>
+              <w:left w:w="0" w:type="dxa"/>
+              <w:right w:w="0" w:type="dxa"/>
+            </w:tcMar>
+            <w:vAlign w:val="center"/>
+          </w:tcPr>
+          <w:p>
+            <w:pPr>
+              <w:pStyle w:val="Normal"/>
+              <w:jc w:val="center"/>
+              <w:pBdr>
+                <w:bottom w:val="none" w:sz="0" w:space="0" w:color="000000"/>
+                <w:top w:val="none" w:sz="0" w:space="0" w:color="000000"/>
+                <w:left w:val="none" w:sz="0" w:space="0" w:color="000000"/>
+                <w:right w:val="none" w:sz="0" w:space="0" w:color="000000"/>
+              </w:pBdr>
+              <w:spacing w:after="100" w:before="100" w:line="240"/>
+              <w:ind w:firstLine="0" w:left="100" w:right="100"/>
+            </w:pPr>
+            <w:r>
+              <w:rPr>
+                <w:rFonts w:ascii="Helvetica" w:hAnsi="Helvetica" w:eastAsia="Helvetica" w:cs="Helvetica"/>
+                <w:i w:val="false"/>
+                <w:b w:val="false"/>
+                <w:u w:val="none"/>
+                <w:sz w:val="22"/>
+                <w:szCs w:val="22"/>
+                <w:color w:val="000000"/>
+              </w:rPr>
+              <w:t xml:space="preserve">9.53 [9.53, 16.2]</w:t>
             </w:r>
           </w:p>
         </w:tc>
@@ -13019,7 +13019,7 @@
       </w:tr>
       <w:tr>
         <w:trPr>
-          <w:trHeight w:val="613" w:hRule="auto"/>
+          <w:trHeight w:val="616" w:hRule="auto"/>
         </w:trPr>
         body71
         <w:tc>
@@ -13062,139 +13062,139 @@
                 <w:szCs w:val="22"/>
                 <w:color w:val="000000"/>
               </w:rPr>
-              <w:t xml:space="preserve">  Median [Min, Max]</w:t>
-            </w:r>
-          </w:p>
-        </w:tc>
-        <w:tc>
-          <w:tcPr>
-            <w:tcBorders>
-              <w:bottom w:val="none" w:sz="0" w:space="0" w:color="000000"/>
-              <w:top w:val="none" w:sz="0" w:space="0" w:color="000000"/>
-              <w:left w:val="none" w:sz="0" w:space="0" w:color="000000"/>
-              <w:right w:val="none" w:sz="0" w:space="0" w:color="000000"/>
-            </w:tcBorders>
-            <w:shd w:val="clear" w:color="auto" w:fill="FFFFFF"/>
-            <w:tcMar>
-              <w:top w:w="0" w:type="dxa"/>
-              <w:bottom w:w="0" w:type="dxa"/>
-              <w:left w:w="0" w:type="dxa"/>
-              <w:right w:w="0" w:type="dxa"/>
-            </w:tcMar>
-            <w:vAlign w:val="center"/>
-          </w:tcPr>
-          <w:p>
-            <w:pPr>
-              <w:pStyle w:val="Normal"/>
-              <w:jc w:val="center"/>
-              <w:pBdr>
-                <w:bottom w:val="none" w:sz="0" w:space="0" w:color="000000"/>
-                <w:top w:val="none" w:sz="0" w:space="0" w:color="000000"/>
-                <w:left w:val="none" w:sz="0" w:space="0" w:color="000000"/>
-                <w:right w:val="none" w:sz="0" w:space="0" w:color="000000"/>
-              </w:pBdr>
-              <w:spacing w:after="100" w:before="100" w:line="240"/>
-              <w:ind w:firstLine="0" w:left="100" w:right="100"/>
-            </w:pPr>
-            <w:r>
-              <w:rPr>
-                <w:rFonts w:ascii="Helvetica" w:hAnsi="Helvetica" w:eastAsia="Helvetica" w:cs="Helvetica"/>
-                <w:i w:val="false"/>
-                <w:b w:val="false"/>
-                <w:u w:val="none"/>
-                <w:sz w:val="22"/>
-                <w:szCs w:val="22"/>
-                <w:color w:val="000000"/>
-              </w:rPr>
-              <w:t xml:space="preserve">6.00 [0, 19.0]</w:t>
-            </w:r>
-          </w:p>
-        </w:tc>
-        <w:tc>
-          <w:tcPr>
-            <w:tcBorders>
-              <w:bottom w:val="none" w:sz="0" w:space="0" w:color="000000"/>
-              <w:top w:val="none" w:sz="0" w:space="0" w:color="000000"/>
-              <w:left w:val="none" w:sz="0" w:space="0" w:color="000000"/>
-              <w:right w:val="none" w:sz="0" w:space="0" w:color="000000"/>
-            </w:tcBorders>
-            <w:shd w:val="clear" w:color="auto" w:fill="FFFFFF"/>
-            <w:tcMar>
-              <w:top w:w="0" w:type="dxa"/>
-              <w:bottom w:w="0" w:type="dxa"/>
-              <w:left w:w="0" w:type="dxa"/>
-              <w:right w:w="0" w:type="dxa"/>
-            </w:tcMar>
-            <w:vAlign w:val="center"/>
-          </w:tcPr>
-          <w:p>
-            <w:pPr>
-              <w:pStyle w:val="Normal"/>
-              <w:jc w:val="center"/>
-              <w:pBdr>
-                <w:bottom w:val="none" w:sz="0" w:space="0" w:color="000000"/>
-                <w:top w:val="none" w:sz="0" w:space="0" w:color="000000"/>
-                <w:left w:val="none" w:sz="0" w:space="0" w:color="000000"/>
-                <w:right w:val="none" w:sz="0" w:space="0" w:color="000000"/>
-              </w:pBdr>
-              <w:spacing w:after="100" w:before="100" w:line="240"/>
-              <w:ind w:firstLine="0" w:left="100" w:right="100"/>
-            </w:pPr>
-            <w:r>
-              <w:rPr>
-                <w:rFonts w:ascii="Helvetica" w:hAnsi="Helvetica" w:eastAsia="Helvetica" w:cs="Helvetica"/>
-                <w:i w:val="false"/>
-                <w:b w:val="false"/>
-                <w:u w:val="none"/>
-                <w:sz w:val="22"/>
-                <w:szCs w:val="22"/>
-                <w:color w:val="000000"/>
-              </w:rPr>
-              <w:t xml:space="preserve">6.00 [0, 19.0]</w:t>
-            </w:r>
-          </w:p>
-        </w:tc>
-        <w:tc>
-          <w:tcPr>
-            <w:tcBorders>
-              <w:bottom w:val="none" w:sz="0" w:space="0" w:color="000000"/>
-              <w:top w:val="none" w:sz="0" w:space="0" w:color="000000"/>
-              <w:left w:val="none" w:sz="0" w:space="0" w:color="000000"/>
-              <w:right w:val="none" w:sz="0" w:space="0" w:color="000000"/>
-            </w:tcBorders>
-            <w:shd w:val="clear" w:color="auto" w:fill="FFFFFF"/>
-            <w:tcMar>
-              <w:top w:w="0" w:type="dxa"/>
-              <w:bottom w:w="0" w:type="dxa"/>
-              <w:left w:w="0" w:type="dxa"/>
-              <w:right w:w="0" w:type="dxa"/>
-            </w:tcMar>
-            <w:vAlign w:val="center"/>
-          </w:tcPr>
-          <w:p>
-            <w:pPr>
-              <w:pStyle w:val="Normal"/>
-              <w:jc w:val="center"/>
-              <w:pBdr>
-                <w:bottom w:val="none" w:sz="0" w:space="0" w:color="000000"/>
-                <w:top w:val="none" w:sz="0" w:space="0" w:color="000000"/>
-                <w:left w:val="none" w:sz="0" w:space="0" w:color="000000"/>
-                <w:right w:val="none" w:sz="0" w:space="0" w:color="000000"/>
-              </w:pBdr>
-              <w:spacing w:after="100" w:before="100" w:line="240"/>
-              <w:ind w:firstLine="0" w:left="100" w:right="100"/>
-            </w:pPr>
-            <w:r>
-              <w:rPr>
-                <w:rFonts w:ascii="Helvetica" w:hAnsi="Helvetica" w:eastAsia="Helvetica" w:cs="Helvetica"/>
-                <w:i w:val="false"/>
-                <w:b w:val="false"/>
-                <w:u w:val="none"/>
-                <w:sz w:val="22"/>
-                <w:szCs w:val="22"/>
-                <w:color w:val="000000"/>
-              </w:rPr>
-              <w:t xml:space="preserve">6.00 [0, 19.0]</w:t>
+              <w:t xml:space="preserve">  Median [Q2, Q3]</w:t>
+            </w:r>
+          </w:p>
+        </w:tc>
+        <w:tc>
+          <w:tcPr>
+            <w:tcBorders>
+              <w:bottom w:val="none" w:sz="0" w:space="0" w:color="000000"/>
+              <w:top w:val="none" w:sz="0" w:space="0" w:color="000000"/>
+              <w:left w:val="none" w:sz="0" w:space="0" w:color="000000"/>
+              <w:right w:val="none" w:sz="0" w:space="0" w:color="000000"/>
+            </w:tcBorders>
+            <w:shd w:val="clear" w:color="auto" w:fill="FFFFFF"/>
+            <w:tcMar>
+              <w:top w:w="0" w:type="dxa"/>
+              <w:bottom w:w="0" w:type="dxa"/>
+              <w:left w:w="0" w:type="dxa"/>
+              <w:right w:w="0" w:type="dxa"/>
+            </w:tcMar>
+            <w:vAlign w:val="center"/>
+          </w:tcPr>
+          <w:p>
+            <w:pPr>
+              <w:pStyle w:val="Normal"/>
+              <w:jc w:val="center"/>
+              <w:pBdr>
+                <w:bottom w:val="none" w:sz="0" w:space="0" w:color="000000"/>
+                <w:top w:val="none" w:sz="0" w:space="0" w:color="000000"/>
+                <w:left w:val="none" w:sz="0" w:space="0" w:color="000000"/>
+                <w:right w:val="none" w:sz="0" w:space="0" w:color="000000"/>
+              </w:pBdr>
+              <w:spacing w:after="100" w:before="100" w:line="240"/>
+              <w:ind w:firstLine="0" w:left="100" w:right="100"/>
+            </w:pPr>
+            <w:r>
+              <w:rPr>
+                <w:rFonts w:ascii="Helvetica" w:hAnsi="Helvetica" w:eastAsia="Helvetica" w:cs="Helvetica"/>
+                <w:i w:val="false"/>
+                <w:b w:val="false"/>
+                <w:u w:val="none"/>
+                <w:sz w:val="22"/>
+                <w:szCs w:val="22"/>
+                <w:color w:val="000000"/>
+              </w:rPr>
+              <w:t xml:space="preserve">6.00 [6.00, 8.00]</w:t>
+            </w:r>
+          </w:p>
+        </w:tc>
+        <w:tc>
+          <w:tcPr>
+            <w:tcBorders>
+              <w:bottom w:val="none" w:sz="0" w:space="0" w:color="000000"/>
+              <w:top w:val="none" w:sz="0" w:space="0" w:color="000000"/>
+              <w:left w:val="none" w:sz="0" w:space="0" w:color="000000"/>
+              <w:right w:val="none" w:sz="0" w:space="0" w:color="000000"/>
+            </w:tcBorders>
+            <w:shd w:val="clear" w:color="auto" w:fill="FFFFFF"/>
+            <w:tcMar>
+              <w:top w:w="0" w:type="dxa"/>
+              <w:bottom w:w="0" w:type="dxa"/>
+              <w:left w:w="0" w:type="dxa"/>
+              <w:right w:w="0" w:type="dxa"/>
+            </w:tcMar>
+            <w:vAlign w:val="center"/>
+          </w:tcPr>
+          <w:p>
+            <w:pPr>
+              <w:pStyle w:val="Normal"/>
+              <w:jc w:val="center"/>
+              <w:pBdr>
+                <w:bottom w:val="none" w:sz="0" w:space="0" w:color="000000"/>
+                <w:top w:val="none" w:sz="0" w:space="0" w:color="000000"/>
+                <w:left w:val="none" w:sz="0" w:space="0" w:color="000000"/>
+                <w:right w:val="none" w:sz="0" w:space="0" w:color="000000"/>
+              </w:pBdr>
+              <w:spacing w:after="100" w:before="100" w:line="240"/>
+              <w:ind w:firstLine="0" w:left="100" w:right="100"/>
+            </w:pPr>
+            <w:r>
+              <w:rPr>
+                <w:rFonts w:ascii="Helvetica" w:hAnsi="Helvetica" w:eastAsia="Helvetica" w:cs="Helvetica"/>
+                <w:i w:val="false"/>
+                <w:b w:val="false"/>
+                <w:u w:val="none"/>
+                <w:sz w:val="22"/>
+                <w:szCs w:val="22"/>
+                <w:color w:val="000000"/>
+              </w:rPr>
+              <w:t xml:space="preserve">6.00 [6.00, 8.00]</w:t>
+            </w:r>
+          </w:p>
+        </w:tc>
+        <w:tc>
+          <w:tcPr>
+            <w:tcBorders>
+              <w:bottom w:val="none" w:sz="0" w:space="0" w:color="000000"/>
+              <w:top w:val="none" w:sz="0" w:space="0" w:color="000000"/>
+              <w:left w:val="none" w:sz="0" w:space="0" w:color="000000"/>
+              <w:right w:val="none" w:sz="0" w:space="0" w:color="000000"/>
+            </w:tcBorders>
+            <w:shd w:val="clear" w:color="auto" w:fill="FFFFFF"/>
+            <w:tcMar>
+              <w:top w:w="0" w:type="dxa"/>
+              <w:bottom w:w="0" w:type="dxa"/>
+              <w:left w:w="0" w:type="dxa"/>
+              <w:right w:w="0" w:type="dxa"/>
+            </w:tcMar>
+            <w:vAlign w:val="center"/>
+          </w:tcPr>
+          <w:p>
+            <w:pPr>
+              <w:pStyle w:val="Normal"/>
+              <w:jc w:val="center"/>
+              <w:pBdr>
+                <w:bottom w:val="none" w:sz="0" w:space="0" w:color="000000"/>
+                <w:top w:val="none" w:sz="0" w:space="0" w:color="000000"/>
+                <w:left w:val="none" w:sz="0" w:space="0" w:color="000000"/>
+                <w:right w:val="none" w:sz="0" w:space="0" w:color="000000"/>
+              </w:pBdr>
+              <w:spacing w:after="100" w:before="100" w:line="240"/>
+              <w:ind w:firstLine="0" w:left="100" w:right="100"/>
+            </w:pPr>
+            <w:r>
+              <w:rPr>
+                <w:rFonts w:ascii="Helvetica" w:hAnsi="Helvetica" w:eastAsia="Helvetica" w:cs="Helvetica"/>
+                <w:i w:val="false"/>
+                <w:b w:val="false"/>
+                <w:u w:val="none"/>
+                <w:sz w:val="22"/>
+                <w:szCs w:val="22"/>
+                <w:color w:val="000000"/>
+              </w:rPr>
+              <w:t xml:space="preserve">6.00 [6.00, 8.00]</w:t>
             </w:r>
           </w:p>
         </w:tc>
@@ -15610,152 +15610,152 @@
                 <w:szCs w:val="22"/>
                 <w:color w:val="000000"/>
               </w:rPr>
-              <w:t xml:space="preserve">  CKD absent</w:t>
-            </w:r>
-          </w:p>
-        </w:tc>
-        <w:tc>
-          <w:tcPr>
-            <w:tcBorders>
-              <w:bottom w:val="none" w:sz="0" w:space="0" w:color="000000"/>
-              <w:top w:val="none" w:sz="0" w:space="0" w:color="000000"/>
-              <w:left w:val="none" w:sz="0" w:space="0" w:color="000000"/>
-              <w:right w:val="none" w:sz="0" w:space="0" w:color="000000"/>
-            </w:tcBorders>
-            <w:shd w:val="clear" w:color="auto" w:fill="FFFFFF"/>
-            <w:tcMar>
-              <w:top w:w="0" w:type="dxa"/>
-              <w:bottom w:w="0" w:type="dxa"/>
-              <w:left w:w="0" w:type="dxa"/>
-              <w:right w:w="0" w:type="dxa"/>
-            </w:tcMar>
-            <w:vAlign w:val="center"/>
-          </w:tcPr>
-          <w:p>
-            <w:pPr>
-              <w:pStyle w:val="Normal"/>
-              <w:jc w:val="center"/>
-              <w:pBdr>
-                <w:bottom w:val="none" w:sz="0" w:space="0" w:color="000000"/>
-                <w:top w:val="none" w:sz="0" w:space="0" w:color="000000"/>
-                <w:left w:val="none" w:sz="0" w:space="0" w:color="000000"/>
-                <w:right w:val="none" w:sz="0" w:space="0" w:color="000000"/>
-              </w:pBdr>
-              <w:spacing w:after="100" w:before="100" w:line="240"/>
-              <w:ind w:firstLine="0" w:left="100" w:right="100"/>
-            </w:pPr>
-            <w:r>
-              <w:rPr>
-                <w:rFonts w:ascii="Helvetica" w:hAnsi="Helvetica" w:eastAsia="Helvetica" w:cs="Helvetica"/>
-                <w:i w:val="false"/>
-                <w:b w:val="false"/>
-                <w:u w:val="none"/>
-                <w:sz w:val="22"/>
-                <w:szCs w:val="22"/>
-                <w:color w:val="000000"/>
-              </w:rPr>
-              <w:t xml:space="preserve">2,835 (80.9%)</w:t>
-            </w:r>
-          </w:p>
-        </w:tc>
-        <w:tc>
-          <w:tcPr>
-            <w:tcBorders>
-              <w:bottom w:val="none" w:sz="0" w:space="0" w:color="000000"/>
-              <w:top w:val="none" w:sz="0" w:space="0" w:color="000000"/>
-              <w:left w:val="none" w:sz="0" w:space="0" w:color="000000"/>
-              <w:right w:val="none" w:sz="0" w:space="0" w:color="000000"/>
-            </w:tcBorders>
-            <w:shd w:val="clear" w:color="auto" w:fill="FFFFFF"/>
-            <w:tcMar>
-              <w:top w:w="0" w:type="dxa"/>
-              <w:bottom w:w="0" w:type="dxa"/>
-              <w:left w:w="0" w:type="dxa"/>
-              <w:right w:w="0" w:type="dxa"/>
-            </w:tcMar>
-            <w:vAlign w:val="center"/>
-          </w:tcPr>
-          <w:p>
-            <w:pPr>
-              <w:pStyle w:val="Normal"/>
-              <w:jc w:val="center"/>
-              <w:pBdr>
-                <w:bottom w:val="none" w:sz="0" w:space="0" w:color="000000"/>
-                <w:top w:val="none" w:sz="0" w:space="0" w:color="000000"/>
-                <w:left w:val="none" w:sz="0" w:space="0" w:color="000000"/>
-                <w:right w:val="none" w:sz="0" w:space="0" w:color="000000"/>
-              </w:pBdr>
-              <w:spacing w:after="100" w:before="100" w:line="240"/>
-              <w:ind w:firstLine="0" w:left="100" w:right="100"/>
-            </w:pPr>
-            <w:r>
-              <w:rPr>
-                <w:rFonts w:ascii="Helvetica" w:hAnsi="Helvetica" w:eastAsia="Helvetica" w:cs="Helvetica"/>
-                <w:i w:val="false"/>
-                <w:b w:val="false"/>
-                <w:u w:val="none"/>
-                <w:sz w:val="22"/>
-                <w:szCs w:val="22"/>
-                <w:color w:val="000000"/>
-              </w:rPr>
-              <w:t xml:space="preserve">13,024 (81.9%)</w:t>
-            </w:r>
-          </w:p>
-        </w:tc>
-        <w:tc>
-          <w:tcPr>
-            <w:tcBorders>
-              <w:bottom w:val="none" w:sz="0" w:space="0" w:color="000000"/>
-              <w:top w:val="none" w:sz="0" w:space="0" w:color="000000"/>
-              <w:left w:val="none" w:sz="0" w:space="0" w:color="000000"/>
-              <w:right w:val="none" w:sz="0" w:space="0" w:color="000000"/>
-            </w:tcBorders>
-            <w:shd w:val="clear" w:color="auto" w:fill="FFFFFF"/>
-            <w:tcMar>
-              <w:top w:w="0" w:type="dxa"/>
-              <w:bottom w:w="0" w:type="dxa"/>
-              <w:left w:w="0" w:type="dxa"/>
-              <w:right w:w="0" w:type="dxa"/>
-            </w:tcMar>
-            <w:vAlign w:val="center"/>
-          </w:tcPr>
-          <w:p>
-            <w:pPr>
-              <w:pStyle w:val="Normal"/>
-              <w:jc w:val="center"/>
-              <w:pBdr>
-                <w:bottom w:val="none" w:sz="0" w:space="0" w:color="000000"/>
-                <w:top w:val="none" w:sz="0" w:space="0" w:color="000000"/>
-                <w:left w:val="none" w:sz="0" w:space="0" w:color="000000"/>
-                <w:right w:val="none" w:sz="0" w:space="0" w:color="000000"/>
-              </w:pBdr>
-              <w:spacing w:after="100" w:before="100" w:line="240"/>
-              <w:ind w:firstLine="0" w:left="100" w:right="100"/>
-            </w:pPr>
-            <w:r>
-              <w:rPr>
-                <w:rFonts w:ascii="Helvetica" w:hAnsi="Helvetica" w:eastAsia="Helvetica" w:cs="Helvetica"/>
-                <w:i w:val="false"/>
-                <w:b w:val="false"/>
-                <w:u w:val="none"/>
-                <w:sz w:val="22"/>
-                <w:szCs w:val="22"/>
-                <w:color w:val="000000"/>
-              </w:rPr>
-              <w:t xml:space="preserve">15,859 (81.7%)</w:t>
+              <w:t xml:space="preserve">  0</w:t>
+            </w:r>
+          </w:p>
+        </w:tc>
+        <w:tc>
+          <w:tcPr>
+            <w:tcBorders>
+              <w:bottom w:val="none" w:sz="0" w:space="0" w:color="000000"/>
+              <w:top w:val="none" w:sz="0" w:space="0" w:color="000000"/>
+              <w:left w:val="none" w:sz="0" w:space="0" w:color="000000"/>
+              <w:right w:val="none" w:sz="0" w:space="0" w:color="000000"/>
+            </w:tcBorders>
+            <w:shd w:val="clear" w:color="auto" w:fill="FFFFFF"/>
+            <w:tcMar>
+              <w:top w:w="0" w:type="dxa"/>
+              <w:bottom w:w="0" w:type="dxa"/>
+              <w:left w:w="0" w:type="dxa"/>
+              <w:right w:w="0" w:type="dxa"/>
+            </w:tcMar>
+            <w:vAlign w:val="center"/>
+          </w:tcPr>
+          <w:p>
+            <w:pPr>
+              <w:pStyle w:val="Normal"/>
+              <w:jc w:val="center"/>
+              <w:pBdr>
+                <w:bottom w:val="none" w:sz="0" w:space="0" w:color="000000"/>
+                <w:top w:val="none" w:sz="0" w:space="0" w:color="000000"/>
+                <w:left w:val="none" w:sz="0" w:space="0" w:color="000000"/>
+                <w:right w:val="none" w:sz="0" w:space="0" w:color="000000"/>
+              </w:pBdr>
+              <w:spacing w:after="100" w:before="100" w:line="240"/>
+              <w:ind w:firstLine="0" w:left="100" w:right="100"/>
+            </w:pPr>
+            <w:r>
+              <w:rPr>
+                <w:rFonts w:ascii="Helvetica" w:hAnsi="Helvetica" w:eastAsia="Helvetica" w:cs="Helvetica"/>
+                <w:i w:val="false"/>
+                <w:b w:val="false"/>
+                <w:u w:val="none"/>
+                <w:sz w:val="22"/>
+                <w:szCs w:val="22"/>
+                <w:color w:val="000000"/>
+              </w:rPr>
+              <w:t xml:space="preserve">3,165 (90.3%)</w:t>
+            </w:r>
+          </w:p>
+        </w:tc>
+        <w:tc>
+          <w:tcPr>
+            <w:tcBorders>
+              <w:bottom w:val="none" w:sz="0" w:space="0" w:color="000000"/>
+              <w:top w:val="none" w:sz="0" w:space="0" w:color="000000"/>
+              <w:left w:val="none" w:sz="0" w:space="0" w:color="000000"/>
+              <w:right w:val="none" w:sz="0" w:space="0" w:color="000000"/>
+            </w:tcBorders>
+            <w:shd w:val="clear" w:color="auto" w:fill="FFFFFF"/>
+            <w:tcMar>
+              <w:top w:w="0" w:type="dxa"/>
+              <w:bottom w:w="0" w:type="dxa"/>
+              <w:left w:w="0" w:type="dxa"/>
+              <w:right w:w="0" w:type="dxa"/>
+            </w:tcMar>
+            <w:vAlign w:val="center"/>
+          </w:tcPr>
+          <w:p>
+            <w:pPr>
+              <w:pStyle w:val="Normal"/>
+              <w:jc w:val="center"/>
+              <w:pBdr>
+                <w:bottom w:val="none" w:sz="0" w:space="0" w:color="000000"/>
+                <w:top w:val="none" w:sz="0" w:space="0" w:color="000000"/>
+                <w:left w:val="none" w:sz="0" w:space="0" w:color="000000"/>
+                <w:right w:val="none" w:sz="0" w:space="0" w:color="000000"/>
+              </w:pBdr>
+              <w:spacing w:after="100" w:before="100" w:line="240"/>
+              <w:ind w:firstLine="0" w:left="100" w:right="100"/>
+            </w:pPr>
+            <w:r>
+              <w:rPr>
+                <w:rFonts w:ascii="Helvetica" w:hAnsi="Helvetica" w:eastAsia="Helvetica" w:cs="Helvetica"/>
+                <w:i w:val="false"/>
+                <w:b w:val="false"/>
+                <w:u w:val="none"/>
+                <w:sz w:val="22"/>
+                <w:szCs w:val="22"/>
+                <w:color w:val="000000"/>
+              </w:rPr>
+              <w:t xml:space="preserve">14,461 (90.9%)</w:t>
+            </w:r>
+          </w:p>
+        </w:tc>
+        <w:tc>
+          <w:tcPr>
+            <w:tcBorders>
+              <w:bottom w:val="none" w:sz="0" w:space="0" w:color="000000"/>
+              <w:top w:val="none" w:sz="0" w:space="0" w:color="000000"/>
+              <w:left w:val="none" w:sz="0" w:space="0" w:color="000000"/>
+              <w:right w:val="none" w:sz="0" w:space="0" w:color="000000"/>
+            </w:tcBorders>
+            <w:shd w:val="clear" w:color="auto" w:fill="FFFFFF"/>
+            <w:tcMar>
+              <w:top w:w="0" w:type="dxa"/>
+              <w:bottom w:w="0" w:type="dxa"/>
+              <w:left w:w="0" w:type="dxa"/>
+              <w:right w:w="0" w:type="dxa"/>
+            </w:tcMar>
+            <w:vAlign w:val="center"/>
+          </w:tcPr>
+          <w:p>
+            <w:pPr>
+              <w:pStyle w:val="Normal"/>
+              <w:jc w:val="center"/>
+              <w:pBdr>
+                <w:bottom w:val="none" w:sz="0" w:space="0" w:color="000000"/>
+                <w:top w:val="none" w:sz="0" w:space="0" w:color="000000"/>
+                <w:left w:val="none" w:sz="0" w:space="0" w:color="000000"/>
+                <w:right w:val="none" w:sz="0" w:space="0" w:color="000000"/>
+              </w:pBdr>
+              <w:spacing w:after="100" w:before="100" w:line="240"/>
+              <w:ind w:firstLine="0" w:left="100" w:right="100"/>
+            </w:pPr>
+            <w:r>
+              <w:rPr>
+                <w:rFonts w:ascii="Helvetica" w:hAnsi="Helvetica" w:eastAsia="Helvetica" w:cs="Helvetica"/>
+                <w:i w:val="false"/>
+                <w:b w:val="false"/>
+                <w:u w:val="none"/>
+                <w:sz w:val="22"/>
+                <w:szCs w:val="22"/>
+                <w:color w:val="000000"/>
+              </w:rPr>
+              <w:t xml:space="preserve">17,626 (90.8%)</w:t>
             </w:r>
           </w:p>
         </w:tc>
       </w:tr>
       <w:tr>
         <w:trPr>
-          <w:trHeight w:val="621" w:hRule="auto"/>
+          <w:trHeight w:val="616" w:hRule="auto"/>
         </w:trPr>
         body86
         <w:tc>
           <w:tcPr>
             <w:tcBorders>
-              <w:bottom w:val="none" w:sz="0" w:space="0" w:color="000000"/>
+              <w:bottom w:val="single" w:sz="16" w:space="0" w:color="666666"/>
               <w:top w:val="none" w:sz="0" w:space="0" w:color="000000"/>
               <w:left w:val="none" w:sz="0" w:space="0" w:color="000000"/>
               <w:right w:val="none" w:sz="0" w:space="0" w:color="000000"/>
@@ -15792,694 +15792,10 @@
                 <w:szCs w:val="22"/>
                 <w:color w:val="000000"/>
               </w:rPr>
-              <w:t xml:space="preserve">  CKD Stage 1</w:t>
-            </w:r>
-          </w:p>
-        </w:tc>
-        <w:tc>
-          <w:tcPr>
-            <w:tcBorders>
-              <w:bottom w:val="none" w:sz="0" w:space="0" w:color="000000"/>
-              <w:top w:val="none" w:sz="0" w:space="0" w:color="000000"/>
-              <w:left w:val="none" w:sz="0" w:space="0" w:color="000000"/>
-              <w:right w:val="none" w:sz="0" w:space="0" w:color="000000"/>
-            </w:tcBorders>
-            <w:shd w:val="clear" w:color="auto" w:fill="FFFFFF"/>
-            <w:tcMar>
-              <w:top w:w="0" w:type="dxa"/>
-              <w:bottom w:w="0" w:type="dxa"/>
-              <w:left w:w="0" w:type="dxa"/>
-              <w:right w:w="0" w:type="dxa"/>
-            </w:tcMar>
-            <w:vAlign w:val="center"/>
-          </w:tcPr>
-          <w:p>
-            <w:pPr>
-              <w:pStyle w:val="Normal"/>
-              <w:jc w:val="center"/>
-              <w:pBdr>
-                <w:bottom w:val="none" w:sz="0" w:space="0" w:color="000000"/>
-                <w:top w:val="none" w:sz="0" w:space="0" w:color="000000"/>
-                <w:left w:val="none" w:sz="0" w:space="0" w:color="000000"/>
-                <w:right w:val="none" w:sz="0" w:space="0" w:color="000000"/>
-              </w:pBdr>
-              <w:spacing w:after="100" w:before="100" w:line="240"/>
-              <w:ind w:firstLine="0" w:left="100" w:right="100"/>
-            </w:pPr>
-            <w:r>
-              <w:rPr>
-                <w:rFonts w:ascii="Helvetica" w:hAnsi="Helvetica" w:eastAsia="Helvetica" w:cs="Helvetica"/>
-                <w:i w:val="false"/>
-                <w:b w:val="false"/>
-                <w:u w:val="none"/>
-                <w:sz w:val="22"/>
-                <w:szCs w:val="22"/>
-                <w:color w:val="000000"/>
-              </w:rPr>
-              <w:t xml:space="preserve">28 (0.8%)</w:t>
-            </w:r>
-          </w:p>
-        </w:tc>
-        <w:tc>
-          <w:tcPr>
-            <w:tcBorders>
-              <w:bottom w:val="none" w:sz="0" w:space="0" w:color="000000"/>
-              <w:top w:val="none" w:sz="0" w:space="0" w:color="000000"/>
-              <w:left w:val="none" w:sz="0" w:space="0" w:color="000000"/>
-              <w:right w:val="none" w:sz="0" w:space="0" w:color="000000"/>
-            </w:tcBorders>
-            <w:shd w:val="clear" w:color="auto" w:fill="FFFFFF"/>
-            <w:tcMar>
-              <w:top w:w="0" w:type="dxa"/>
-              <w:bottom w:w="0" w:type="dxa"/>
-              <w:left w:w="0" w:type="dxa"/>
-              <w:right w:w="0" w:type="dxa"/>
-            </w:tcMar>
-            <w:vAlign w:val="center"/>
-          </w:tcPr>
-          <w:p>
-            <w:pPr>
-              <w:pStyle w:val="Normal"/>
-              <w:jc w:val="center"/>
-              <w:pBdr>
-                <w:bottom w:val="none" w:sz="0" w:space="0" w:color="000000"/>
-                <w:top w:val="none" w:sz="0" w:space="0" w:color="000000"/>
-                <w:left w:val="none" w:sz="0" w:space="0" w:color="000000"/>
-                <w:right w:val="none" w:sz="0" w:space="0" w:color="000000"/>
-              </w:pBdr>
-              <w:spacing w:after="100" w:before="100" w:line="240"/>
-              <w:ind w:firstLine="0" w:left="100" w:right="100"/>
-            </w:pPr>
-            <w:r>
-              <w:rPr>
-                <w:rFonts w:ascii="Helvetica" w:hAnsi="Helvetica" w:eastAsia="Helvetica" w:cs="Helvetica"/>
-                <w:i w:val="false"/>
-                <w:b w:val="false"/>
-                <w:u w:val="none"/>
-                <w:sz w:val="22"/>
-                <w:szCs w:val="22"/>
-                <w:color w:val="000000"/>
-              </w:rPr>
-              <w:t xml:space="preserve">148 (0.9%)</w:t>
-            </w:r>
-          </w:p>
-        </w:tc>
-        <w:tc>
-          <w:tcPr>
-            <w:tcBorders>
-              <w:bottom w:val="none" w:sz="0" w:space="0" w:color="000000"/>
-              <w:top w:val="none" w:sz="0" w:space="0" w:color="000000"/>
-              <w:left w:val="none" w:sz="0" w:space="0" w:color="000000"/>
-              <w:right w:val="none" w:sz="0" w:space="0" w:color="000000"/>
-            </w:tcBorders>
-            <w:shd w:val="clear" w:color="auto" w:fill="FFFFFF"/>
-            <w:tcMar>
-              <w:top w:w="0" w:type="dxa"/>
-              <w:bottom w:w="0" w:type="dxa"/>
-              <w:left w:w="0" w:type="dxa"/>
-              <w:right w:w="0" w:type="dxa"/>
-            </w:tcMar>
-            <w:vAlign w:val="center"/>
-          </w:tcPr>
-          <w:p>
-            <w:pPr>
-              <w:pStyle w:val="Normal"/>
-              <w:jc w:val="center"/>
-              <w:pBdr>
-                <w:bottom w:val="none" w:sz="0" w:space="0" w:color="000000"/>
-                <w:top w:val="none" w:sz="0" w:space="0" w:color="000000"/>
-                <w:left w:val="none" w:sz="0" w:space="0" w:color="000000"/>
-                <w:right w:val="none" w:sz="0" w:space="0" w:color="000000"/>
-              </w:pBdr>
-              <w:spacing w:after="100" w:before="100" w:line="240"/>
-              <w:ind w:firstLine="0" w:left="100" w:right="100"/>
-            </w:pPr>
-            <w:r>
-              <w:rPr>
-                <w:rFonts w:ascii="Helvetica" w:hAnsi="Helvetica" w:eastAsia="Helvetica" w:cs="Helvetica"/>
-                <w:i w:val="false"/>
-                <w:b w:val="false"/>
-                <w:u w:val="none"/>
-                <w:sz w:val="22"/>
-                <w:szCs w:val="22"/>
-                <w:color w:val="000000"/>
-              </w:rPr>
-              <w:t xml:space="preserve">176 (0.9%)</w:t>
-            </w:r>
-          </w:p>
-        </w:tc>
-      </w:tr>
-      <w:tr>
-        <w:trPr>
-          <w:trHeight w:val="621" w:hRule="auto"/>
-        </w:trPr>
-        body87
-        <w:tc>
-          <w:tcPr>
-            <w:tcBorders>
-              <w:bottom w:val="none" w:sz="0" w:space="0" w:color="000000"/>
-              <w:top w:val="none" w:sz="0" w:space="0" w:color="000000"/>
-              <w:left w:val="none" w:sz="0" w:space="0" w:color="000000"/>
-              <w:right w:val="none" w:sz="0" w:space="0" w:color="000000"/>
-            </w:tcBorders>
-            <w:shd w:val="clear" w:color="auto" w:fill="FFFFFF"/>
-            <w:tcMar>
-              <w:top w:w="0" w:type="dxa"/>
-              <w:bottom w:w="0" w:type="dxa"/>
-              <w:left w:w="0" w:type="dxa"/>
-              <w:right w:w="0" w:type="dxa"/>
-            </w:tcMar>
-            <w:vAlign w:val="center"/>
-          </w:tcPr>
-          <w:p>
-            <w:pPr>
-              <w:pStyle w:val="Normal"/>
-              <w:jc w:val="left"/>
-              <w:pBdr>
-                <w:bottom w:val="none" w:sz="0" w:space="0" w:color="000000"/>
-                <w:top w:val="none" w:sz="0" w:space="0" w:color="000000"/>
-                <w:left w:val="none" w:sz="0" w:space="0" w:color="000000"/>
-                <w:right w:val="none" w:sz="0" w:space="0" w:color="000000"/>
-              </w:pBdr>
-              <w:spacing w:after="100" w:before="100" w:line="240"/>
-              <w:ind w:firstLine="0" w:left="100" w:right="100"/>
-            </w:pPr>
-            <w:r>
-              <w:rPr>
-                <w:rFonts w:ascii="Helvetica" w:hAnsi="Helvetica" w:eastAsia="Helvetica" w:cs="Helvetica"/>
-                <w:i w:val="false"/>
-                <w:b w:val="false"/>
-                <w:u w:val="none"/>
-                <w:sz w:val="22"/>
-                <w:szCs w:val="22"/>
-                <w:color w:val="000000"/>
-              </w:rPr>
-              <w:t xml:space="preserve">  CKD Stage 2</w:t>
-            </w:r>
-          </w:p>
-        </w:tc>
-        <w:tc>
-          <w:tcPr>
-            <w:tcBorders>
-              <w:bottom w:val="none" w:sz="0" w:space="0" w:color="000000"/>
-              <w:top w:val="none" w:sz="0" w:space="0" w:color="000000"/>
-              <w:left w:val="none" w:sz="0" w:space="0" w:color="000000"/>
-              <w:right w:val="none" w:sz="0" w:space="0" w:color="000000"/>
-            </w:tcBorders>
-            <w:shd w:val="clear" w:color="auto" w:fill="FFFFFF"/>
-            <w:tcMar>
-              <w:top w:w="0" w:type="dxa"/>
-              <w:bottom w:w="0" w:type="dxa"/>
-              <w:left w:w="0" w:type="dxa"/>
-              <w:right w:w="0" w:type="dxa"/>
-            </w:tcMar>
-            <w:vAlign w:val="center"/>
-          </w:tcPr>
-          <w:p>
-            <w:pPr>
-              <w:pStyle w:val="Normal"/>
-              <w:jc w:val="center"/>
-              <w:pBdr>
-                <w:bottom w:val="none" w:sz="0" w:space="0" w:color="000000"/>
-                <w:top w:val="none" w:sz="0" w:space="0" w:color="000000"/>
-                <w:left w:val="none" w:sz="0" w:space="0" w:color="000000"/>
-                <w:right w:val="none" w:sz="0" w:space="0" w:color="000000"/>
-              </w:pBdr>
-              <w:spacing w:after="100" w:before="100" w:line="240"/>
-              <w:ind w:firstLine="0" w:left="100" w:right="100"/>
-            </w:pPr>
-            <w:r>
-              <w:rPr>
-                <w:rFonts w:ascii="Helvetica" w:hAnsi="Helvetica" w:eastAsia="Helvetica" w:cs="Helvetica"/>
-                <w:i w:val="false"/>
-                <w:b w:val="false"/>
-                <w:u w:val="none"/>
-                <w:sz w:val="22"/>
-                <w:szCs w:val="22"/>
-                <w:color w:val="000000"/>
-              </w:rPr>
-              <w:t xml:space="preserve">302 (8.6%)</w:t>
-            </w:r>
-          </w:p>
-        </w:tc>
-        <w:tc>
-          <w:tcPr>
-            <w:tcBorders>
-              <w:bottom w:val="none" w:sz="0" w:space="0" w:color="000000"/>
-              <w:top w:val="none" w:sz="0" w:space="0" w:color="000000"/>
-              <w:left w:val="none" w:sz="0" w:space="0" w:color="000000"/>
-              <w:right w:val="none" w:sz="0" w:space="0" w:color="000000"/>
-            </w:tcBorders>
-            <w:shd w:val="clear" w:color="auto" w:fill="FFFFFF"/>
-            <w:tcMar>
-              <w:top w:w="0" w:type="dxa"/>
-              <w:bottom w:w="0" w:type="dxa"/>
-              <w:left w:w="0" w:type="dxa"/>
-              <w:right w:w="0" w:type="dxa"/>
-            </w:tcMar>
-            <w:vAlign w:val="center"/>
-          </w:tcPr>
-          <w:p>
-            <w:pPr>
-              <w:pStyle w:val="Normal"/>
-              <w:jc w:val="center"/>
-              <w:pBdr>
-                <w:bottom w:val="none" w:sz="0" w:space="0" w:color="000000"/>
-                <w:top w:val="none" w:sz="0" w:space="0" w:color="000000"/>
-                <w:left w:val="none" w:sz="0" w:space="0" w:color="000000"/>
-                <w:right w:val="none" w:sz="0" w:space="0" w:color="000000"/>
-              </w:pBdr>
-              <w:spacing w:after="100" w:before="100" w:line="240"/>
-              <w:ind w:firstLine="0" w:left="100" w:right="100"/>
-            </w:pPr>
-            <w:r>
-              <w:rPr>
-                <w:rFonts w:ascii="Helvetica" w:hAnsi="Helvetica" w:eastAsia="Helvetica" w:cs="Helvetica"/>
-                <w:i w:val="false"/>
-                <w:b w:val="false"/>
-                <w:u w:val="none"/>
-                <w:sz w:val="22"/>
-                <w:szCs w:val="22"/>
-                <w:color w:val="000000"/>
-              </w:rPr>
-              <w:t xml:space="preserve">1,289 (8.1%)</w:t>
-            </w:r>
-          </w:p>
-        </w:tc>
-        <w:tc>
-          <w:tcPr>
-            <w:tcBorders>
-              <w:bottom w:val="none" w:sz="0" w:space="0" w:color="000000"/>
-              <w:top w:val="none" w:sz="0" w:space="0" w:color="000000"/>
-              <w:left w:val="none" w:sz="0" w:space="0" w:color="000000"/>
-              <w:right w:val="none" w:sz="0" w:space="0" w:color="000000"/>
-            </w:tcBorders>
-            <w:shd w:val="clear" w:color="auto" w:fill="FFFFFF"/>
-            <w:tcMar>
-              <w:top w:w="0" w:type="dxa"/>
-              <w:bottom w:w="0" w:type="dxa"/>
-              <w:left w:w="0" w:type="dxa"/>
-              <w:right w:w="0" w:type="dxa"/>
-            </w:tcMar>
-            <w:vAlign w:val="center"/>
-          </w:tcPr>
-          <w:p>
-            <w:pPr>
-              <w:pStyle w:val="Normal"/>
-              <w:jc w:val="center"/>
-              <w:pBdr>
-                <w:bottom w:val="none" w:sz="0" w:space="0" w:color="000000"/>
-                <w:top w:val="none" w:sz="0" w:space="0" w:color="000000"/>
-                <w:left w:val="none" w:sz="0" w:space="0" w:color="000000"/>
-                <w:right w:val="none" w:sz="0" w:space="0" w:color="000000"/>
-              </w:pBdr>
-              <w:spacing w:after="100" w:before="100" w:line="240"/>
-              <w:ind w:firstLine="0" w:left="100" w:right="100"/>
-            </w:pPr>
-            <w:r>
-              <w:rPr>
-                <w:rFonts w:ascii="Helvetica" w:hAnsi="Helvetica" w:eastAsia="Helvetica" w:cs="Helvetica"/>
-                <w:i w:val="false"/>
-                <w:b w:val="false"/>
-                <w:u w:val="none"/>
-                <w:sz w:val="22"/>
-                <w:szCs w:val="22"/>
-                <w:color w:val="000000"/>
-              </w:rPr>
-              <w:t xml:space="preserve">1,591 (8.2%)</w:t>
-            </w:r>
-          </w:p>
-        </w:tc>
-      </w:tr>
-      <w:tr>
-        <w:trPr>
-          <w:trHeight w:val="621" w:hRule="auto"/>
-        </w:trPr>
-        body88
-        <w:tc>
-          <w:tcPr>
-            <w:tcBorders>
-              <w:bottom w:val="none" w:sz="0" w:space="0" w:color="000000"/>
-              <w:top w:val="none" w:sz="0" w:space="0" w:color="000000"/>
-              <w:left w:val="none" w:sz="0" w:space="0" w:color="000000"/>
-              <w:right w:val="none" w:sz="0" w:space="0" w:color="000000"/>
-            </w:tcBorders>
-            <w:shd w:val="clear" w:color="auto" w:fill="FFFFFF"/>
-            <w:tcMar>
-              <w:top w:w="0" w:type="dxa"/>
-              <w:bottom w:w="0" w:type="dxa"/>
-              <w:left w:w="0" w:type="dxa"/>
-              <w:right w:w="0" w:type="dxa"/>
-            </w:tcMar>
-            <w:vAlign w:val="center"/>
-          </w:tcPr>
-          <w:p>
-            <w:pPr>
-              <w:pStyle w:val="Normal"/>
-              <w:jc w:val="left"/>
-              <w:pBdr>
-                <w:bottom w:val="none" w:sz="0" w:space="0" w:color="000000"/>
-                <w:top w:val="none" w:sz="0" w:space="0" w:color="000000"/>
-                <w:left w:val="none" w:sz="0" w:space="0" w:color="000000"/>
-                <w:right w:val="none" w:sz="0" w:space="0" w:color="000000"/>
-              </w:pBdr>
-              <w:spacing w:after="100" w:before="100" w:line="240"/>
-              <w:ind w:firstLine="0" w:left="100" w:right="100"/>
-            </w:pPr>
-            <w:r>
-              <w:rPr>
-                <w:rFonts w:ascii="Helvetica" w:hAnsi="Helvetica" w:eastAsia="Helvetica" w:cs="Helvetica"/>
-                <w:i w:val="false"/>
-                <w:b w:val="false"/>
-                <w:u w:val="none"/>
-                <w:sz w:val="22"/>
-                <w:szCs w:val="22"/>
-                <w:color w:val="000000"/>
-              </w:rPr>
-              <w:t xml:space="preserve">  CKD Stage 3</w:t>
-            </w:r>
-          </w:p>
-        </w:tc>
-        <w:tc>
-          <w:tcPr>
-            <w:tcBorders>
-              <w:bottom w:val="none" w:sz="0" w:space="0" w:color="000000"/>
-              <w:top w:val="none" w:sz="0" w:space="0" w:color="000000"/>
-              <w:left w:val="none" w:sz="0" w:space="0" w:color="000000"/>
-              <w:right w:val="none" w:sz="0" w:space="0" w:color="000000"/>
-            </w:tcBorders>
-            <w:shd w:val="clear" w:color="auto" w:fill="FFFFFF"/>
-            <w:tcMar>
-              <w:top w:w="0" w:type="dxa"/>
-              <w:bottom w:w="0" w:type="dxa"/>
-              <w:left w:w="0" w:type="dxa"/>
-              <w:right w:w="0" w:type="dxa"/>
-            </w:tcMar>
-            <w:vAlign w:val="center"/>
-          </w:tcPr>
-          <w:p>
-            <w:pPr>
-              <w:pStyle w:val="Normal"/>
-              <w:jc w:val="center"/>
-              <w:pBdr>
-                <w:bottom w:val="none" w:sz="0" w:space="0" w:color="000000"/>
-                <w:top w:val="none" w:sz="0" w:space="0" w:color="000000"/>
-                <w:left w:val="none" w:sz="0" w:space="0" w:color="000000"/>
-                <w:right w:val="none" w:sz="0" w:space="0" w:color="000000"/>
-              </w:pBdr>
-              <w:spacing w:after="100" w:before="100" w:line="240"/>
-              <w:ind w:firstLine="0" w:left="100" w:right="100"/>
-            </w:pPr>
-            <w:r>
-              <w:rPr>
-                <w:rFonts w:ascii="Helvetica" w:hAnsi="Helvetica" w:eastAsia="Helvetica" w:cs="Helvetica"/>
-                <w:i w:val="false"/>
-                <w:b w:val="false"/>
-                <w:u w:val="none"/>
-                <w:sz w:val="22"/>
-                <w:szCs w:val="22"/>
-                <w:color w:val="000000"/>
-              </w:rPr>
-              <w:t xml:space="preserve">79 (2.3%)</w:t>
-            </w:r>
-          </w:p>
-        </w:tc>
-        <w:tc>
-          <w:tcPr>
-            <w:tcBorders>
-              <w:bottom w:val="none" w:sz="0" w:space="0" w:color="000000"/>
-              <w:top w:val="none" w:sz="0" w:space="0" w:color="000000"/>
-              <w:left w:val="none" w:sz="0" w:space="0" w:color="000000"/>
-              <w:right w:val="none" w:sz="0" w:space="0" w:color="000000"/>
-            </w:tcBorders>
-            <w:shd w:val="clear" w:color="auto" w:fill="FFFFFF"/>
-            <w:tcMar>
-              <w:top w:w="0" w:type="dxa"/>
-              <w:bottom w:w="0" w:type="dxa"/>
-              <w:left w:w="0" w:type="dxa"/>
-              <w:right w:w="0" w:type="dxa"/>
-            </w:tcMar>
-            <w:vAlign w:val="center"/>
-          </w:tcPr>
-          <w:p>
-            <w:pPr>
-              <w:pStyle w:val="Normal"/>
-              <w:jc w:val="center"/>
-              <w:pBdr>
-                <w:bottom w:val="none" w:sz="0" w:space="0" w:color="000000"/>
-                <w:top w:val="none" w:sz="0" w:space="0" w:color="000000"/>
-                <w:left w:val="none" w:sz="0" w:space="0" w:color="000000"/>
-                <w:right w:val="none" w:sz="0" w:space="0" w:color="000000"/>
-              </w:pBdr>
-              <w:spacing w:after="100" w:before="100" w:line="240"/>
-              <w:ind w:firstLine="0" w:left="100" w:right="100"/>
-            </w:pPr>
-            <w:r>
-              <w:rPr>
-                <w:rFonts w:ascii="Helvetica" w:hAnsi="Helvetica" w:eastAsia="Helvetica" w:cs="Helvetica"/>
-                <w:i w:val="false"/>
-                <w:b w:val="false"/>
-                <w:u w:val="none"/>
-                <w:sz w:val="22"/>
-                <w:szCs w:val="22"/>
-                <w:color w:val="000000"/>
-              </w:rPr>
-              <w:t xml:space="preserve">465 (2.9%)</w:t>
-            </w:r>
-          </w:p>
-        </w:tc>
-        <w:tc>
-          <w:tcPr>
-            <w:tcBorders>
-              <w:bottom w:val="none" w:sz="0" w:space="0" w:color="000000"/>
-              <w:top w:val="none" w:sz="0" w:space="0" w:color="000000"/>
-              <w:left w:val="none" w:sz="0" w:space="0" w:color="000000"/>
-              <w:right w:val="none" w:sz="0" w:space="0" w:color="000000"/>
-            </w:tcBorders>
-            <w:shd w:val="clear" w:color="auto" w:fill="FFFFFF"/>
-            <w:tcMar>
-              <w:top w:w="0" w:type="dxa"/>
-              <w:bottom w:w="0" w:type="dxa"/>
-              <w:left w:w="0" w:type="dxa"/>
-              <w:right w:w="0" w:type="dxa"/>
-            </w:tcMar>
-            <w:vAlign w:val="center"/>
-          </w:tcPr>
-          <w:p>
-            <w:pPr>
-              <w:pStyle w:val="Normal"/>
-              <w:jc w:val="center"/>
-              <w:pBdr>
-                <w:bottom w:val="none" w:sz="0" w:space="0" w:color="000000"/>
-                <w:top w:val="none" w:sz="0" w:space="0" w:color="000000"/>
-                <w:left w:val="none" w:sz="0" w:space="0" w:color="000000"/>
-                <w:right w:val="none" w:sz="0" w:space="0" w:color="000000"/>
-              </w:pBdr>
-              <w:spacing w:after="100" w:before="100" w:line="240"/>
-              <w:ind w:firstLine="0" w:left="100" w:right="100"/>
-            </w:pPr>
-            <w:r>
-              <w:rPr>
-                <w:rFonts w:ascii="Helvetica" w:hAnsi="Helvetica" w:eastAsia="Helvetica" w:cs="Helvetica"/>
-                <w:i w:val="false"/>
-                <w:b w:val="false"/>
-                <w:u w:val="none"/>
-                <w:sz w:val="22"/>
-                <w:szCs w:val="22"/>
-                <w:color w:val="000000"/>
-              </w:rPr>
-              <w:t xml:space="preserve">544 (2.8%)</w:t>
-            </w:r>
-          </w:p>
-        </w:tc>
-      </w:tr>
-      <w:tr>
-        <w:trPr>
-          <w:trHeight w:val="621" w:hRule="auto"/>
-        </w:trPr>
-        body89
-        <w:tc>
-          <w:tcPr>
-            <w:tcBorders>
-              <w:bottom w:val="none" w:sz="0" w:space="0" w:color="000000"/>
-              <w:top w:val="none" w:sz="0" w:space="0" w:color="000000"/>
-              <w:left w:val="none" w:sz="0" w:space="0" w:color="000000"/>
-              <w:right w:val="none" w:sz="0" w:space="0" w:color="000000"/>
-            </w:tcBorders>
-            <w:shd w:val="clear" w:color="auto" w:fill="FFFFFF"/>
-            <w:tcMar>
-              <w:top w:w="0" w:type="dxa"/>
-              <w:bottom w:w="0" w:type="dxa"/>
-              <w:left w:w="0" w:type="dxa"/>
-              <w:right w:w="0" w:type="dxa"/>
-            </w:tcMar>
-            <w:vAlign w:val="center"/>
-          </w:tcPr>
-          <w:p>
-            <w:pPr>
-              <w:pStyle w:val="Normal"/>
-              <w:jc w:val="left"/>
-              <w:pBdr>
-                <w:bottom w:val="none" w:sz="0" w:space="0" w:color="000000"/>
-                <w:top w:val="none" w:sz="0" w:space="0" w:color="000000"/>
-                <w:left w:val="none" w:sz="0" w:space="0" w:color="000000"/>
-                <w:right w:val="none" w:sz="0" w:space="0" w:color="000000"/>
-              </w:pBdr>
-              <w:spacing w:after="100" w:before="100" w:line="240"/>
-              <w:ind w:firstLine="0" w:left="100" w:right="100"/>
-            </w:pPr>
-            <w:r>
-              <w:rPr>
-                <w:rFonts w:ascii="Helvetica" w:hAnsi="Helvetica" w:eastAsia="Helvetica" w:cs="Helvetica"/>
-                <w:i w:val="false"/>
-                <w:b w:val="false"/>
-                <w:u w:val="none"/>
-                <w:sz w:val="22"/>
-                <w:szCs w:val="22"/>
-                <w:color w:val="000000"/>
-              </w:rPr>
-              <w:t xml:space="preserve">  CKD Stage 4</w:t>
-            </w:r>
-          </w:p>
-        </w:tc>
-        <w:tc>
-          <w:tcPr>
-            <w:tcBorders>
-              <w:bottom w:val="none" w:sz="0" w:space="0" w:color="000000"/>
-              <w:top w:val="none" w:sz="0" w:space="0" w:color="000000"/>
-              <w:left w:val="none" w:sz="0" w:space="0" w:color="000000"/>
-              <w:right w:val="none" w:sz="0" w:space="0" w:color="000000"/>
-            </w:tcBorders>
-            <w:shd w:val="clear" w:color="auto" w:fill="FFFFFF"/>
-            <w:tcMar>
-              <w:top w:w="0" w:type="dxa"/>
-              <w:bottom w:w="0" w:type="dxa"/>
-              <w:left w:w="0" w:type="dxa"/>
-              <w:right w:w="0" w:type="dxa"/>
-            </w:tcMar>
-            <w:vAlign w:val="center"/>
-          </w:tcPr>
-          <w:p>
-            <w:pPr>
-              <w:pStyle w:val="Normal"/>
-              <w:jc w:val="center"/>
-              <w:pBdr>
-                <w:bottom w:val="none" w:sz="0" w:space="0" w:color="000000"/>
-                <w:top w:val="none" w:sz="0" w:space="0" w:color="000000"/>
-                <w:left w:val="none" w:sz="0" w:space="0" w:color="000000"/>
-                <w:right w:val="none" w:sz="0" w:space="0" w:color="000000"/>
-              </w:pBdr>
-              <w:spacing w:after="100" w:before="100" w:line="240"/>
-              <w:ind w:firstLine="0" w:left="100" w:right="100"/>
-            </w:pPr>
-            <w:r>
-              <w:rPr>
-                <w:rFonts w:ascii="Helvetica" w:hAnsi="Helvetica" w:eastAsia="Helvetica" w:cs="Helvetica"/>
-                <w:i w:val="false"/>
-                <w:b w:val="false"/>
-                <w:u w:val="none"/>
-                <w:sz w:val="22"/>
-                <w:szCs w:val="22"/>
-                <w:color w:val="000000"/>
-              </w:rPr>
-              <w:t xml:space="preserve">262 (7.5%)</w:t>
-            </w:r>
-          </w:p>
-        </w:tc>
-        <w:tc>
-          <w:tcPr>
-            <w:tcBorders>
-              <w:bottom w:val="none" w:sz="0" w:space="0" w:color="000000"/>
-              <w:top w:val="none" w:sz="0" w:space="0" w:color="000000"/>
-              <w:left w:val="none" w:sz="0" w:space="0" w:color="000000"/>
-              <w:right w:val="none" w:sz="0" w:space="0" w:color="000000"/>
-            </w:tcBorders>
-            <w:shd w:val="clear" w:color="auto" w:fill="FFFFFF"/>
-            <w:tcMar>
-              <w:top w:w="0" w:type="dxa"/>
-              <w:bottom w:w="0" w:type="dxa"/>
-              <w:left w:w="0" w:type="dxa"/>
-              <w:right w:w="0" w:type="dxa"/>
-            </w:tcMar>
-            <w:vAlign w:val="center"/>
-          </w:tcPr>
-          <w:p>
-            <w:pPr>
-              <w:pStyle w:val="Normal"/>
-              <w:jc w:val="center"/>
-              <w:pBdr>
-                <w:bottom w:val="none" w:sz="0" w:space="0" w:color="000000"/>
-                <w:top w:val="none" w:sz="0" w:space="0" w:color="000000"/>
-                <w:left w:val="none" w:sz="0" w:space="0" w:color="000000"/>
-                <w:right w:val="none" w:sz="0" w:space="0" w:color="000000"/>
-              </w:pBdr>
-              <w:spacing w:after="100" w:before="100" w:line="240"/>
-              <w:ind w:firstLine="0" w:left="100" w:right="100"/>
-            </w:pPr>
-            <w:r>
-              <w:rPr>
-                <w:rFonts w:ascii="Helvetica" w:hAnsi="Helvetica" w:eastAsia="Helvetica" w:cs="Helvetica"/>
-                <w:i w:val="false"/>
-                <w:b w:val="false"/>
-                <w:u w:val="none"/>
-                <w:sz w:val="22"/>
-                <w:szCs w:val="22"/>
-                <w:color w:val="000000"/>
-              </w:rPr>
-              <w:t xml:space="preserve">983 (6.2%)</w:t>
-            </w:r>
-          </w:p>
-        </w:tc>
-        <w:tc>
-          <w:tcPr>
-            <w:tcBorders>
-              <w:bottom w:val="none" w:sz="0" w:space="0" w:color="000000"/>
-              <w:top w:val="none" w:sz="0" w:space="0" w:color="000000"/>
-              <w:left w:val="none" w:sz="0" w:space="0" w:color="000000"/>
-              <w:right w:val="none" w:sz="0" w:space="0" w:color="000000"/>
-            </w:tcBorders>
-            <w:shd w:val="clear" w:color="auto" w:fill="FFFFFF"/>
-            <w:tcMar>
-              <w:top w:w="0" w:type="dxa"/>
-              <w:bottom w:w="0" w:type="dxa"/>
-              <w:left w:w="0" w:type="dxa"/>
-              <w:right w:w="0" w:type="dxa"/>
-            </w:tcMar>
-            <w:vAlign w:val="center"/>
-          </w:tcPr>
-          <w:p>
-            <w:pPr>
-              <w:pStyle w:val="Normal"/>
-              <w:jc w:val="center"/>
-              <w:pBdr>
-                <w:bottom w:val="none" w:sz="0" w:space="0" w:color="000000"/>
-                <w:top w:val="none" w:sz="0" w:space="0" w:color="000000"/>
-                <w:left w:val="none" w:sz="0" w:space="0" w:color="000000"/>
-                <w:right w:val="none" w:sz="0" w:space="0" w:color="000000"/>
-              </w:pBdr>
-              <w:spacing w:after="100" w:before="100" w:line="240"/>
-              <w:ind w:firstLine="0" w:left="100" w:right="100"/>
-            </w:pPr>
-            <w:r>
-              <w:rPr>
-                <w:rFonts w:ascii="Helvetica" w:hAnsi="Helvetica" w:eastAsia="Helvetica" w:cs="Helvetica"/>
-                <w:i w:val="false"/>
-                <w:b w:val="false"/>
-                <w:u w:val="none"/>
-                <w:sz w:val="22"/>
-                <w:szCs w:val="22"/>
-                <w:color w:val="000000"/>
-              </w:rPr>
-              <w:t xml:space="preserve">1,245 (6.4%)</w:t>
-            </w:r>
-          </w:p>
-        </w:tc>
-      </w:tr>
-      <w:tr>
-        <w:trPr>
-          <w:trHeight w:val="621" w:hRule="auto"/>
-        </w:trPr>
-        body90
+              <w:t xml:space="preserve">  1</w:t>
+            </w:r>
+          </w:p>
+        </w:tc>
         <w:tc>
           <w:tcPr>
             <w:tcBorders>
@@ -16500,27 +15816,27 @@
           <w:p>
             <w:pPr>
               <w:pStyle w:val="Normal"/>
-              <w:jc w:val="left"/>
-              <w:pBdr>
-                <w:bottom w:val="none" w:sz="0" w:space="0" w:color="000000"/>
-                <w:top w:val="none" w:sz="0" w:space="0" w:color="000000"/>
-                <w:left w:val="none" w:sz="0" w:space="0" w:color="000000"/>
-                <w:right w:val="none" w:sz="0" w:space="0" w:color="000000"/>
-              </w:pBdr>
-              <w:spacing w:after="100" w:before="100" w:line="240"/>
-              <w:ind w:firstLine="0" w:left="100" w:right="100"/>
-            </w:pPr>
-            <w:r>
-              <w:rPr>
-                <w:rFonts w:ascii="Helvetica" w:hAnsi="Helvetica" w:eastAsia="Helvetica" w:cs="Helvetica"/>
-                <w:i w:val="false"/>
-                <w:b w:val="false"/>
-                <w:u w:val="none"/>
-                <w:sz w:val="22"/>
-                <w:szCs w:val="22"/>
-                <w:color w:val="000000"/>
-              </w:rPr>
-              <w:t xml:space="preserve">  CKD Stage 5</w:t>
+              <w:jc w:val="center"/>
+              <w:pBdr>
+                <w:bottom w:val="none" w:sz="0" w:space="0" w:color="000000"/>
+                <w:top w:val="none" w:sz="0" w:space="0" w:color="000000"/>
+                <w:left w:val="none" w:sz="0" w:space="0" w:color="000000"/>
+                <w:right w:val="none" w:sz="0" w:space="0" w:color="000000"/>
+              </w:pBdr>
+              <w:spacing w:after="100" w:before="100" w:line="240"/>
+              <w:ind w:firstLine="0" w:left="100" w:right="100"/>
+            </w:pPr>
+            <w:r>
+              <w:rPr>
+                <w:rFonts w:ascii="Helvetica" w:hAnsi="Helvetica" w:eastAsia="Helvetica" w:cs="Helvetica"/>
+                <w:i w:val="false"/>
+                <w:b w:val="false"/>
+                <w:u w:val="none"/>
+                <w:sz w:val="22"/>
+                <w:szCs w:val="22"/>
+                <w:color w:val="000000"/>
+              </w:rPr>
+              <w:t xml:space="preserve">341 (9.7%)</w:t>
             </w:r>
           </w:p>
         </w:tc>
@@ -16564,7 +15880,7 @@
                 <w:szCs w:val="22"/>
                 <w:color w:val="000000"/>
               </w:rPr>
-              <w:t xml:space="preserve">0 (0%)</w:t>
+              <w:t xml:space="preserve">1,448 (9.1%)</w:t>
             </w:r>
           </w:p>
         </w:tc>
@@ -16608,51 +15924,7 @@
                 <w:szCs w:val="22"/>
                 <w:color w:val="000000"/>
               </w:rPr>
-              <w:t xml:space="preserve">0 (0%)</w:t>
-            </w:r>
-          </w:p>
-        </w:tc>
-        <w:tc>
-          <w:tcPr>
-            <w:tcBorders>
-              <w:bottom w:val="single" w:sz="16" w:space="0" w:color="666666"/>
-              <w:top w:val="none" w:sz="0" w:space="0" w:color="000000"/>
-              <w:left w:val="none" w:sz="0" w:space="0" w:color="000000"/>
-              <w:right w:val="none" w:sz="0" w:space="0" w:color="000000"/>
-            </w:tcBorders>
-            <w:shd w:val="clear" w:color="auto" w:fill="FFFFFF"/>
-            <w:tcMar>
-              <w:top w:w="0" w:type="dxa"/>
-              <w:bottom w:w="0" w:type="dxa"/>
-              <w:left w:w="0" w:type="dxa"/>
-              <w:right w:w="0" w:type="dxa"/>
-            </w:tcMar>
-            <w:vAlign w:val="center"/>
-          </w:tcPr>
-          <w:p>
-            <w:pPr>
-              <w:pStyle w:val="Normal"/>
-              <w:jc w:val="center"/>
-              <w:pBdr>
-                <w:bottom w:val="none" w:sz="0" w:space="0" w:color="000000"/>
-                <w:top w:val="none" w:sz="0" w:space="0" w:color="000000"/>
-                <w:left w:val="none" w:sz="0" w:space="0" w:color="000000"/>
-                <w:right w:val="none" w:sz="0" w:space="0" w:color="000000"/>
-              </w:pBdr>
-              <w:spacing w:after="100" w:before="100" w:line="240"/>
-              <w:ind w:firstLine="0" w:left="100" w:right="100"/>
-            </w:pPr>
-            <w:r>
-              <w:rPr>
-                <w:rFonts w:ascii="Helvetica" w:hAnsi="Helvetica" w:eastAsia="Helvetica" w:cs="Helvetica"/>
-                <w:i w:val="false"/>
-                <w:b w:val="false"/>
-                <w:u w:val="none"/>
-                <w:sz w:val="22"/>
-                <w:szCs w:val="22"/>
-                <w:color w:val="000000"/>
-              </w:rPr>
-              <w:t xml:space="preserve">0 (0%)</w:t>
+              <w:t xml:space="preserve">1,789 (9.2%)</w:t>
             </w:r>
           </w:p>
         </w:tc>

</xml_diff>

<commit_message>
changes to pos ass table
</commit_message>
<xml_diff>
--- a/results/table1/Table1_MIMIC.docx
+++ b/results/table1/Table1_MIMIC.docx
@@ -18,9 +18,9 @@
       </w:tblPr>
       <w:tblGrid>
         <w:gridCol w:w="3578"/>
-        <w:gridCol w:w="2001"/>
-        <w:gridCol w:w="2001"/>
-        <w:gridCol w:w="2001"/>
+        <w:gridCol w:w="2025"/>
+        <w:gridCol w:w="2025"/>
+        <w:gridCol w:w="2025"/>
       </w:tblGrid>
       <w:tr>
         <w:trPr>
@@ -6103,7 +6103,7 @@
       </w:tr>
       <w:tr>
         <w:trPr>
-          <w:trHeight w:val="616" w:hRule="auto"/>
+          <w:trHeight w:val="618" w:hRule="auto"/>
         </w:trPr>
         body33
         <w:tc>
@@ -6146,139 +6146,139 @@
                 <w:szCs w:val="22"/>
                 <w:color w:val="000000"/>
               </w:rPr>
-              <w:t xml:space="preserve">  Median [Q2, Q3]</w:t>
-            </w:r>
-          </w:p>
-        </w:tc>
-        <w:tc>
-          <w:tcPr>
-            <w:tcBorders>
-              <w:bottom w:val="none" w:sz="0" w:space="0" w:color="000000"/>
-              <w:top w:val="none" w:sz="0" w:space="0" w:color="000000"/>
-              <w:left w:val="none" w:sz="0" w:space="0" w:color="000000"/>
-              <w:right w:val="none" w:sz="0" w:space="0" w:color="000000"/>
-            </w:tcBorders>
-            <w:shd w:val="clear" w:color="auto" w:fill="FFFFFF"/>
-            <w:tcMar>
-              <w:top w:w="0" w:type="dxa"/>
-              <w:bottom w:w="0" w:type="dxa"/>
-              <w:left w:w="0" w:type="dxa"/>
-              <w:right w:w="0" w:type="dxa"/>
-            </w:tcMar>
-            <w:vAlign w:val="center"/>
-          </w:tcPr>
-          <w:p>
-            <w:pPr>
-              <w:pStyle w:val="Normal"/>
-              <w:jc w:val="center"/>
-              <w:pBdr>
-                <w:bottom w:val="none" w:sz="0" w:space="0" w:color="000000"/>
-                <w:top w:val="none" w:sz="0" w:space="0" w:color="000000"/>
-                <w:left w:val="none" w:sz="0" w:space="0" w:color="000000"/>
-                <w:right w:val="none" w:sz="0" w:space="0" w:color="000000"/>
-              </w:pBdr>
-              <w:spacing w:after="100" w:before="100" w:line="240"/>
-              <w:ind w:firstLine="0" w:left="100" w:right="100"/>
-            </w:pPr>
-            <w:r>
-              <w:rPr>
-                <w:rFonts w:ascii="Helvetica" w:hAnsi="Helvetica" w:eastAsia="Helvetica" w:cs="Helvetica"/>
-                <w:i w:val="false"/>
-                <w:b w:val="false"/>
-                <w:u w:val="none"/>
-                <w:sz w:val="22"/>
-                <w:szCs w:val="22"/>
-                <w:color w:val="000000"/>
-              </w:rPr>
-              <w:t xml:space="preserve">62.0 [62.0, 74.0]</w:t>
-            </w:r>
-          </w:p>
-        </w:tc>
-        <w:tc>
-          <w:tcPr>
-            <w:tcBorders>
-              <w:bottom w:val="none" w:sz="0" w:space="0" w:color="000000"/>
-              <w:top w:val="none" w:sz="0" w:space="0" w:color="000000"/>
-              <w:left w:val="none" w:sz="0" w:space="0" w:color="000000"/>
-              <w:right w:val="none" w:sz="0" w:space="0" w:color="000000"/>
-            </w:tcBorders>
-            <w:shd w:val="clear" w:color="auto" w:fill="FFFFFF"/>
-            <w:tcMar>
-              <w:top w:w="0" w:type="dxa"/>
-              <w:bottom w:w="0" w:type="dxa"/>
-              <w:left w:w="0" w:type="dxa"/>
-              <w:right w:w="0" w:type="dxa"/>
-            </w:tcMar>
-            <w:vAlign w:val="center"/>
-          </w:tcPr>
-          <w:p>
-            <w:pPr>
-              <w:pStyle w:val="Normal"/>
-              <w:jc w:val="center"/>
-              <w:pBdr>
-                <w:bottom w:val="none" w:sz="0" w:space="0" w:color="000000"/>
-                <w:top w:val="none" w:sz="0" w:space="0" w:color="000000"/>
-                <w:left w:val="none" w:sz="0" w:space="0" w:color="000000"/>
-                <w:right w:val="none" w:sz="0" w:space="0" w:color="000000"/>
-              </w:pBdr>
-              <w:spacing w:after="100" w:before="100" w:line="240"/>
-              <w:ind w:firstLine="0" w:left="100" w:right="100"/>
-            </w:pPr>
-            <w:r>
-              <w:rPr>
-                <w:rFonts w:ascii="Helvetica" w:hAnsi="Helvetica" w:eastAsia="Helvetica" w:cs="Helvetica"/>
-                <w:i w:val="false"/>
-                <w:b w:val="false"/>
-                <w:u w:val="none"/>
-                <w:sz w:val="22"/>
-                <w:szCs w:val="22"/>
-                <w:color w:val="000000"/>
-              </w:rPr>
-              <w:t xml:space="preserve">68.0 [68.0, 79.0]</w:t>
-            </w:r>
-          </w:p>
-        </w:tc>
-        <w:tc>
-          <w:tcPr>
-            <w:tcBorders>
-              <w:bottom w:val="none" w:sz="0" w:space="0" w:color="000000"/>
-              <w:top w:val="none" w:sz="0" w:space="0" w:color="000000"/>
-              <w:left w:val="none" w:sz="0" w:space="0" w:color="000000"/>
-              <w:right w:val="none" w:sz="0" w:space="0" w:color="000000"/>
-            </w:tcBorders>
-            <w:shd w:val="clear" w:color="auto" w:fill="FFFFFF"/>
-            <w:tcMar>
-              <w:top w:w="0" w:type="dxa"/>
-              <w:bottom w:w="0" w:type="dxa"/>
-              <w:left w:w="0" w:type="dxa"/>
-              <w:right w:w="0" w:type="dxa"/>
-            </w:tcMar>
-            <w:vAlign w:val="center"/>
-          </w:tcPr>
-          <w:p>
-            <w:pPr>
-              <w:pStyle w:val="Normal"/>
-              <w:jc w:val="center"/>
-              <w:pBdr>
-                <w:bottom w:val="none" w:sz="0" w:space="0" w:color="000000"/>
-                <w:top w:val="none" w:sz="0" w:space="0" w:color="000000"/>
-                <w:left w:val="none" w:sz="0" w:space="0" w:color="000000"/>
-                <w:right w:val="none" w:sz="0" w:space="0" w:color="000000"/>
-              </w:pBdr>
-              <w:spacing w:after="100" w:before="100" w:line="240"/>
-              <w:ind w:firstLine="0" w:left="100" w:right="100"/>
-            </w:pPr>
-            <w:r>
-              <w:rPr>
-                <w:rFonts w:ascii="Helvetica" w:hAnsi="Helvetica" w:eastAsia="Helvetica" w:cs="Helvetica"/>
-                <w:i w:val="false"/>
-                <w:b w:val="false"/>
-                <w:u w:val="none"/>
-                <w:sz w:val="22"/>
-                <w:szCs w:val="22"/>
-                <w:color w:val="000000"/>
-              </w:rPr>
-              <w:t xml:space="preserve">67.0 [67.0, 78.0]</w:t>
+              <w:t xml:space="preserve">  Median (Q2, Q3)</w:t>
+            </w:r>
+          </w:p>
+        </w:tc>
+        <w:tc>
+          <w:tcPr>
+            <w:tcBorders>
+              <w:bottom w:val="none" w:sz="0" w:space="0" w:color="000000"/>
+              <w:top w:val="none" w:sz="0" w:space="0" w:color="000000"/>
+              <w:left w:val="none" w:sz="0" w:space="0" w:color="000000"/>
+              <w:right w:val="none" w:sz="0" w:space="0" w:color="000000"/>
+            </w:tcBorders>
+            <w:shd w:val="clear" w:color="auto" w:fill="FFFFFF"/>
+            <w:tcMar>
+              <w:top w:w="0" w:type="dxa"/>
+              <w:bottom w:w="0" w:type="dxa"/>
+              <w:left w:w="0" w:type="dxa"/>
+              <w:right w:w="0" w:type="dxa"/>
+            </w:tcMar>
+            <w:vAlign w:val="center"/>
+          </w:tcPr>
+          <w:p>
+            <w:pPr>
+              <w:pStyle w:val="Normal"/>
+              <w:jc w:val="center"/>
+              <w:pBdr>
+                <w:bottom w:val="none" w:sz="0" w:space="0" w:color="000000"/>
+                <w:top w:val="none" w:sz="0" w:space="0" w:color="000000"/>
+                <w:left w:val="none" w:sz="0" w:space="0" w:color="000000"/>
+                <w:right w:val="none" w:sz="0" w:space="0" w:color="000000"/>
+              </w:pBdr>
+              <w:spacing w:after="100" w:before="100" w:line="240"/>
+              <w:ind w:firstLine="0" w:left="100" w:right="100"/>
+            </w:pPr>
+            <w:r>
+              <w:rPr>
+                <w:rFonts w:ascii="Helvetica" w:hAnsi="Helvetica" w:eastAsia="Helvetica" w:cs="Helvetica"/>
+                <w:i w:val="false"/>
+                <w:b w:val="false"/>
+                <w:u w:val="none"/>
+                <w:sz w:val="22"/>
+                <w:szCs w:val="22"/>
+                <w:color w:val="000000"/>
+              </w:rPr>
+              <w:t xml:space="preserve">62.0 (62.0, 74.0)</w:t>
+            </w:r>
+          </w:p>
+        </w:tc>
+        <w:tc>
+          <w:tcPr>
+            <w:tcBorders>
+              <w:bottom w:val="none" w:sz="0" w:space="0" w:color="000000"/>
+              <w:top w:val="none" w:sz="0" w:space="0" w:color="000000"/>
+              <w:left w:val="none" w:sz="0" w:space="0" w:color="000000"/>
+              <w:right w:val="none" w:sz="0" w:space="0" w:color="000000"/>
+            </w:tcBorders>
+            <w:shd w:val="clear" w:color="auto" w:fill="FFFFFF"/>
+            <w:tcMar>
+              <w:top w:w="0" w:type="dxa"/>
+              <w:bottom w:w="0" w:type="dxa"/>
+              <w:left w:w="0" w:type="dxa"/>
+              <w:right w:w="0" w:type="dxa"/>
+            </w:tcMar>
+            <w:vAlign w:val="center"/>
+          </w:tcPr>
+          <w:p>
+            <w:pPr>
+              <w:pStyle w:val="Normal"/>
+              <w:jc w:val="center"/>
+              <w:pBdr>
+                <w:bottom w:val="none" w:sz="0" w:space="0" w:color="000000"/>
+                <w:top w:val="none" w:sz="0" w:space="0" w:color="000000"/>
+                <w:left w:val="none" w:sz="0" w:space="0" w:color="000000"/>
+                <w:right w:val="none" w:sz="0" w:space="0" w:color="000000"/>
+              </w:pBdr>
+              <w:spacing w:after="100" w:before="100" w:line="240"/>
+              <w:ind w:firstLine="0" w:left="100" w:right="100"/>
+            </w:pPr>
+            <w:r>
+              <w:rPr>
+                <w:rFonts w:ascii="Helvetica" w:hAnsi="Helvetica" w:eastAsia="Helvetica" w:cs="Helvetica"/>
+                <w:i w:val="false"/>
+                <w:b w:val="false"/>
+                <w:u w:val="none"/>
+                <w:sz w:val="22"/>
+                <w:szCs w:val="22"/>
+                <w:color w:val="000000"/>
+              </w:rPr>
+              <w:t xml:space="preserve">68.0 (68.0, 79.0)</w:t>
+            </w:r>
+          </w:p>
+        </w:tc>
+        <w:tc>
+          <w:tcPr>
+            <w:tcBorders>
+              <w:bottom w:val="none" w:sz="0" w:space="0" w:color="000000"/>
+              <w:top w:val="none" w:sz="0" w:space="0" w:color="000000"/>
+              <w:left w:val="none" w:sz="0" w:space="0" w:color="000000"/>
+              <w:right w:val="none" w:sz="0" w:space="0" w:color="000000"/>
+            </w:tcBorders>
+            <w:shd w:val="clear" w:color="auto" w:fill="FFFFFF"/>
+            <w:tcMar>
+              <w:top w:w="0" w:type="dxa"/>
+              <w:bottom w:w="0" w:type="dxa"/>
+              <w:left w:w="0" w:type="dxa"/>
+              <w:right w:w="0" w:type="dxa"/>
+            </w:tcMar>
+            <w:vAlign w:val="center"/>
+          </w:tcPr>
+          <w:p>
+            <w:pPr>
+              <w:pStyle w:val="Normal"/>
+              <w:jc w:val="center"/>
+              <w:pBdr>
+                <w:bottom w:val="none" w:sz="0" w:space="0" w:color="000000"/>
+                <w:top w:val="none" w:sz="0" w:space="0" w:color="000000"/>
+                <w:left w:val="none" w:sz="0" w:space="0" w:color="000000"/>
+                <w:right w:val="none" w:sz="0" w:space="0" w:color="000000"/>
+              </w:pBdr>
+              <w:spacing w:after="100" w:before="100" w:line="240"/>
+              <w:ind w:firstLine="0" w:left="100" w:right="100"/>
+            </w:pPr>
+            <w:r>
+              <w:rPr>
+                <w:rFonts w:ascii="Helvetica" w:hAnsi="Helvetica" w:eastAsia="Helvetica" w:cs="Helvetica"/>
+                <w:i w:val="false"/>
+                <w:b w:val="false"/>
+                <w:u w:val="none"/>
+                <w:sz w:val="22"/>
+                <w:szCs w:val="22"/>
+                <w:color w:val="000000"/>
+              </w:rPr>
+              <w:t xml:space="preserve">67.0 (67.0, 78.0)</w:t>
             </w:r>
           </w:p>
         </w:tc>
@@ -8105,7 +8105,7 @@
       </w:tr>
       <w:tr>
         <w:trPr>
-          <w:trHeight w:val="616" w:hRule="auto"/>
+          <w:trHeight w:val="618" w:hRule="auto"/>
         </w:trPr>
         body44
         <w:tc>
@@ -8148,139 +8148,139 @@
                 <w:szCs w:val="22"/>
                 <w:color w:val="000000"/>
               </w:rPr>
-              <w:t xml:space="preserve">  Median [Q2, Q3]</w:t>
-            </w:r>
-          </w:p>
-        </w:tc>
-        <w:tc>
-          <w:tcPr>
-            <w:tcBorders>
-              <w:bottom w:val="none" w:sz="0" w:space="0" w:color="000000"/>
-              <w:top w:val="none" w:sz="0" w:space="0" w:color="000000"/>
-              <w:left w:val="none" w:sz="0" w:space="0" w:color="000000"/>
-              <w:right w:val="none" w:sz="0" w:space="0" w:color="000000"/>
-            </w:tcBorders>
-            <w:shd w:val="clear" w:color="auto" w:fill="FFFFFF"/>
-            <w:tcMar>
-              <w:top w:w="0" w:type="dxa"/>
-              <w:bottom w:w="0" w:type="dxa"/>
-              <w:left w:w="0" w:type="dxa"/>
-              <w:right w:w="0" w:type="dxa"/>
-            </w:tcMar>
-            <w:vAlign w:val="center"/>
-          </w:tcPr>
-          <w:p>
-            <w:pPr>
-              <w:pStyle w:val="Normal"/>
-              <w:jc w:val="center"/>
-              <w:pBdr>
-                <w:bottom w:val="none" w:sz="0" w:space="0" w:color="000000"/>
-                <w:top w:val="none" w:sz="0" w:space="0" w:color="000000"/>
-                <w:left w:val="none" w:sz="0" w:space="0" w:color="000000"/>
-                <w:right w:val="none" w:sz="0" w:space="0" w:color="000000"/>
-              </w:pBdr>
-              <w:spacing w:after="100" w:before="100" w:line="240"/>
-              <w:ind w:firstLine="0" w:left="100" w:right="100"/>
-            </w:pPr>
-            <w:r>
-              <w:rPr>
-                <w:rFonts w:ascii="Helvetica" w:hAnsi="Helvetica" w:eastAsia="Helvetica" w:cs="Helvetica"/>
-                <w:i w:val="false"/>
-                <w:b w:val="false"/>
-                <w:u w:val="none"/>
-                <w:sz w:val="22"/>
-                <w:szCs w:val="22"/>
-                <w:color w:val="000000"/>
-              </w:rPr>
-              <w:t xml:space="preserve">6.00 [6.00, 8.00]</w:t>
-            </w:r>
-          </w:p>
-        </w:tc>
-        <w:tc>
-          <w:tcPr>
-            <w:tcBorders>
-              <w:bottom w:val="none" w:sz="0" w:space="0" w:color="000000"/>
-              <w:top w:val="none" w:sz="0" w:space="0" w:color="000000"/>
-              <w:left w:val="none" w:sz="0" w:space="0" w:color="000000"/>
-              <w:right w:val="none" w:sz="0" w:space="0" w:color="000000"/>
-            </w:tcBorders>
-            <w:shd w:val="clear" w:color="auto" w:fill="FFFFFF"/>
-            <w:tcMar>
-              <w:top w:w="0" w:type="dxa"/>
-              <w:bottom w:w="0" w:type="dxa"/>
-              <w:left w:w="0" w:type="dxa"/>
-              <w:right w:w="0" w:type="dxa"/>
-            </w:tcMar>
-            <w:vAlign w:val="center"/>
-          </w:tcPr>
-          <w:p>
-            <w:pPr>
-              <w:pStyle w:val="Normal"/>
-              <w:jc w:val="center"/>
-              <w:pBdr>
-                <w:bottom w:val="none" w:sz="0" w:space="0" w:color="000000"/>
-                <w:top w:val="none" w:sz="0" w:space="0" w:color="000000"/>
-                <w:left w:val="none" w:sz="0" w:space="0" w:color="000000"/>
-                <w:right w:val="none" w:sz="0" w:space="0" w:color="000000"/>
-              </w:pBdr>
-              <w:spacing w:after="100" w:before="100" w:line="240"/>
-              <w:ind w:firstLine="0" w:left="100" w:right="100"/>
-            </w:pPr>
-            <w:r>
-              <w:rPr>
-                <w:rFonts w:ascii="Helvetica" w:hAnsi="Helvetica" w:eastAsia="Helvetica" w:cs="Helvetica"/>
-                <w:i w:val="false"/>
-                <w:b w:val="false"/>
-                <w:u w:val="none"/>
-                <w:sz w:val="22"/>
-                <w:szCs w:val="22"/>
-                <w:color w:val="000000"/>
-              </w:rPr>
-              <w:t xml:space="preserve">5.00 [5.00, 8.00]</w:t>
-            </w:r>
-          </w:p>
-        </w:tc>
-        <w:tc>
-          <w:tcPr>
-            <w:tcBorders>
-              <w:bottom w:val="none" w:sz="0" w:space="0" w:color="000000"/>
-              <w:top w:val="none" w:sz="0" w:space="0" w:color="000000"/>
-              <w:left w:val="none" w:sz="0" w:space="0" w:color="000000"/>
-              <w:right w:val="none" w:sz="0" w:space="0" w:color="000000"/>
-            </w:tcBorders>
-            <w:shd w:val="clear" w:color="auto" w:fill="FFFFFF"/>
-            <w:tcMar>
-              <w:top w:w="0" w:type="dxa"/>
-              <w:bottom w:w="0" w:type="dxa"/>
-              <w:left w:w="0" w:type="dxa"/>
-              <w:right w:w="0" w:type="dxa"/>
-            </w:tcMar>
-            <w:vAlign w:val="center"/>
-          </w:tcPr>
-          <w:p>
-            <w:pPr>
-              <w:pStyle w:val="Normal"/>
-              <w:jc w:val="center"/>
-              <w:pBdr>
-                <w:bottom w:val="none" w:sz="0" w:space="0" w:color="000000"/>
-                <w:top w:val="none" w:sz="0" w:space="0" w:color="000000"/>
-                <w:left w:val="none" w:sz="0" w:space="0" w:color="000000"/>
-                <w:right w:val="none" w:sz="0" w:space="0" w:color="000000"/>
-              </w:pBdr>
-              <w:spacing w:after="100" w:before="100" w:line="240"/>
-              <w:ind w:firstLine="0" w:left="100" w:right="100"/>
-            </w:pPr>
-            <w:r>
-              <w:rPr>
-                <w:rFonts w:ascii="Helvetica" w:hAnsi="Helvetica" w:eastAsia="Helvetica" w:cs="Helvetica"/>
-                <w:i w:val="false"/>
-                <w:b w:val="false"/>
-                <w:u w:val="none"/>
-                <w:sz w:val="22"/>
-                <w:szCs w:val="22"/>
-                <w:color w:val="000000"/>
-              </w:rPr>
-              <w:t xml:space="preserve">5.00 [5.00, 8.00]</w:t>
+              <w:t xml:space="preserve">  Median (Q2, Q3)</w:t>
+            </w:r>
+          </w:p>
+        </w:tc>
+        <w:tc>
+          <w:tcPr>
+            <w:tcBorders>
+              <w:bottom w:val="none" w:sz="0" w:space="0" w:color="000000"/>
+              <w:top w:val="none" w:sz="0" w:space="0" w:color="000000"/>
+              <w:left w:val="none" w:sz="0" w:space="0" w:color="000000"/>
+              <w:right w:val="none" w:sz="0" w:space="0" w:color="000000"/>
+            </w:tcBorders>
+            <w:shd w:val="clear" w:color="auto" w:fill="FFFFFF"/>
+            <w:tcMar>
+              <w:top w:w="0" w:type="dxa"/>
+              <w:bottom w:w="0" w:type="dxa"/>
+              <w:left w:w="0" w:type="dxa"/>
+              <w:right w:w="0" w:type="dxa"/>
+            </w:tcMar>
+            <w:vAlign w:val="center"/>
+          </w:tcPr>
+          <w:p>
+            <w:pPr>
+              <w:pStyle w:val="Normal"/>
+              <w:jc w:val="center"/>
+              <w:pBdr>
+                <w:bottom w:val="none" w:sz="0" w:space="0" w:color="000000"/>
+                <w:top w:val="none" w:sz="0" w:space="0" w:color="000000"/>
+                <w:left w:val="none" w:sz="0" w:space="0" w:color="000000"/>
+                <w:right w:val="none" w:sz="0" w:space="0" w:color="000000"/>
+              </w:pBdr>
+              <w:spacing w:after="100" w:before="100" w:line="240"/>
+              <w:ind w:firstLine="0" w:left="100" w:right="100"/>
+            </w:pPr>
+            <w:r>
+              <w:rPr>
+                <w:rFonts w:ascii="Helvetica" w:hAnsi="Helvetica" w:eastAsia="Helvetica" w:cs="Helvetica"/>
+                <w:i w:val="false"/>
+                <w:b w:val="false"/>
+                <w:u w:val="none"/>
+                <w:sz w:val="22"/>
+                <w:szCs w:val="22"/>
+                <w:color w:val="000000"/>
+              </w:rPr>
+              <w:t xml:space="preserve">6.00 (6.00, 8.00)</w:t>
+            </w:r>
+          </w:p>
+        </w:tc>
+        <w:tc>
+          <w:tcPr>
+            <w:tcBorders>
+              <w:bottom w:val="none" w:sz="0" w:space="0" w:color="000000"/>
+              <w:top w:val="none" w:sz="0" w:space="0" w:color="000000"/>
+              <w:left w:val="none" w:sz="0" w:space="0" w:color="000000"/>
+              <w:right w:val="none" w:sz="0" w:space="0" w:color="000000"/>
+            </w:tcBorders>
+            <w:shd w:val="clear" w:color="auto" w:fill="FFFFFF"/>
+            <w:tcMar>
+              <w:top w:w="0" w:type="dxa"/>
+              <w:bottom w:w="0" w:type="dxa"/>
+              <w:left w:w="0" w:type="dxa"/>
+              <w:right w:w="0" w:type="dxa"/>
+            </w:tcMar>
+            <w:vAlign w:val="center"/>
+          </w:tcPr>
+          <w:p>
+            <w:pPr>
+              <w:pStyle w:val="Normal"/>
+              <w:jc w:val="center"/>
+              <w:pBdr>
+                <w:bottom w:val="none" w:sz="0" w:space="0" w:color="000000"/>
+                <w:top w:val="none" w:sz="0" w:space="0" w:color="000000"/>
+                <w:left w:val="none" w:sz="0" w:space="0" w:color="000000"/>
+                <w:right w:val="none" w:sz="0" w:space="0" w:color="000000"/>
+              </w:pBdr>
+              <w:spacing w:after="100" w:before="100" w:line="240"/>
+              <w:ind w:firstLine="0" w:left="100" w:right="100"/>
+            </w:pPr>
+            <w:r>
+              <w:rPr>
+                <w:rFonts w:ascii="Helvetica" w:hAnsi="Helvetica" w:eastAsia="Helvetica" w:cs="Helvetica"/>
+                <w:i w:val="false"/>
+                <w:b w:val="false"/>
+                <w:u w:val="none"/>
+                <w:sz w:val="22"/>
+                <w:szCs w:val="22"/>
+                <w:color w:val="000000"/>
+              </w:rPr>
+              <w:t xml:space="preserve">5.00 (5.00, 8.00)</w:t>
+            </w:r>
+          </w:p>
+        </w:tc>
+        <w:tc>
+          <w:tcPr>
+            <w:tcBorders>
+              <w:bottom w:val="none" w:sz="0" w:space="0" w:color="000000"/>
+              <w:top w:val="none" w:sz="0" w:space="0" w:color="000000"/>
+              <w:left w:val="none" w:sz="0" w:space="0" w:color="000000"/>
+              <w:right w:val="none" w:sz="0" w:space="0" w:color="000000"/>
+            </w:tcBorders>
+            <w:shd w:val="clear" w:color="auto" w:fill="FFFFFF"/>
+            <w:tcMar>
+              <w:top w:w="0" w:type="dxa"/>
+              <w:bottom w:w="0" w:type="dxa"/>
+              <w:left w:w="0" w:type="dxa"/>
+              <w:right w:w="0" w:type="dxa"/>
+            </w:tcMar>
+            <w:vAlign w:val="center"/>
+          </w:tcPr>
+          <w:p>
+            <w:pPr>
+              <w:pStyle w:val="Normal"/>
+              <w:jc w:val="center"/>
+              <w:pBdr>
+                <w:bottom w:val="none" w:sz="0" w:space="0" w:color="000000"/>
+                <w:top w:val="none" w:sz="0" w:space="0" w:color="000000"/>
+                <w:left w:val="none" w:sz="0" w:space="0" w:color="000000"/>
+                <w:right w:val="none" w:sz="0" w:space="0" w:color="000000"/>
+              </w:pBdr>
+              <w:spacing w:after="100" w:before="100" w:line="240"/>
+              <w:ind w:firstLine="0" w:left="100" w:right="100"/>
+            </w:pPr>
+            <w:r>
+              <w:rPr>
+                <w:rFonts w:ascii="Helvetica" w:hAnsi="Helvetica" w:eastAsia="Helvetica" w:cs="Helvetica"/>
+                <w:i w:val="false"/>
+                <w:b w:val="false"/>
+                <w:u w:val="none"/>
+                <w:sz w:val="22"/>
+                <w:szCs w:val="22"/>
+                <w:color w:val="000000"/>
+              </w:rPr>
+              <w:t xml:space="preserve">5.00 (5.00, 8.00)</w:t>
             </w:r>
           </w:p>
         </w:tc>
@@ -9561,7 +9561,7 @@
       </w:tr>
       <w:tr>
         <w:trPr>
-          <w:trHeight w:val="616" w:hRule="auto"/>
+          <w:trHeight w:val="618" w:hRule="auto"/>
         </w:trPr>
         body52
         <w:tc>
@@ -9604,139 +9604,139 @@
                 <w:szCs w:val="22"/>
                 <w:color w:val="000000"/>
               </w:rPr>
-              <w:t xml:space="preserve">  Median [Q2, Q3]</w:t>
-            </w:r>
-          </w:p>
-        </w:tc>
-        <w:tc>
-          <w:tcPr>
-            <w:tcBorders>
-              <w:bottom w:val="none" w:sz="0" w:space="0" w:color="000000"/>
-              <w:top w:val="none" w:sz="0" w:space="0" w:color="000000"/>
-              <w:left w:val="none" w:sz="0" w:space="0" w:color="000000"/>
-              <w:right w:val="none" w:sz="0" w:space="0" w:color="000000"/>
-            </w:tcBorders>
-            <w:shd w:val="clear" w:color="auto" w:fill="FFFFFF"/>
-            <w:tcMar>
-              <w:top w:w="0" w:type="dxa"/>
-              <w:bottom w:w="0" w:type="dxa"/>
-              <w:left w:w="0" w:type="dxa"/>
-              <w:right w:w="0" w:type="dxa"/>
-            </w:tcMar>
-            <w:vAlign w:val="center"/>
-          </w:tcPr>
-          <w:p>
-            <w:pPr>
-              <w:pStyle w:val="Normal"/>
-              <w:jc w:val="center"/>
-              <w:pBdr>
-                <w:bottom w:val="none" w:sz="0" w:space="0" w:color="000000"/>
-                <w:top w:val="none" w:sz="0" w:space="0" w:color="000000"/>
-                <w:left w:val="none" w:sz="0" w:space="0" w:color="000000"/>
-                <w:right w:val="none" w:sz="0" w:space="0" w:color="000000"/>
-              </w:pBdr>
-              <w:spacing w:after="100" w:before="100" w:line="240"/>
-              <w:ind w:firstLine="0" w:left="100" w:right="100"/>
-            </w:pPr>
-            <w:r>
-              <w:rPr>
-                <w:rFonts w:ascii="Helvetica" w:hAnsi="Helvetica" w:eastAsia="Helvetica" w:cs="Helvetica"/>
-                <w:i w:val="false"/>
-                <w:b w:val="false"/>
-                <w:u w:val="none"/>
-                <w:sz w:val="22"/>
-                <w:szCs w:val="22"/>
-                <w:color w:val="000000"/>
-              </w:rPr>
-              <w:t xml:space="preserve">33.0 [33.0, 40.0]</w:t>
-            </w:r>
-          </w:p>
-        </w:tc>
-        <w:tc>
-          <w:tcPr>
-            <w:tcBorders>
-              <w:bottom w:val="none" w:sz="0" w:space="0" w:color="000000"/>
-              <w:top w:val="none" w:sz="0" w:space="0" w:color="000000"/>
-              <w:left w:val="none" w:sz="0" w:space="0" w:color="000000"/>
-              <w:right w:val="none" w:sz="0" w:space="0" w:color="000000"/>
-            </w:tcBorders>
-            <w:shd w:val="clear" w:color="auto" w:fill="FFFFFF"/>
-            <w:tcMar>
-              <w:top w:w="0" w:type="dxa"/>
-              <w:bottom w:w="0" w:type="dxa"/>
-              <w:left w:w="0" w:type="dxa"/>
-              <w:right w:w="0" w:type="dxa"/>
-            </w:tcMar>
-            <w:vAlign w:val="center"/>
-          </w:tcPr>
-          <w:p>
-            <w:pPr>
-              <w:pStyle w:val="Normal"/>
-              <w:jc w:val="center"/>
-              <w:pBdr>
-                <w:bottom w:val="none" w:sz="0" w:space="0" w:color="000000"/>
-                <w:top w:val="none" w:sz="0" w:space="0" w:color="000000"/>
-                <w:left w:val="none" w:sz="0" w:space="0" w:color="000000"/>
-                <w:right w:val="none" w:sz="0" w:space="0" w:color="000000"/>
-              </w:pBdr>
-              <w:spacing w:after="100" w:before="100" w:line="240"/>
-              <w:ind w:firstLine="0" w:left="100" w:right="100"/>
-            </w:pPr>
-            <w:r>
-              <w:rPr>
-                <w:rFonts w:ascii="Helvetica" w:hAnsi="Helvetica" w:eastAsia="Helvetica" w:cs="Helvetica"/>
-                <w:i w:val="false"/>
-                <w:b w:val="false"/>
-                <w:u w:val="none"/>
-                <w:sz w:val="22"/>
-                <w:szCs w:val="22"/>
-                <w:color w:val="000000"/>
-              </w:rPr>
-              <w:t xml:space="preserve">33.0 [33.0, 40.0]</w:t>
-            </w:r>
-          </w:p>
-        </w:tc>
-        <w:tc>
-          <w:tcPr>
-            <w:tcBorders>
-              <w:bottom w:val="none" w:sz="0" w:space="0" w:color="000000"/>
-              <w:top w:val="none" w:sz="0" w:space="0" w:color="000000"/>
-              <w:left w:val="none" w:sz="0" w:space="0" w:color="000000"/>
-              <w:right w:val="none" w:sz="0" w:space="0" w:color="000000"/>
-            </w:tcBorders>
-            <w:shd w:val="clear" w:color="auto" w:fill="FFFFFF"/>
-            <w:tcMar>
-              <w:top w:w="0" w:type="dxa"/>
-              <w:bottom w:w="0" w:type="dxa"/>
-              <w:left w:w="0" w:type="dxa"/>
-              <w:right w:w="0" w:type="dxa"/>
-            </w:tcMar>
-            <w:vAlign w:val="center"/>
-          </w:tcPr>
-          <w:p>
-            <w:pPr>
-              <w:pStyle w:val="Normal"/>
-              <w:jc w:val="center"/>
-              <w:pBdr>
-                <w:bottom w:val="none" w:sz="0" w:space="0" w:color="000000"/>
-                <w:top w:val="none" w:sz="0" w:space="0" w:color="000000"/>
-                <w:left w:val="none" w:sz="0" w:space="0" w:color="000000"/>
-                <w:right w:val="none" w:sz="0" w:space="0" w:color="000000"/>
-              </w:pBdr>
-              <w:spacing w:after="100" w:before="100" w:line="240"/>
-              <w:ind w:firstLine="0" w:left="100" w:right="100"/>
-            </w:pPr>
-            <w:r>
-              <w:rPr>
-                <w:rFonts w:ascii="Helvetica" w:hAnsi="Helvetica" w:eastAsia="Helvetica" w:cs="Helvetica"/>
-                <w:i w:val="false"/>
-                <w:b w:val="false"/>
-                <w:u w:val="none"/>
-                <w:sz w:val="22"/>
-                <w:szCs w:val="22"/>
-                <w:color w:val="000000"/>
-              </w:rPr>
-              <w:t xml:space="preserve">33.0 [33.0, 40.0]</w:t>
+              <w:t xml:space="preserve">  Median (Q2, Q3)</w:t>
+            </w:r>
+          </w:p>
+        </w:tc>
+        <w:tc>
+          <w:tcPr>
+            <w:tcBorders>
+              <w:bottom w:val="none" w:sz="0" w:space="0" w:color="000000"/>
+              <w:top w:val="none" w:sz="0" w:space="0" w:color="000000"/>
+              <w:left w:val="none" w:sz="0" w:space="0" w:color="000000"/>
+              <w:right w:val="none" w:sz="0" w:space="0" w:color="000000"/>
+            </w:tcBorders>
+            <w:shd w:val="clear" w:color="auto" w:fill="FFFFFF"/>
+            <w:tcMar>
+              <w:top w:w="0" w:type="dxa"/>
+              <w:bottom w:w="0" w:type="dxa"/>
+              <w:left w:w="0" w:type="dxa"/>
+              <w:right w:w="0" w:type="dxa"/>
+            </w:tcMar>
+            <w:vAlign w:val="center"/>
+          </w:tcPr>
+          <w:p>
+            <w:pPr>
+              <w:pStyle w:val="Normal"/>
+              <w:jc w:val="center"/>
+              <w:pBdr>
+                <w:bottom w:val="none" w:sz="0" w:space="0" w:color="000000"/>
+                <w:top w:val="none" w:sz="0" w:space="0" w:color="000000"/>
+                <w:left w:val="none" w:sz="0" w:space="0" w:color="000000"/>
+                <w:right w:val="none" w:sz="0" w:space="0" w:color="000000"/>
+              </w:pBdr>
+              <w:spacing w:after="100" w:before="100" w:line="240"/>
+              <w:ind w:firstLine="0" w:left="100" w:right="100"/>
+            </w:pPr>
+            <w:r>
+              <w:rPr>
+                <w:rFonts w:ascii="Helvetica" w:hAnsi="Helvetica" w:eastAsia="Helvetica" w:cs="Helvetica"/>
+                <w:i w:val="false"/>
+                <w:b w:val="false"/>
+                <w:u w:val="none"/>
+                <w:sz w:val="22"/>
+                <w:szCs w:val="22"/>
+                <w:color w:val="000000"/>
+              </w:rPr>
+              <w:t xml:space="preserve">33.0 (33.0, 40.0)</w:t>
+            </w:r>
+          </w:p>
+        </w:tc>
+        <w:tc>
+          <w:tcPr>
+            <w:tcBorders>
+              <w:bottom w:val="none" w:sz="0" w:space="0" w:color="000000"/>
+              <w:top w:val="none" w:sz="0" w:space="0" w:color="000000"/>
+              <w:left w:val="none" w:sz="0" w:space="0" w:color="000000"/>
+              <w:right w:val="none" w:sz="0" w:space="0" w:color="000000"/>
+            </w:tcBorders>
+            <w:shd w:val="clear" w:color="auto" w:fill="FFFFFF"/>
+            <w:tcMar>
+              <w:top w:w="0" w:type="dxa"/>
+              <w:bottom w:w="0" w:type="dxa"/>
+              <w:left w:w="0" w:type="dxa"/>
+              <w:right w:w="0" w:type="dxa"/>
+            </w:tcMar>
+            <w:vAlign w:val="center"/>
+          </w:tcPr>
+          <w:p>
+            <w:pPr>
+              <w:pStyle w:val="Normal"/>
+              <w:jc w:val="center"/>
+              <w:pBdr>
+                <w:bottom w:val="none" w:sz="0" w:space="0" w:color="000000"/>
+                <w:top w:val="none" w:sz="0" w:space="0" w:color="000000"/>
+                <w:left w:val="none" w:sz="0" w:space="0" w:color="000000"/>
+                <w:right w:val="none" w:sz="0" w:space="0" w:color="000000"/>
+              </w:pBdr>
+              <w:spacing w:after="100" w:before="100" w:line="240"/>
+              <w:ind w:firstLine="0" w:left="100" w:right="100"/>
+            </w:pPr>
+            <w:r>
+              <w:rPr>
+                <w:rFonts w:ascii="Helvetica" w:hAnsi="Helvetica" w:eastAsia="Helvetica" w:cs="Helvetica"/>
+                <w:i w:val="false"/>
+                <w:b w:val="false"/>
+                <w:u w:val="none"/>
+                <w:sz w:val="22"/>
+                <w:szCs w:val="22"/>
+                <w:color w:val="000000"/>
+              </w:rPr>
+              <w:t xml:space="preserve">33.0 (33.0, 40.0)</w:t>
+            </w:r>
+          </w:p>
+        </w:tc>
+        <w:tc>
+          <w:tcPr>
+            <w:tcBorders>
+              <w:bottom w:val="none" w:sz="0" w:space="0" w:color="000000"/>
+              <w:top w:val="none" w:sz="0" w:space="0" w:color="000000"/>
+              <w:left w:val="none" w:sz="0" w:space="0" w:color="000000"/>
+              <w:right w:val="none" w:sz="0" w:space="0" w:color="000000"/>
+            </w:tcBorders>
+            <w:shd w:val="clear" w:color="auto" w:fill="FFFFFF"/>
+            <w:tcMar>
+              <w:top w:w="0" w:type="dxa"/>
+              <w:bottom w:w="0" w:type="dxa"/>
+              <w:left w:w="0" w:type="dxa"/>
+              <w:right w:w="0" w:type="dxa"/>
+            </w:tcMar>
+            <w:vAlign w:val="center"/>
+          </w:tcPr>
+          <w:p>
+            <w:pPr>
+              <w:pStyle w:val="Normal"/>
+              <w:jc w:val="center"/>
+              <w:pBdr>
+                <w:bottom w:val="none" w:sz="0" w:space="0" w:color="000000"/>
+                <w:top w:val="none" w:sz="0" w:space="0" w:color="000000"/>
+                <w:left w:val="none" w:sz="0" w:space="0" w:color="000000"/>
+                <w:right w:val="none" w:sz="0" w:space="0" w:color="000000"/>
+              </w:pBdr>
+              <w:spacing w:after="100" w:before="100" w:line="240"/>
+              <w:ind w:firstLine="0" w:left="100" w:right="100"/>
+            </w:pPr>
+            <w:r>
+              <w:rPr>
+                <w:rFonts w:ascii="Helvetica" w:hAnsi="Helvetica" w:eastAsia="Helvetica" w:cs="Helvetica"/>
+                <w:i w:val="false"/>
+                <w:b w:val="false"/>
+                <w:u w:val="none"/>
+                <w:sz w:val="22"/>
+                <w:szCs w:val="22"/>
+                <w:color w:val="000000"/>
+              </w:rPr>
+              <w:t xml:space="preserve">33.0 (33.0, 40.0)</w:t>
             </w:r>
           </w:p>
         </w:tc>
@@ -10107,7 +10107,7 @@
       </w:tr>
       <w:tr>
         <w:trPr>
-          <w:trHeight w:val="616" w:hRule="auto"/>
+          <w:trHeight w:val="618" w:hRule="auto"/>
         </w:trPr>
         body55
         <w:tc>
@@ -10150,139 +10150,139 @@
                 <w:szCs w:val="22"/>
                 <w:color w:val="000000"/>
               </w:rPr>
-              <w:t xml:space="preserve">  Median [Q2, Q3]</w:t>
-            </w:r>
-          </w:p>
-        </w:tc>
-        <w:tc>
-          <w:tcPr>
-            <w:tcBorders>
-              <w:bottom w:val="none" w:sz="0" w:space="0" w:color="000000"/>
-              <w:top w:val="none" w:sz="0" w:space="0" w:color="000000"/>
-              <w:left w:val="none" w:sz="0" w:space="0" w:color="000000"/>
-              <w:right w:val="none" w:sz="0" w:space="0" w:color="000000"/>
-            </w:tcBorders>
-            <w:shd w:val="clear" w:color="auto" w:fill="FFFFFF"/>
-            <w:tcMar>
-              <w:top w:w="0" w:type="dxa"/>
-              <w:bottom w:w="0" w:type="dxa"/>
-              <w:left w:w="0" w:type="dxa"/>
-              <w:right w:w="0" w:type="dxa"/>
-            </w:tcMar>
-            <w:vAlign w:val="center"/>
-          </w:tcPr>
-          <w:p>
-            <w:pPr>
-              <w:pStyle w:val="Normal"/>
-              <w:jc w:val="center"/>
-              <w:pBdr>
-                <w:bottom w:val="none" w:sz="0" w:space="0" w:color="000000"/>
-                <w:top w:val="none" w:sz="0" w:space="0" w:color="000000"/>
-                <w:left w:val="none" w:sz="0" w:space="0" w:color="000000"/>
-                <w:right w:val="none" w:sz="0" w:space="0" w:color="000000"/>
-              </w:pBdr>
-              <w:spacing w:after="100" w:before="100" w:line="240"/>
-              <w:ind w:firstLine="0" w:left="100" w:right="100"/>
-            </w:pPr>
-            <w:r>
-              <w:rPr>
-                <w:rFonts w:ascii="Helvetica" w:hAnsi="Helvetica" w:eastAsia="Helvetica" w:cs="Helvetica"/>
-                <w:i w:val="false"/>
-                <w:b w:val="false"/>
-                <w:u w:val="none"/>
-                <w:sz w:val="22"/>
-                <w:szCs w:val="22"/>
-                <w:color w:val="000000"/>
-              </w:rPr>
-              <w:t xml:space="preserve">8.83 [8.83, 16.5]</w:t>
-            </w:r>
-          </w:p>
-        </w:tc>
-        <w:tc>
-          <w:tcPr>
-            <w:tcBorders>
-              <w:bottom w:val="none" w:sz="0" w:space="0" w:color="000000"/>
-              <w:top w:val="none" w:sz="0" w:space="0" w:color="000000"/>
-              <w:left w:val="none" w:sz="0" w:space="0" w:color="000000"/>
-              <w:right w:val="none" w:sz="0" w:space="0" w:color="000000"/>
-            </w:tcBorders>
-            <w:shd w:val="clear" w:color="auto" w:fill="FFFFFF"/>
-            <w:tcMar>
-              <w:top w:w="0" w:type="dxa"/>
-              <w:bottom w:w="0" w:type="dxa"/>
-              <w:left w:w="0" w:type="dxa"/>
-              <w:right w:w="0" w:type="dxa"/>
-            </w:tcMar>
-            <w:vAlign w:val="center"/>
-          </w:tcPr>
-          <w:p>
-            <w:pPr>
-              <w:pStyle w:val="Normal"/>
-              <w:jc w:val="center"/>
-              <w:pBdr>
-                <w:bottom w:val="none" w:sz="0" w:space="0" w:color="000000"/>
-                <w:top w:val="none" w:sz="0" w:space="0" w:color="000000"/>
-                <w:left w:val="none" w:sz="0" w:space="0" w:color="000000"/>
-                <w:right w:val="none" w:sz="0" w:space="0" w:color="000000"/>
-              </w:pBdr>
-              <w:spacing w:after="100" w:before="100" w:line="240"/>
-              <w:ind w:firstLine="0" w:left="100" w:right="100"/>
-            </w:pPr>
-            <w:r>
-              <w:rPr>
-                <w:rFonts w:ascii="Helvetica" w:hAnsi="Helvetica" w:eastAsia="Helvetica" w:cs="Helvetica"/>
-                <w:i w:val="false"/>
-                <w:b w:val="false"/>
-                <w:u w:val="none"/>
-                <w:sz w:val="22"/>
-                <w:szCs w:val="22"/>
-                <w:color w:val="000000"/>
-              </w:rPr>
-              <w:t xml:space="preserve">8.66 [8.66, 14.7]</w:t>
-            </w:r>
-          </w:p>
-        </w:tc>
-        <w:tc>
-          <w:tcPr>
-            <w:tcBorders>
-              <w:bottom w:val="none" w:sz="0" w:space="0" w:color="000000"/>
-              <w:top w:val="none" w:sz="0" w:space="0" w:color="000000"/>
-              <w:left w:val="none" w:sz="0" w:space="0" w:color="000000"/>
-              <w:right w:val="none" w:sz="0" w:space="0" w:color="000000"/>
-            </w:tcBorders>
-            <w:shd w:val="clear" w:color="auto" w:fill="FFFFFF"/>
-            <w:tcMar>
-              <w:top w:w="0" w:type="dxa"/>
-              <w:bottom w:w="0" w:type="dxa"/>
-              <w:left w:w="0" w:type="dxa"/>
-              <w:right w:w="0" w:type="dxa"/>
-            </w:tcMar>
-            <w:vAlign w:val="center"/>
-          </w:tcPr>
-          <w:p>
-            <w:pPr>
-              <w:pStyle w:val="Normal"/>
-              <w:jc w:val="center"/>
-              <w:pBdr>
-                <w:bottom w:val="none" w:sz="0" w:space="0" w:color="000000"/>
-                <w:top w:val="none" w:sz="0" w:space="0" w:color="000000"/>
-                <w:left w:val="none" w:sz="0" w:space="0" w:color="000000"/>
-                <w:right w:val="none" w:sz="0" w:space="0" w:color="000000"/>
-              </w:pBdr>
-              <w:spacing w:after="100" w:before="100" w:line="240"/>
-              <w:ind w:firstLine="0" w:left="100" w:right="100"/>
-            </w:pPr>
-            <w:r>
-              <w:rPr>
-                <w:rFonts w:ascii="Helvetica" w:hAnsi="Helvetica" w:eastAsia="Helvetica" w:cs="Helvetica"/>
-                <w:i w:val="false"/>
-                <w:b w:val="false"/>
-                <w:u w:val="none"/>
-                <w:sz w:val="22"/>
-                <w:szCs w:val="22"/>
-                <w:color w:val="000000"/>
-              </w:rPr>
-              <w:t xml:space="preserve">8.68 [8.68, 14.8]</w:t>
+              <w:t xml:space="preserve">  Median (Q2, Q3)</w:t>
+            </w:r>
+          </w:p>
+        </w:tc>
+        <w:tc>
+          <w:tcPr>
+            <w:tcBorders>
+              <w:bottom w:val="none" w:sz="0" w:space="0" w:color="000000"/>
+              <w:top w:val="none" w:sz="0" w:space="0" w:color="000000"/>
+              <w:left w:val="none" w:sz="0" w:space="0" w:color="000000"/>
+              <w:right w:val="none" w:sz="0" w:space="0" w:color="000000"/>
+            </w:tcBorders>
+            <w:shd w:val="clear" w:color="auto" w:fill="FFFFFF"/>
+            <w:tcMar>
+              <w:top w:w="0" w:type="dxa"/>
+              <w:bottom w:w="0" w:type="dxa"/>
+              <w:left w:w="0" w:type="dxa"/>
+              <w:right w:w="0" w:type="dxa"/>
+            </w:tcMar>
+            <w:vAlign w:val="center"/>
+          </w:tcPr>
+          <w:p>
+            <w:pPr>
+              <w:pStyle w:val="Normal"/>
+              <w:jc w:val="center"/>
+              <w:pBdr>
+                <w:bottom w:val="none" w:sz="0" w:space="0" w:color="000000"/>
+                <w:top w:val="none" w:sz="0" w:space="0" w:color="000000"/>
+                <w:left w:val="none" w:sz="0" w:space="0" w:color="000000"/>
+                <w:right w:val="none" w:sz="0" w:space="0" w:color="000000"/>
+              </w:pBdr>
+              <w:spacing w:after="100" w:before="100" w:line="240"/>
+              <w:ind w:firstLine="0" w:left="100" w:right="100"/>
+            </w:pPr>
+            <w:r>
+              <w:rPr>
+                <w:rFonts w:ascii="Helvetica" w:hAnsi="Helvetica" w:eastAsia="Helvetica" w:cs="Helvetica"/>
+                <w:i w:val="false"/>
+                <w:b w:val="false"/>
+                <w:u w:val="none"/>
+                <w:sz w:val="22"/>
+                <w:szCs w:val="22"/>
+                <w:color w:val="000000"/>
+              </w:rPr>
+              <w:t xml:space="preserve">8.83 (8.83, 16.5)</w:t>
+            </w:r>
+          </w:p>
+        </w:tc>
+        <w:tc>
+          <w:tcPr>
+            <w:tcBorders>
+              <w:bottom w:val="none" w:sz="0" w:space="0" w:color="000000"/>
+              <w:top w:val="none" w:sz="0" w:space="0" w:color="000000"/>
+              <w:left w:val="none" w:sz="0" w:space="0" w:color="000000"/>
+              <w:right w:val="none" w:sz="0" w:space="0" w:color="000000"/>
+            </w:tcBorders>
+            <w:shd w:val="clear" w:color="auto" w:fill="FFFFFF"/>
+            <w:tcMar>
+              <w:top w:w="0" w:type="dxa"/>
+              <w:bottom w:w="0" w:type="dxa"/>
+              <w:left w:w="0" w:type="dxa"/>
+              <w:right w:w="0" w:type="dxa"/>
+            </w:tcMar>
+            <w:vAlign w:val="center"/>
+          </w:tcPr>
+          <w:p>
+            <w:pPr>
+              <w:pStyle w:val="Normal"/>
+              <w:jc w:val="center"/>
+              <w:pBdr>
+                <w:bottom w:val="none" w:sz="0" w:space="0" w:color="000000"/>
+                <w:top w:val="none" w:sz="0" w:space="0" w:color="000000"/>
+                <w:left w:val="none" w:sz="0" w:space="0" w:color="000000"/>
+                <w:right w:val="none" w:sz="0" w:space="0" w:color="000000"/>
+              </w:pBdr>
+              <w:spacing w:after="100" w:before="100" w:line="240"/>
+              <w:ind w:firstLine="0" w:left="100" w:right="100"/>
+            </w:pPr>
+            <w:r>
+              <w:rPr>
+                <w:rFonts w:ascii="Helvetica" w:hAnsi="Helvetica" w:eastAsia="Helvetica" w:cs="Helvetica"/>
+                <w:i w:val="false"/>
+                <w:b w:val="false"/>
+                <w:u w:val="none"/>
+                <w:sz w:val="22"/>
+                <w:szCs w:val="22"/>
+                <w:color w:val="000000"/>
+              </w:rPr>
+              <w:t xml:space="preserve">8.66 (8.66, 14.7)</w:t>
+            </w:r>
+          </w:p>
+        </w:tc>
+        <w:tc>
+          <w:tcPr>
+            <w:tcBorders>
+              <w:bottom w:val="none" w:sz="0" w:space="0" w:color="000000"/>
+              <w:top w:val="none" w:sz="0" w:space="0" w:color="000000"/>
+              <w:left w:val="none" w:sz="0" w:space="0" w:color="000000"/>
+              <w:right w:val="none" w:sz="0" w:space="0" w:color="000000"/>
+            </w:tcBorders>
+            <w:shd w:val="clear" w:color="auto" w:fill="FFFFFF"/>
+            <w:tcMar>
+              <w:top w:w="0" w:type="dxa"/>
+              <w:bottom w:w="0" w:type="dxa"/>
+              <w:left w:w="0" w:type="dxa"/>
+              <w:right w:w="0" w:type="dxa"/>
+            </w:tcMar>
+            <w:vAlign w:val="center"/>
+          </w:tcPr>
+          <w:p>
+            <w:pPr>
+              <w:pStyle w:val="Normal"/>
+              <w:jc w:val="center"/>
+              <w:pBdr>
+                <w:bottom w:val="none" w:sz="0" w:space="0" w:color="000000"/>
+                <w:top w:val="none" w:sz="0" w:space="0" w:color="000000"/>
+                <w:left w:val="none" w:sz="0" w:space="0" w:color="000000"/>
+                <w:right w:val="none" w:sz="0" w:space="0" w:color="000000"/>
+              </w:pBdr>
+              <w:spacing w:after="100" w:before="100" w:line="240"/>
+              <w:ind w:firstLine="0" w:left="100" w:right="100"/>
+            </w:pPr>
+            <w:r>
+              <w:rPr>
+                <w:rFonts w:ascii="Helvetica" w:hAnsi="Helvetica" w:eastAsia="Helvetica" w:cs="Helvetica"/>
+                <w:i w:val="false"/>
+                <w:b w:val="false"/>
+                <w:u w:val="none"/>
+                <w:sz w:val="22"/>
+                <w:szCs w:val="22"/>
+                <w:color w:val="000000"/>
+              </w:rPr>
+              <w:t xml:space="preserve">8.68 (8.68, 14.8)</w:t>
             </w:r>
           </w:p>
         </w:tc>
@@ -10653,7 +10653,7 @@
       </w:tr>
       <w:tr>
         <w:trPr>
-          <w:trHeight w:val="616" w:hRule="auto"/>
+          <w:trHeight w:val="618" w:hRule="auto"/>
         </w:trPr>
         body58
         <w:tc>
@@ -10696,139 +10696,139 @@
                 <w:szCs w:val="22"/>
                 <w:color w:val="000000"/>
               </w:rPr>
-              <w:t xml:space="preserve">  Median [Q2, Q3]</w:t>
-            </w:r>
-          </w:p>
-        </w:tc>
-        <w:tc>
-          <w:tcPr>
-            <w:tcBorders>
-              <w:bottom w:val="none" w:sz="0" w:space="0" w:color="000000"/>
-              <w:top w:val="none" w:sz="0" w:space="0" w:color="000000"/>
-              <w:left w:val="none" w:sz="0" w:space="0" w:color="000000"/>
-              <w:right w:val="none" w:sz="0" w:space="0" w:color="000000"/>
-            </w:tcBorders>
-            <w:shd w:val="clear" w:color="auto" w:fill="FFFFFF"/>
-            <w:tcMar>
-              <w:top w:w="0" w:type="dxa"/>
-              <w:bottom w:w="0" w:type="dxa"/>
-              <w:left w:w="0" w:type="dxa"/>
-              <w:right w:w="0" w:type="dxa"/>
-            </w:tcMar>
-            <w:vAlign w:val="center"/>
-          </w:tcPr>
-          <w:p>
-            <w:pPr>
-              <w:pStyle w:val="Normal"/>
-              <w:jc w:val="center"/>
-              <w:pBdr>
-                <w:bottom w:val="none" w:sz="0" w:space="0" w:color="000000"/>
-                <w:top w:val="none" w:sz="0" w:space="0" w:color="000000"/>
-                <w:left w:val="none" w:sz="0" w:space="0" w:color="000000"/>
-                <w:right w:val="none" w:sz="0" w:space="0" w:color="000000"/>
-              </w:pBdr>
-              <w:spacing w:after="100" w:before="100" w:line="240"/>
-              <w:ind w:firstLine="0" w:left="100" w:right="100"/>
-            </w:pPr>
-            <w:r>
-              <w:rPr>
-                <w:rFonts w:ascii="Helvetica" w:hAnsi="Helvetica" w:eastAsia="Helvetica" w:cs="Helvetica"/>
-                <w:i w:val="false"/>
-                <w:b w:val="false"/>
-                <w:u w:val="none"/>
-                <w:sz w:val="22"/>
-                <w:szCs w:val="22"/>
-                <w:color w:val="000000"/>
-              </w:rPr>
-              <w:t xml:space="preserve">8.76 [8.76, 16.5]</w:t>
-            </w:r>
-          </w:p>
-        </w:tc>
-        <w:tc>
-          <w:tcPr>
-            <w:tcBorders>
-              <w:bottom w:val="none" w:sz="0" w:space="0" w:color="000000"/>
-              <w:top w:val="none" w:sz="0" w:space="0" w:color="000000"/>
-              <w:left w:val="none" w:sz="0" w:space="0" w:color="000000"/>
-              <w:right w:val="none" w:sz="0" w:space="0" w:color="000000"/>
-            </w:tcBorders>
-            <w:shd w:val="clear" w:color="auto" w:fill="FFFFFF"/>
-            <w:tcMar>
-              <w:top w:w="0" w:type="dxa"/>
-              <w:bottom w:w="0" w:type="dxa"/>
-              <w:left w:w="0" w:type="dxa"/>
-              <w:right w:w="0" w:type="dxa"/>
-            </w:tcMar>
-            <w:vAlign w:val="center"/>
-          </w:tcPr>
-          <w:p>
-            <w:pPr>
-              <w:pStyle w:val="Normal"/>
-              <w:jc w:val="center"/>
-              <w:pBdr>
-                <w:bottom w:val="none" w:sz="0" w:space="0" w:color="000000"/>
-                <w:top w:val="none" w:sz="0" w:space="0" w:color="000000"/>
-                <w:left w:val="none" w:sz="0" w:space="0" w:color="000000"/>
-                <w:right w:val="none" w:sz="0" w:space="0" w:color="000000"/>
-              </w:pBdr>
-              <w:spacing w:after="100" w:before="100" w:line="240"/>
-              <w:ind w:firstLine="0" w:left="100" w:right="100"/>
-            </w:pPr>
-            <w:r>
-              <w:rPr>
-                <w:rFonts w:ascii="Helvetica" w:hAnsi="Helvetica" w:eastAsia="Helvetica" w:cs="Helvetica"/>
-                <w:i w:val="false"/>
-                <w:b w:val="false"/>
-                <w:u w:val="none"/>
-                <w:sz w:val="22"/>
-                <w:szCs w:val="22"/>
-                <w:color w:val="000000"/>
-              </w:rPr>
-              <w:t xml:space="preserve">8.56 [8.56, 13.7]</w:t>
-            </w:r>
-          </w:p>
-        </w:tc>
-        <w:tc>
-          <w:tcPr>
-            <w:tcBorders>
-              <w:bottom w:val="none" w:sz="0" w:space="0" w:color="000000"/>
-              <w:top w:val="none" w:sz="0" w:space="0" w:color="000000"/>
-              <w:left w:val="none" w:sz="0" w:space="0" w:color="000000"/>
-              <w:right w:val="none" w:sz="0" w:space="0" w:color="000000"/>
-            </w:tcBorders>
-            <w:shd w:val="clear" w:color="auto" w:fill="FFFFFF"/>
-            <w:tcMar>
-              <w:top w:w="0" w:type="dxa"/>
-              <w:bottom w:w="0" w:type="dxa"/>
-              <w:left w:w="0" w:type="dxa"/>
-              <w:right w:w="0" w:type="dxa"/>
-            </w:tcMar>
-            <w:vAlign w:val="center"/>
-          </w:tcPr>
-          <w:p>
-            <w:pPr>
-              <w:pStyle w:val="Normal"/>
-              <w:jc w:val="center"/>
-              <w:pBdr>
-                <w:bottom w:val="none" w:sz="0" w:space="0" w:color="000000"/>
-                <w:top w:val="none" w:sz="0" w:space="0" w:color="000000"/>
-                <w:left w:val="none" w:sz="0" w:space="0" w:color="000000"/>
-                <w:right w:val="none" w:sz="0" w:space="0" w:color="000000"/>
-              </w:pBdr>
-              <w:spacing w:after="100" w:before="100" w:line="240"/>
-              <w:ind w:firstLine="0" w:left="100" w:right="100"/>
-            </w:pPr>
-            <w:r>
-              <w:rPr>
-                <w:rFonts w:ascii="Helvetica" w:hAnsi="Helvetica" w:eastAsia="Helvetica" w:cs="Helvetica"/>
-                <w:i w:val="false"/>
-                <w:b w:val="false"/>
-                <w:u w:val="none"/>
-                <w:sz w:val="22"/>
-                <w:szCs w:val="22"/>
-                <w:color w:val="000000"/>
-              </w:rPr>
-              <w:t xml:space="preserve">8.59 [8.59, 14.5]</w:t>
+              <w:t xml:space="preserve">  Median (Q2, Q3)</w:t>
+            </w:r>
+          </w:p>
+        </w:tc>
+        <w:tc>
+          <w:tcPr>
+            <w:tcBorders>
+              <w:bottom w:val="none" w:sz="0" w:space="0" w:color="000000"/>
+              <w:top w:val="none" w:sz="0" w:space="0" w:color="000000"/>
+              <w:left w:val="none" w:sz="0" w:space="0" w:color="000000"/>
+              <w:right w:val="none" w:sz="0" w:space="0" w:color="000000"/>
+            </w:tcBorders>
+            <w:shd w:val="clear" w:color="auto" w:fill="FFFFFF"/>
+            <w:tcMar>
+              <w:top w:w="0" w:type="dxa"/>
+              <w:bottom w:w="0" w:type="dxa"/>
+              <w:left w:w="0" w:type="dxa"/>
+              <w:right w:w="0" w:type="dxa"/>
+            </w:tcMar>
+            <w:vAlign w:val="center"/>
+          </w:tcPr>
+          <w:p>
+            <w:pPr>
+              <w:pStyle w:val="Normal"/>
+              <w:jc w:val="center"/>
+              <w:pBdr>
+                <w:bottom w:val="none" w:sz="0" w:space="0" w:color="000000"/>
+                <w:top w:val="none" w:sz="0" w:space="0" w:color="000000"/>
+                <w:left w:val="none" w:sz="0" w:space="0" w:color="000000"/>
+                <w:right w:val="none" w:sz="0" w:space="0" w:color="000000"/>
+              </w:pBdr>
+              <w:spacing w:after="100" w:before="100" w:line="240"/>
+              <w:ind w:firstLine="0" w:left="100" w:right="100"/>
+            </w:pPr>
+            <w:r>
+              <w:rPr>
+                <w:rFonts w:ascii="Helvetica" w:hAnsi="Helvetica" w:eastAsia="Helvetica" w:cs="Helvetica"/>
+                <w:i w:val="false"/>
+                <w:b w:val="false"/>
+                <w:u w:val="none"/>
+                <w:sz w:val="22"/>
+                <w:szCs w:val="22"/>
+                <w:color w:val="000000"/>
+              </w:rPr>
+              <w:t xml:space="preserve">8.76 (8.76, 16.5)</w:t>
+            </w:r>
+          </w:p>
+        </w:tc>
+        <w:tc>
+          <w:tcPr>
+            <w:tcBorders>
+              <w:bottom w:val="none" w:sz="0" w:space="0" w:color="000000"/>
+              <w:top w:val="none" w:sz="0" w:space="0" w:color="000000"/>
+              <w:left w:val="none" w:sz="0" w:space="0" w:color="000000"/>
+              <w:right w:val="none" w:sz="0" w:space="0" w:color="000000"/>
+            </w:tcBorders>
+            <w:shd w:val="clear" w:color="auto" w:fill="FFFFFF"/>
+            <w:tcMar>
+              <w:top w:w="0" w:type="dxa"/>
+              <w:bottom w:w="0" w:type="dxa"/>
+              <w:left w:w="0" w:type="dxa"/>
+              <w:right w:w="0" w:type="dxa"/>
+            </w:tcMar>
+            <w:vAlign w:val="center"/>
+          </w:tcPr>
+          <w:p>
+            <w:pPr>
+              <w:pStyle w:val="Normal"/>
+              <w:jc w:val="center"/>
+              <w:pBdr>
+                <w:bottom w:val="none" w:sz="0" w:space="0" w:color="000000"/>
+                <w:top w:val="none" w:sz="0" w:space="0" w:color="000000"/>
+                <w:left w:val="none" w:sz="0" w:space="0" w:color="000000"/>
+                <w:right w:val="none" w:sz="0" w:space="0" w:color="000000"/>
+              </w:pBdr>
+              <w:spacing w:after="100" w:before="100" w:line="240"/>
+              <w:ind w:firstLine="0" w:left="100" w:right="100"/>
+            </w:pPr>
+            <w:r>
+              <w:rPr>
+                <w:rFonts w:ascii="Helvetica" w:hAnsi="Helvetica" w:eastAsia="Helvetica" w:cs="Helvetica"/>
+                <w:i w:val="false"/>
+                <w:b w:val="false"/>
+                <w:u w:val="none"/>
+                <w:sz w:val="22"/>
+                <w:szCs w:val="22"/>
+                <w:color w:val="000000"/>
+              </w:rPr>
+              <w:t xml:space="preserve">8.56 (8.56, 13.7)</w:t>
+            </w:r>
+          </w:p>
+        </w:tc>
+        <w:tc>
+          <w:tcPr>
+            <w:tcBorders>
+              <w:bottom w:val="none" w:sz="0" w:space="0" w:color="000000"/>
+              <w:top w:val="none" w:sz="0" w:space="0" w:color="000000"/>
+              <w:left w:val="none" w:sz="0" w:space="0" w:color="000000"/>
+              <w:right w:val="none" w:sz="0" w:space="0" w:color="000000"/>
+            </w:tcBorders>
+            <w:shd w:val="clear" w:color="auto" w:fill="FFFFFF"/>
+            <w:tcMar>
+              <w:top w:w="0" w:type="dxa"/>
+              <w:bottom w:w="0" w:type="dxa"/>
+              <w:left w:w="0" w:type="dxa"/>
+              <w:right w:w="0" w:type="dxa"/>
+            </w:tcMar>
+            <w:vAlign w:val="center"/>
+          </w:tcPr>
+          <w:p>
+            <w:pPr>
+              <w:pStyle w:val="Normal"/>
+              <w:jc w:val="center"/>
+              <w:pBdr>
+                <w:bottom w:val="none" w:sz="0" w:space="0" w:color="000000"/>
+                <w:top w:val="none" w:sz="0" w:space="0" w:color="000000"/>
+                <w:left w:val="none" w:sz="0" w:space="0" w:color="000000"/>
+                <w:right w:val="none" w:sz="0" w:space="0" w:color="000000"/>
+              </w:pBdr>
+              <w:spacing w:after="100" w:before="100" w:line="240"/>
+              <w:ind w:firstLine="0" w:left="100" w:right="100"/>
+            </w:pPr>
+            <w:r>
+              <w:rPr>
+                <w:rFonts w:ascii="Helvetica" w:hAnsi="Helvetica" w:eastAsia="Helvetica" w:cs="Helvetica"/>
+                <w:i w:val="false"/>
+                <w:b w:val="false"/>
+                <w:u w:val="none"/>
+                <w:sz w:val="22"/>
+                <w:szCs w:val="22"/>
+                <w:color w:val="000000"/>
+              </w:rPr>
+              <w:t xml:space="preserve">8.59 (8.59, 14.5)</w:t>
             </w:r>
           </w:p>
         </w:tc>
@@ -11381,7 +11381,7 @@
       </w:tr>
       <w:tr>
         <w:trPr>
-          <w:trHeight w:val="616" w:hRule="auto"/>
+          <w:trHeight w:val="618" w:hRule="auto"/>
         </w:trPr>
         body62
         <w:tc>
@@ -11424,139 +11424,139 @@
                 <w:szCs w:val="22"/>
                 <w:color w:val="000000"/>
               </w:rPr>
-              <w:t xml:space="preserve">  Median [Q2, Q3]</w:t>
-            </w:r>
-          </w:p>
-        </w:tc>
-        <w:tc>
-          <w:tcPr>
-            <w:tcBorders>
-              <w:bottom w:val="none" w:sz="0" w:space="0" w:color="000000"/>
-              <w:top w:val="none" w:sz="0" w:space="0" w:color="000000"/>
-              <w:left w:val="none" w:sz="0" w:space="0" w:color="000000"/>
-              <w:right w:val="none" w:sz="0" w:space="0" w:color="000000"/>
-            </w:tcBorders>
-            <w:shd w:val="clear" w:color="auto" w:fill="FFFFFF"/>
-            <w:tcMar>
-              <w:top w:w="0" w:type="dxa"/>
-              <w:bottom w:w="0" w:type="dxa"/>
-              <w:left w:w="0" w:type="dxa"/>
-              <w:right w:w="0" w:type="dxa"/>
-            </w:tcMar>
-            <w:vAlign w:val="center"/>
-          </w:tcPr>
-          <w:p>
-            <w:pPr>
-              <w:pStyle w:val="Normal"/>
-              <w:jc w:val="center"/>
-              <w:pBdr>
-                <w:bottom w:val="none" w:sz="0" w:space="0" w:color="000000"/>
-                <w:top w:val="none" w:sz="0" w:space="0" w:color="000000"/>
-                <w:left w:val="none" w:sz="0" w:space="0" w:color="000000"/>
-                <w:right w:val="none" w:sz="0" w:space="0" w:color="000000"/>
-              </w:pBdr>
-              <w:spacing w:after="100" w:before="100" w:line="240"/>
-              <w:ind w:firstLine="0" w:left="100" w:right="100"/>
-            </w:pPr>
-            <w:r>
-              <w:rPr>
-                <w:rFonts w:ascii="Helvetica" w:hAnsi="Helvetica" w:eastAsia="Helvetica" w:cs="Helvetica"/>
-                <w:i w:val="false"/>
-                <w:b w:val="false"/>
-                <w:u w:val="none"/>
-                <w:sz w:val="22"/>
-                <w:szCs w:val="22"/>
-                <w:color w:val="000000"/>
-              </w:rPr>
-              <w:t xml:space="preserve">9.10 [9.10, 16.5]</w:t>
-            </w:r>
-          </w:p>
-        </w:tc>
-        <w:tc>
-          <w:tcPr>
-            <w:tcBorders>
-              <w:bottom w:val="none" w:sz="0" w:space="0" w:color="000000"/>
-              <w:top w:val="none" w:sz="0" w:space="0" w:color="000000"/>
-              <w:left w:val="none" w:sz="0" w:space="0" w:color="000000"/>
-              <w:right w:val="none" w:sz="0" w:space="0" w:color="000000"/>
-            </w:tcBorders>
-            <w:shd w:val="clear" w:color="auto" w:fill="FFFFFF"/>
-            <w:tcMar>
-              <w:top w:w="0" w:type="dxa"/>
-              <w:bottom w:w="0" w:type="dxa"/>
-              <w:left w:w="0" w:type="dxa"/>
-              <w:right w:w="0" w:type="dxa"/>
-            </w:tcMar>
-            <w:vAlign w:val="center"/>
-          </w:tcPr>
-          <w:p>
-            <w:pPr>
-              <w:pStyle w:val="Normal"/>
-              <w:jc w:val="center"/>
-              <w:pBdr>
-                <w:bottom w:val="none" w:sz="0" w:space="0" w:color="000000"/>
-                <w:top w:val="none" w:sz="0" w:space="0" w:color="000000"/>
-                <w:left w:val="none" w:sz="0" w:space="0" w:color="000000"/>
-                <w:right w:val="none" w:sz="0" w:space="0" w:color="000000"/>
-              </w:pBdr>
-              <w:spacing w:after="100" w:before="100" w:line="240"/>
-              <w:ind w:firstLine="0" w:left="100" w:right="100"/>
-            </w:pPr>
-            <w:r>
-              <w:rPr>
-                <w:rFonts w:ascii="Helvetica" w:hAnsi="Helvetica" w:eastAsia="Helvetica" w:cs="Helvetica"/>
-                <w:i w:val="false"/>
-                <w:b w:val="false"/>
-                <w:u w:val="none"/>
-                <w:sz w:val="22"/>
-                <w:szCs w:val="22"/>
-                <w:color w:val="000000"/>
-              </w:rPr>
-              <w:t xml:space="preserve">9.56 [9.56, 16.1]</w:t>
-            </w:r>
-          </w:p>
-        </w:tc>
-        <w:tc>
-          <w:tcPr>
-            <w:tcBorders>
-              <w:bottom w:val="none" w:sz="0" w:space="0" w:color="000000"/>
-              <w:top w:val="none" w:sz="0" w:space="0" w:color="000000"/>
-              <w:left w:val="none" w:sz="0" w:space="0" w:color="000000"/>
-              <w:right w:val="none" w:sz="0" w:space="0" w:color="000000"/>
-            </w:tcBorders>
-            <w:shd w:val="clear" w:color="auto" w:fill="FFFFFF"/>
-            <w:tcMar>
-              <w:top w:w="0" w:type="dxa"/>
-              <w:bottom w:w="0" w:type="dxa"/>
-              <w:left w:w="0" w:type="dxa"/>
-              <w:right w:w="0" w:type="dxa"/>
-            </w:tcMar>
-            <w:vAlign w:val="center"/>
-          </w:tcPr>
-          <w:p>
-            <w:pPr>
-              <w:pStyle w:val="Normal"/>
-              <w:jc w:val="center"/>
-              <w:pBdr>
-                <w:bottom w:val="none" w:sz="0" w:space="0" w:color="000000"/>
-                <w:top w:val="none" w:sz="0" w:space="0" w:color="000000"/>
-                <w:left w:val="none" w:sz="0" w:space="0" w:color="000000"/>
-                <w:right w:val="none" w:sz="0" w:space="0" w:color="000000"/>
-              </w:pBdr>
-              <w:spacing w:after="100" w:before="100" w:line="240"/>
-              <w:ind w:firstLine="0" w:left="100" w:right="100"/>
-            </w:pPr>
-            <w:r>
-              <w:rPr>
-                <w:rFonts w:ascii="Helvetica" w:hAnsi="Helvetica" w:eastAsia="Helvetica" w:cs="Helvetica"/>
-                <w:i w:val="false"/>
-                <w:b w:val="false"/>
-                <w:u w:val="none"/>
-                <w:sz w:val="22"/>
-                <w:szCs w:val="22"/>
-                <w:color w:val="000000"/>
-              </w:rPr>
-              <w:t xml:space="preserve">9.53 [9.53, 16.2]</w:t>
+              <w:t xml:space="preserve">  Median (Q2, Q3)</w:t>
+            </w:r>
+          </w:p>
+        </w:tc>
+        <w:tc>
+          <w:tcPr>
+            <w:tcBorders>
+              <w:bottom w:val="none" w:sz="0" w:space="0" w:color="000000"/>
+              <w:top w:val="none" w:sz="0" w:space="0" w:color="000000"/>
+              <w:left w:val="none" w:sz="0" w:space="0" w:color="000000"/>
+              <w:right w:val="none" w:sz="0" w:space="0" w:color="000000"/>
+            </w:tcBorders>
+            <w:shd w:val="clear" w:color="auto" w:fill="FFFFFF"/>
+            <w:tcMar>
+              <w:top w:w="0" w:type="dxa"/>
+              <w:bottom w:w="0" w:type="dxa"/>
+              <w:left w:w="0" w:type="dxa"/>
+              <w:right w:w="0" w:type="dxa"/>
+            </w:tcMar>
+            <w:vAlign w:val="center"/>
+          </w:tcPr>
+          <w:p>
+            <w:pPr>
+              <w:pStyle w:val="Normal"/>
+              <w:jc w:val="center"/>
+              <w:pBdr>
+                <w:bottom w:val="none" w:sz="0" w:space="0" w:color="000000"/>
+                <w:top w:val="none" w:sz="0" w:space="0" w:color="000000"/>
+                <w:left w:val="none" w:sz="0" w:space="0" w:color="000000"/>
+                <w:right w:val="none" w:sz="0" w:space="0" w:color="000000"/>
+              </w:pBdr>
+              <w:spacing w:after="100" w:before="100" w:line="240"/>
+              <w:ind w:firstLine="0" w:left="100" w:right="100"/>
+            </w:pPr>
+            <w:r>
+              <w:rPr>
+                <w:rFonts w:ascii="Helvetica" w:hAnsi="Helvetica" w:eastAsia="Helvetica" w:cs="Helvetica"/>
+                <w:i w:val="false"/>
+                <w:b w:val="false"/>
+                <w:u w:val="none"/>
+                <w:sz w:val="22"/>
+                <w:szCs w:val="22"/>
+                <w:color w:val="000000"/>
+              </w:rPr>
+              <w:t xml:space="preserve">9.10 (9.10, 16.5)</w:t>
+            </w:r>
+          </w:p>
+        </w:tc>
+        <w:tc>
+          <w:tcPr>
+            <w:tcBorders>
+              <w:bottom w:val="none" w:sz="0" w:space="0" w:color="000000"/>
+              <w:top w:val="none" w:sz="0" w:space="0" w:color="000000"/>
+              <w:left w:val="none" w:sz="0" w:space="0" w:color="000000"/>
+              <w:right w:val="none" w:sz="0" w:space="0" w:color="000000"/>
+            </w:tcBorders>
+            <w:shd w:val="clear" w:color="auto" w:fill="FFFFFF"/>
+            <w:tcMar>
+              <w:top w:w="0" w:type="dxa"/>
+              <w:bottom w:w="0" w:type="dxa"/>
+              <w:left w:w="0" w:type="dxa"/>
+              <w:right w:w="0" w:type="dxa"/>
+            </w:tcMar>
+            <w:vAlign w:val="center"/>
+          </w:tcPr>
+          <w:p>
+            <w:pPr>
+              <w:pStyle w:val="Normal"/>
+              <w:jc w:val="center"/>
+              <w:pBdr>
+                <w:bottom w:val="none" w:sz="0" w:space="0" w:color="000000"/>
+                <w:top w:val="none" w:sz="0" w:space="0" w:color="000000"/>
+                <w:left w:val="none" w:sz="0" w:space="0" w:color="000000"/>
+                <w:right w:val="none" w:sz="0" w:space="0" w:color="000000"/>
+              </w:pBdr>
+              <w:spacing w:after="100" w:before="100" w:line="240"/>
+              <w:ind w:firstLine="0" w:left="100" w:right="100"/>
+            </w:pPr>
+            <w:r>
+              <w:rPr>
+                <w:rFonts w:ascii="Helvetica" w:hAnsi="Helvetica" w:eastAsia="Helvetica" w:cs="Helvetica"/>
+                <w:i w:val="false"/>
+                <w:b w:val="false"/>
+                <w:u w:val="none"/>
+                <w:sz w:val="22"/>
+                <w:szCs w:val="22"/>
+                <w:color w:val="000000"/>
+              </w:rPr>
+              <w:t xml:space="preserve">9.56 (9.56, 16.1)</w:t>
+            </w:r>
+          </w:p>
+        </w:tc>
+        <w:tc>
+          <w:tcPr>
+            <w:tcBorders>
+              <w:bottom w:val="none" w:sz="0" w:space="0" w:color="000000"/>
+              <w:top w:val="none" w:sz="0" w:space="0" w:color="000000"/>
+              <w:left w:val="none" w:sz="0" w:space="0" w:color="000000"/>
+              <w:right w:val="none" w:sz="0" w:space="0" w:color="000000"/>
+            </w:tcBorders>
+            <w:shd w:val="clear" w:color="auto" w:fill="FFFFFF"/>
+            <w:tcMar>
+              <w:top w:w="0" w:type="dxa"/>
+              <w:bottom w:w="0" w:type="dxa"/>
+              <w:left w:w="0" w:type="dxa"/>
+              <w:right w:w="0" w:type="dxa"/>
+            </w:tcMar>
+            <w:vAlign w:val="center"/>
+          </w:tcPr>
+          <w:p>
+            <w:pPr>
+              <w:pStyle w:val="Normal"/>
+              <w:jc w:val="center"/>
+              <w:pBdr>
+                <w:bottom w:val="none" w:sz="0" w:space="0" w:color="000000"/>
+                <w:top w:val="none" w:sz="0" w:space="0" w:color="000000"/>
+                <w:left w:val="none" w:sz="0" w:space="0" w:color="000000"/>
+                <w:right w:val="none" w:sz="0" w:space="0" w:color="000000"/>
+              </w:pBdr>
+              <w:spacing w:after="100" w:before="100" w:line="240"/>
+              <w:ind w:firstLine="0" w:left="100" w:right="100"/>
+            </w:pPr>
+            <w:r>
+              <w:rPr>
+                <w:rFonts w:ascii="Helvetica" w:hAnsi="Helvetica" w:eastAsia="Helvetica" w:cs="Helvetica"/>
+                <w:i w:val="false"/>
+                <w:b w:val="false"/>
+                <w:u w:val="none"/>
+                <w:sz w:val="22"/>
+                <w:szCs w:val="22"/>
+                <w:color w:val="000000"/>
+              </w:rPr>
+              <w:t xml:space="preserve">9.53 (9.53, 16.2)</w:t>
             </w:r>
           </w:p>
         </w:tc>
@@ -13019,7 +13019,7 @@
       </w:tr>
       <w:tr>
         <w:trPr>
-          <w:trHeight w:val="616" w:hRule="auto"/>
+          <w:trHeight w:val="618" w:hRule="auto"/>
         </w:trPr>
         body71
         <w:tc>
@@ -13062,139 +13062,139 @@
                 <w:szCs w:val="22"/>
                 <w:color w:val="000000"/>
               </w:rPr>
-              <w:t xml:space="preserve">  Median [Q2, Q3]</w:t>
-            </w:r>
-          </w:p>
-        </w:tc>
-        <w:tc>
-          <w:tcPr>
-            <w:tcBorders>
-              <w:bottom w:val="none" w:sz="0" w:space="0" w:color="000000"/>
-              <w:top w:val="none" w:sz="0" w:space="0" w:color="000000"/>
-              <w:left w:val="none" w:sz="0" w:space="0" w:color="000000"/>
-              <w:right w:val="none" w:sz="0" w:space="0" w:color="000000"/>
-            </w:tcBorders>
-            <w:shd w:val="clear" w:color="auto" w:fill="FFFFFF"/>
-            <w:tcMar>
-              <w:top w:w="0" w:type="dxa"/>
-              <w:bottom w:w="0" w:type="dxa"/>
-              <w:left w:w="0" w:type="dxa"/>
-              <w:right w:w="0" w:type="dxa"/>
-            </w:tcMar>
-            <w:vAlign w:val="center"/>
-          </w:tcPr>
-          <w:p>
-            <w:pPr>
-              <w:pStyle w:val="Normal"/>
-              <w:jc w:val="center"/>
-              <w:pBdr>
-                <w:bottom w:val="none" w:sz="0" w:space="0" w:color="000000"/>
-                <w:top w:val="none" w:sz="0" w:space="0" w:color="000000"/>
-                <w:left w:val="none" w:sz="0" w:space="0" w:color="000000"/>
-                <w:right w:val="none" w:sz="0" w:space="0" w:color="000000"/>
-              </w:pBdr>
-              <w:spacing w:after="100" w:before="100" w:line="240"/>
-              <w:ind w:firstLine="0" w:left="100" w:right="100"/>
-            </w:pPr>
-            <w:r>
-              <w:rPr>
-                <w:rFonts w:ascii="Helvetica" w:hAnsi="Helvetica" w:eastAsia="Helvetica" w:cs="Helvetica"/>
-                <w:i w:val="false"/>
-                <w:b w:val="false"/>
-                <w:u w:val="none"/>
-                <w:sz w:val="22"/>
-                <w:szCs w:val="22"/>
-                <w:color w:val="000000"/>
-              </w:rPr>
-              <w:t xml:space="preserve">6.00 [6.00, 8.00]</w:t>
-            </w:r>
-          </w:p>
-        </w:tc>
-        <w:tc>
-          <w:tcPr>
-            <w:tcBorders>
-              <w:bottom w:val="none" w:sz="0" w:space="0" w:color="000000"/>
-              <w:top w:val="none" w:sz="0" w:space="0" w:color="000000"/>
-              <w:left w:val="none" w:sz="0" w:space="0" w:color="000000"/>
-              <w:right w:val="none" w:sz="0" w:space="0" w:color="000000"/>
-            </w:tcBorders>
-            <w:shd w:val="clear" w:color="auto" w:fill="FFFFFF"/>
-            <w:tcMar>
-              <w:top w:w="0" w:type="dxa"/>
-              <w:bottom w:w="0" w:type="dxa"/>
-              <w:left w:w="0" w:type="dxa"/>
-              <w:right w:w="0" w:type="dxa"/>
-            </w:tcMar>
-            <w:vAlign w:val="center"/>
-          </w:tcPr>
-          <w:p>
-            <w:pPr>
-              <w:pStyle w:val="Normal"/>
-              <w:jc w:val="center"/>
-              <w:pBdr>
-                <w:bottom w:val="none" w:sz="0" w:space="0" w:color="000000"/>
-                <w:top w:val="none" w:sz="0" w:space="0" w:color="000000"/>
-                <w:left w:val="none" w:sz="0" w:space="0" w:color="000000"/>
-                <w:right w:val="none" w:sz="0" w:space="0" w:color="000000"/>
-              </w:pBdr>
-              <w:spacing w:after="100" w:before="100" w:line="240"/>
-              <w:ind w:firstLine="0" w:left="100" w:right="100"/>
-            </w:pPr>
-            <w:r>
-              <w:rPr>
-                <w:rFonts w:ascii="Helvetica" w:hAnsi="Helvetica" w:eastAsia="Helvetica" w:cs="Helvetica"/>
-                <w:i w:val="false"/>
-                <w:b w:val="false"/>
-                <w:u w:val="none"/>
-                <w:sz w:val="22"/>
-                <w:szCs w:val="22"/>
-                <w:color w:val="000000"/>
-              </w:rPr>
-              <w:t xml:space="preserve">6.00 [6.00, 8.00]</w:t>
-            </w:r>
-          </w:p>
-        </w:tc>
-        <w:tc>
-          <w:tcPr>
-            <w:tcBorders>
-              <w:bottom w:val="none" w:sz="0" w:space="0" w:color="000000"/>
-              <w:top w:val="none" w:sz="0" w:space="0" w:color="000000"/>
-              <w:left w:val="none" w:sz="0" w:space="0" w:color="000000"/>
-              <w:right w:val="none" w:sz="0" w:space="0" w:color="000000"/>
-            </w:tcBorders>
-            <w:shd w:val="clear" w:color="auto" w:fill="FFFFFF"/>
-            <w:tcMar>
-              <w:top w:w="0" w:type="dxa"/>
-              <w:bottom w:w="0" w:type="dxa"/>
-              <w:left w:w="0" w:type="dxa"/>
-              <w:right w:w="0" w:type="dxa"/>
-            </w:tcMar>
-            <w:vAlign w:val="center"/>
-          </w:tcPr>
-          <w:p>
-            <w:pPr>
-              <w:pStyle w:val="Normal"/>
-              <w:jc w:val="center"/>
-              <w:pBdr>
-                <w:bottom w:val="none" w:sz="0" w:space="0" w:color="000000"/>
-                <w:top w:val="none" w:sz="0" w:space="0" w:color="000000"/>
-                <w:left w:val="none" w:sz="0" w:space="0" w:color="000000"/>
-                <w:right w:val="none" w:sz="0" w:space="0" w:color="000000"/>
-              </w:pBdr>
-              <w:spacing w:after="100" w:before="100" w:line="240"/>
-              <w:ind w:firstLine="0" w:left="100" w:right="100"/>
-            </w:pPr>
-            <w:r>
-              <w:rPr>
-                <w:rFonts w:ascii="Helvetica" w:hAnsi="Helvetica" w:eastAsia="Helvetica" w:cs="Helvetica"/>
-                <w:i w:val="false"/>
-                <w:b w:val="false"/>
-                <w:u w:val="none"/>
-                <w:sz w:val="22"/>
-                <w:szCs w:val="22"/>
-                <w:color w:val="000000"/>
-              </w:rPr>
-              <w:t xml:space="preserve">6.00 [6.00, 8.00]</w:t>
+              <w:t xml:space="preserve">  Median (Q2, Q3)</w:t>
+            </w:r>
+          </w:p>
+        </w:tc>
+        <w:tc>
+          <w:tcPr>
+            <w:tcBorders>
+              <w:bottom w:val="none" w:sz="0" w:space="0" w:color="000000"/>
+              <w:top w:val="none" w:sz="0" w:space="0" w:color="000000"/>
+              <w:left w:val="none" w:sz="0" w:space="0" w:color="000000"/>
+              <w:right w:val="none" w:sz="0" w:space="0" w:color="000000"/>
+            </w:tcBorders>
+            <w:shd w:val="clear" w:color="auto" w:fill="FFFFFF"/>
+            <w:tcMar>
+              <w:top w:w="0" w:type="dxa"/>
+              <w:bottom w:w="0" w:type="dxa"/>
+              <w:left w:w="0" w:type="dxa"/>
+              <w:right w:w="0" w:type="dxa"/>
+            </w:tcMar>
+            <w:vAlign w:val="center"/>
+          </w:tcPr>
+          <w:p>
+            <w:pPr>
+              <w:pStyle w:val="Normal"/>
+              <w:jc w:val="center"/>
+              <w:pBdr>
+                <w:bottom w:val="none" w:sz="0" w:space="0" w:color="000000"/>
+                <w:top w:val="none" w:sz="0" w:space="0" w:color="000000"/>
+                <w:left w:val="none" w:sz="0" w:space="0" w:color="000000"/>
+                <w:right w:val="none" w:sz="0" w:space="0" w:color="000000"/>
+              </w:pBdr>
+              <w:spacing w:after="100" w:before="100" w:line="240"/>
+              <w:ind w:firstLine="0" w:left="100" w:right="100"/>
+            </w:pPr>
+            <w:r>
+              <w:rPr>
+                <w:rFonts w:ascii="Helvetica" w:hAnsi="Helvetica" w:eastAsia="Helvetica" w:cs="Helvetica"/>
+                <w:i w:val="false"/>
+                <w:b w:val="false"/>
+                <w:u w:val="none"/>
+                <w:sz w:val="22"/>
+                <w:szCs w:val="22"/>
+                <w:color w:val="000000"/>
+              </w:rPr>
+              <w:t xml:space="preserve">6.00 (6.00, 8.00)</w:t>
+            </w:r>
+          </w:p>
+        </w:tc>
+        <w:tc>
+          <w:tcPr>
+            <w:tcBorders>
+              <w:bottom w:val="none" w:sz="0" w:space="0" w:color="000000"/>
+              <w:top w:val="none" w:sz="0" w:space="0" w:color="000000"/>
+              <w:left w:val="none" w:sz="0" w:space="0" w:color="000000"/>
+              <w:right w:val="none" w:sz="0" w:space="0" w:color="000000"/>
+            </w:tcBorders>
+            <w:shd w:val="clear" w:color="auto" w:fill="FFFFFF"/>
+            <w:tcMar>
+              <w:top w:w="0" w:type="dxa"/>
+              <w:bottom w:w="0" w:type="dxa"/>
+              <w:left w:w="0" w:type="dxa"/>
+              <w:right w:w="0" w:type="dxa"/>
+            </w:tcMar>
+            <w:vAlign w:val="center"/>
+          </w:tcPr>
+          <w:p>
+            <w:pPr>
+              <w:pStyle w:val="Normal"/>
+              <w:jc w:val="center"/>
+              <w:pBdr>
+                <w:bottom w:val="none" w:sz="0" w:space="0" w:color="000000"/>
+                <w:top w:val="none" w:sz="0" w:space="0" w:color="000000"/>
+                <w:left w:val="none" w:sz="0" w:space="0" w:color="000000"/>
+                <w:right w:val="none" w:sz="0" w:space="0" w:color="000000"/>
+              </w:pBdr>
+              <w:spacing w:after="100" w:before="100" w:line="240"/>
+              <w:ind w:firstLine="0" w:left="100" w:right="100"/>
+            </w:pPr>
+            <w:r>
+              <w:rPr>
+                <w:rFonts w:ascii="Helvetica" w:hAnsi="Helvetica" w:eastAsia="Helvetica" w:cs="Helvetica"/>
+                <w:i w:val="false"/>
+                <w:b w:val="false"/>
+                <w:u w:val="none"/>
+                <w:sz w:val="22"/>
+                <w:szCs w:val="22"/>
+                <w:color w:val="000000"/>
+              </w:rPr>
+              <w:t xml:space="preserve">6.00 (6.00, 8.00)</w:t>
+            </w:r>
+          </w:p>
+        </w:tc>
+        <w:tc>
+          <w:tcPr>
+            <w:tcBorders>
+              <w:bottom w:val="none" w:sz="0" w:space="0" w:color="000000"/>
+              <w:top w:val="none" w:sz="0" w:space="0" w:color="000000"/>
+              <w:left w:val="none" w:sz="0" w:space="0" w:color="000000"/>
+              <w:right w:val="none" w:sz="0" w:space="0" w:color="000000"/>
+            </w:tcBorders>
+            <w:shd w:val="clear" w:color="auto" w:fill="FFFFFF"/>
+            <w:tcMar>
+              <w:top w:w="0" w:type="dxa"/>
+              <w:bottom w:w="0" w:type="dxa"/>
+              <w:left w:w="0" w:type="dxa"/>
+              <w:right w:w="0" w:type="dxa"/>
+            </w:tcMar>
+            <w:vAlign w:val="center"/>
+          </w:tcPr>
+          <w:p>
+            <w:pPr>
+              <w:pStyle w:val="Normal"/>
+              <w:jc w:val="center"/>
+              <w:pBdr>
+                <w:bottom w:val="none" w:sz="0" w:space="0" w:color="000000"/>
+                <w:top w:val="none" w:sz="0" w:space="0" w:color="000000"/>
+                <w:left w:val="none" w:sz="0" w:space="0" w:color="000000"/>
+                <w:right w:val="none" w:sz="0" w:space="0" w:color="000000"/>
+              </w:pBdr>
+              <w:spacing w:after="100" w:before="100" w:line="240"/>
+              <w:ind w:firstLine="0" w:left="100" w:right="100"/>
+            </w:pPr>
+            <w:r>
+              <w:rPr>
+                <w:rFonts w:ascii="Helvetica" w:hAnsi="Helvetica" w:eastAsia="Helvetica" w:cs="Helvetica"/>
+                <w:i w:val="false"/>
+                <w:b w:val="false"/>
+                <w:u w:val="none"/>
+                <w:sz w:val="22"/>
+                <w:szCs w:val="22"/>
+                <w:color w:val="000000"/>
+              </w:rPr>
+              <w:t xml:space="preserve">6.00 (6.00, 8.00)</w:t>
             </w:r>
           </w:p>
         </w:tc>

</xml_diff>